<commit_message>
Safety commit after BSoD
</commit_message>
<xml_diff>
--- a/Lab Reports/Lab 2 Report.docx
+++ b/Lab Reports/Lab 2 Report.docx
@@ -513,8 +513,6 @@
       <w:r>
         <w:t>easily select the desired mode of operation.</w:t>
       </w:r>
-      <w:bookmarkStart w:id="0" w:name="_GoBack"/>
-      <w:bookmarkEnd w:id="0"/>
     </w:p>
     <w:p>
       <w:pPr>
@@ -739,22 +737,52 @@
         <w:t xml:space="preserve"> This noise can be caused by many sources; electromagnetic interference, thermal noise, quantization noise from the ADC among other things. </w:t>
       </w:r>
       <w:r>
-        <w:t>The signal must be processed in such a way to filter as much of this noise as possible.</w:t>
+        <w:t>The signal must be processed in such a way to filter as much of this noise as possible</w:t>
+      </w:r>
+      <w:r>
+        <w:t xml:space="preserve">. A very simple filter we can use is the moving average filter. The moving average filter keeps a buffer of the D most recent samples, and takes the average of those values and outputs that average. </w:t>
+      </w:r>
+      <w:r>
+        <w:t>When a new measurement is taken, the oldest measurement in the buffer is discarded, the new measurement added to the buffer</w:t>
+      </w:r>
+      <w:r>
+        <w:t xml:space="preserve">, and the average recomputed. </w:t>
       </w:r>
       <w:r>
         <w:t xml:space="preserve"> </w:t>
       </w:r>
+    </w:p>
+    <w:p>
+      <w:r>
+        <w:t>In general, a smaller window would be better suited to the task at hand in order to preserve the resources of the system, while reducing the noise in the signal to an acceptable level.</w:t>
+      </w:r>
+      <w:r>
+        <w:t xml:space="preserve"> For example, a filter depth of 5 may be desirable.</w:t>
+      </w:r>
+      <w:bookmarkStart w:id="0" w:name="_GoBack"/>
+      <w:bookmarkEnd w:id="0"/>
+    </w:p>
+    <w:p>
+      <w:r>
+        <w:t xml:space="preserve">Provide PWM theory </w:t>
+      </w:r>
+      <w:r>
+        <w:t>and hypothesis for window</w:t>
+      </w:r>
+      <w:r>
+        <w:t xml:space="preserve"> </w:t>
+      </w:r>
       <w:r>
         <w:rPr>
           <w:highlight w:val="yellow"/>
         </w:rPr>
-        <w:t>(</w:t>
+        <w:t>(add figure probably</w:t>
       </w:r>
       <w:r>
         <w:rPr>
           <w:highlight w:val="yellow"/>
         </w:rPr>
-        <w:t>talk about moving average filter</w:t>
+        <w:t xml:space="preserve"> to demonstrate pwm</w:t>
       </w:r>
       <w:r>
         <w:rPr>
@@ -765,59 +793,30 @@
     </w:p>
     <w:p>
       <w:r>
-        <w:t xml:space="preserve">Provide PWM theory </w:t>
-      </w:r>
-      <w:r>
-        <w:t>and hypothesis for window</w:t>
+        <w:t xml:space="preserve">In order to obtain a clean reading from the push button, some basic signal processing will have to be applied to the reading because of contact bounce. </w:t>
+      </w:r>
+      <w:r>
+        <w:rPr>
+          <w:highlight w:val="yellow"/>
+        </w:rPr>
+        <w:t>(add reference</w:t>
+      </w:r>
+      <w:r>
+        <w:rPr>
+          <w:highlight w:val="yellow"/>
+        </w:rPr>
+        <w:t xml:space="preserve"> and probably a figure to demonstrate the bouncy signal</w:t>
+      </w:r>
+      <w:r>
+        <w:rPr>
+          <w:highlight w:val="yellow"/>
+        </w:rPr>
+        <w:t>)</w:t>
       </w:r>
       <w:r>
         <w:t xml:space="preserve"> </w:t>
       </w:r>
       <w:r>
-        <w:rPr>
-          <w:highlight w:val="yellow"/>
-        </w:rPr>
-        <w:t>(add figure probably</w:t>
-      </w:r>
-      <w:r>
-        <w:rPr>
-          <w:highlight w:val="yellow"/>
-        </w:rPr>
-        <w:t xml:space="preserve"> to demonstrate pwm</w:t>
-      </w:r>
-      <w:r>
-        <w:rPr>
-          <w:highlight w:val="yellow"/>
-        </w:rPr>
-        <w:t>)</w:t>
-      </w:r>
-    </w:p>
-    <w:p>
-      <w:r>
-        <w:t xml:space="preserve">In order to obtain a clean reading from the push button, some basic signal processing will have to be applied to the reading because of contact bounce. </w:t>
-      </w:r>
-      <w:r>
-        <w:rPr>
-          <w:highlight w:val="yellow"/>
-        </w:rPr>
-        <w:t>(add reference</w:t>
-      </w:r>
-      <w:r>
-        <w:rPr>
-          <w:highlight w:val="yellow"/>
-        </w:rPr>
-        <w:t xml:space="preserve"> and probably a figure to demonstrate the bouncy signal</w:t>
-      </w:r>
-      <w:r>
-        <w:rPr>
-          <w:highlight w:val="yellow"/>
-        </w:rPr>
-        <w:t>)</w:t>
-      </w:r>
-      <w:r>
-        <w:t xml:space="preserve"> </w:t>
-      </w:r>
-      <w:r>
         <w:t xml:space="preserve"> Contact bounce occurs because many buttons are made of springy metals. When the spring comes into contact with the electrical contacts, it will result in a “bouncy” signal where the bit value may rapidly pulse between 0 and 1 for a short period of time, preventing the </w:t>
       </w:r>
       <w:r>
@@ -836,7 +835,19 @@
         <w:t xml:space="preserve">using some very basic software functions. </w:t>
       </w:r>
       <w:r>
-        <w:t>A simple way of debouncing the button is to check for both a press and a release.</w:t>
+        <w:t xml:space="preserve">A simple way of </w:t>
+      </w:r>
+      <w:r>
+        <w:t>“</w:t>
+      </w:r>
+      <w:r>
+        <w:t>debouncing</w:t>
+      </w:r>
+      <w:r>
+        <w:t>”</w:t>
+      </w:r>
+      <w:r>
+        <w:t xml:space="preserve"> the button is to check for both a press and a release.</w:t>
       </w:r>
       <w:r>
         <w:t xml:space="preserve"> If t</w:t>
@@ -851,10 +862,7 @@
         <w:t>-</w:t>
       </w:r>
       <w:r>
-        <w:t xml:space="preserve">asserted before </w:t>
-      </w:r>
-      <w:r>
-        <w:t xml:space="preserve">the bit readings are taken. </w:t>
+        <w:t xml:space="preserve">asserted before the bit readings are taken. </w:t>
       </w:r>
     </w:p>
     <w:p>
@@ -899,6 +907,7 @@
           <w:b/>
           <w:u w:val="single"/>
         </w:rPr>
+        <w:lastRenderedPageBreak/>
         <w:t>Conclusion</w:t>
       </w:r>
     </w:p>
@@ -989,7 +998,7 @@
         <w:rFonts w:asciiTheme="majorHAnsi" w:eastAsiaTheme="majorEastAsia" w:hAnsiTheme="majorHAnsi" w:cstheme="majorBidi"/>
         <w:noProof/>
       </w:rPr>
-      <w:t>3</w:t>
+      <w:t>4</w:t>
     </w:r>
     <w:r>
       <w:rPr>
@@ -2048,6 +2057,7 @@
     <w:rsidRoot w:val="00802CD6"/>
     <w:rsid w:val="001816D5"/>
     <w:rsid w:val="00281384"/>
+    <w:rsid w:val="00323868"/>
     <w:rsid w:val="00802CD6"/>
   </w:rsids>
   <m:mathPr>
@@ -2841,7 +2851,7 @@
 </file>
 
 <file path=customXml/itemProps1.xml><?xml version="1.0" encoding="utf-8"?>
-<ds:datastoreItem xmlns:ds="http://schemas.openxmlformats.org/officeDocument/2006/customXml" ds:itemID="{B5734B45-B989-4A8D-AAFF-ECBF93BDBAA1}">
+<ds:datastoreItem xmlns:ds="http://schemas.openxmlformats.org/officeDocument/2006/customXml" ds:itemID="{AFBD3D46-E962-40D4-BBF2-46C6FDC54CDB}">
   <ds:schemaRefs>
     <ds:schemaRef ds:uri="http://schemas.openxmlformats.org/officeDocument/2006/bibliography"/>
   </ds:schemaRefs>

</xml_diff>

<commit_message>
Updated lab 2 report - Greg
</commit_message>
<xml_diff>
--- a/Lab Reports/Lab 2 Report.docx
+++ b/Lab Reports/Lab 2 Report.docx
@@ -1,6 +1,6 @@
 
 <file path=word/document.xml><?xml version="1.0" encoding="utf-8"?>
-<w:document xmlns:wpc="http://schemas.microsoft.com/office/word/2010/wordprocessingCanvas" xmlns:mc="http://schemas.openxmlformats.org/markup-compatibility/2006" xmlns:o="urn:schemas-microsoft-com:office:office" xmlns:r="http://schemas.openxmlformats.org/officeDocument/2006/relationships" xmlns:m="http://schemas.openxmlformats.org/officeDocument/2006/math" xmlns:v="urn:schemas-microsoft-com:vml" xmlns:wp14="http://schemas.microsoft.com/office/word/2010/wordprocessingDrawing" xmlns:wp="http://schemas.openxmlformats.org/drawingml/2006/wordprocessingDrawing" xmlns:w10="urn:schemas-microsoft-com:office:word" xmlns:w="http://schemas.openxmlformats.org/wordprocessingml/2006/main" xmlns:w14="http://schemas.microsoft.com/office/word/2010/wordml" xmlns:w15="http://schemas.microsoft.com/office/word/2012/wordml" xmlns:wpg="http://schemas.microsoft.com/office/word/2010/wordprocessingGroup" xmlns:wpi="http://schemas.microsoft.com/office/word/2010/wordprocessingInk" xmlns:wne="http://schemas.microsoft.com/office/word/2006/wordml" xmlns:wps="http://schemas.microsoft.com/office/word/2010/wordprocessingShape" mc:Ignorable="w14 w15 wp14">
+<w:document xmlns:wpc="http://schemas.microsoft.com/office/word/2010/wordprocessingCanvas" xmlns:mc="http://schemas.openxmlformats.org/markup-compatibility/2006" xmlns:o="urn:schemas-microsoft-com:office:office" xmlns:r="http://schemas.openxmlformats.org/officeDocument/2006/relationships" xmlns:m="http://schemas.openxmlformats.org/officeDocument/2006/math" xmlns:v="urn:schemas-microsoft-com:vml" xmlns:wp14="http://schemas.microsoft.com/office/word/2010/wordprocessingDrawing" xmlns:wp="http://schemas.openxmlformats.org/drawingml/2006/wordprocessingDrawing" xmlns:w10="urn:schemas-microsoft-com:office:word" xmlns:w="http://schemas.openxmlformats.org/wordprocessingml/2006/main" xmlns:w14="http://schemas.microsoft.com/office/word/2010/wordml" xmlns:wpg="http://schemas.microsoft.com/office/word/2010/wordprocessingGroup" xmlns:wpi="http://schemas.microsoft.com/office/word/2010/wordprocessingInk" xmlns:wne="http://schemas.microsoft.com/office/word/2006/wordml" xmlns:wps="http://schemas.microsoft.com/office/word/2010/wordprocessingShape" mc:Ignorable="w14 wp14">
   <w:body>
     <w:p>
       <w:pPr>
@@ -866,6 +866,9 @@
         <w:br/>
       </w:r>
       <w:r>
+        <w:rPr>
+          <w:highlight w:val="yellow"/>
+        </w:rPr>
         <w:t>**** NEED TO ADD DATA AND CONCLUSIONS ****</w:t>
       </w:r>
     </w:p>
@@ -1100,7 +1103,13 @@
         <w:rPr>
           <w:highlight w:val="yellow"/>
         </w:rPr>
-        <w:t xml:space="preserve">Describe </w:t>
+        <w:t>Briefly d</w:t>
+      </w:r>
+      <w:r>
+        <w:rPr>
+          <w:highlight w:val="yellow"/>
+        </w:rPr>
+        <w:t xml:space="preserve">escribe </w:t>
       </w:r>
       <w:r>
         <w:rPr>
@@ -1617,90 +1626,82 @@
         <w:rPr>
           <w:highlight w:val="yellow"/>
         </w:rPr>
-        <w:t>e</w:t>
-      </w:r>
-      <w:bookmarkStart w:id="4" w:name="_GoBack"/>
-      <w:bookmarkEnd w:id="4"/>
+        <w:t>e - Greg</w:t>
+      </w:r>
+    </w:p>
+    <w:p>
+      <w:r>
+        <w:t xml:space="preserve">To </w:t>
+      </w:r>
+      <w:r>
+        <w:t xml:space="preserve">obtain the readings from the temperature sensor, the ADC had to be initialized </w:t>
+      </w:r>
       <w:r>
         <w:rPr>
           <w:highlight w:val="yellow"/>
         </w:rPr>
-        <w:t xml:space="preserve"> - Greg</w:t>
-      </w:r>
-    </w:p>
-    <w:p>
-      <w:r>
-        <w:t xml:space="preserve">To </w:t>
-      </w:r>
-      <w:r>
-        <w:t xml:space="preserve">obtain the readings from the temperature sensor, the ADC had to be initialized </w:t>
+        <w:t>(talk about ADC initialization)</w:t>
+      </w:r>
+      <w:r>
+        <w:t xml:space="preserve"> In accordance with the specification</w:t>
+      </w:r>
+      <w:r>
+        <w:t xml:space="preserve">, the sensor was to be sampled at 20 Hz. To get this sampling frequency, the board’s timer was used. </w:t>
       </w:r>
       <w:r>
         <w:rPr>
           <w:highlight w:val="yellow"/>
         </w:rPr>
-        <w:t>(talk about ADC initialization)</w:t>
-      </w:r>
-      <w:r>
-        <w:t xml:space="preserve"> In accordance with the specification</w:t>
-      </w:r>
-      <w:r>
-        <w:t xml:space="preserve">, the sensor was to be sampled at 20 Hz. To get this sampling frequency, the board’s timer was used. </w:t>
+        <w:t>(talk about systicktimer here)</w:t>
+      </w:r>
+      <w:r>
+        <w:t xml:space="preserve">  The timer was set to issue an interrupt 20 times per second.</w:t>
+      </w:r>
+      <w:r>
+        <w:t xml:space="preserve"> </w:t>
+      </w:r>
+    </w:p>
+    <w:p>
+      <w:r>
+        <w:t>When the interrupt is received, it signals that a new reading from the temperature sensor should be taken.</w:t>
+      </w:r>
+      <w:r>
+        <w:t xml:space="preserve"> The first thing to happen is that the timer is reset to begin counting until the next interrupt.</w:t>
+      </w:r>
+      <w:r>
+        <w:t xml:space="preserve"> </w:t>
+      </w:r>
+      <w:r>
+        <w:t xml:space="preserve">At this point, the value returned by the temperature sensor is read in from the ADC. </w:t>
+      </w:r>
+      <w:r>
+        <w:t xml:space="preserve">The value returned by the ADC is a voltage value, and thus it must be converted appropriately to get the actual temperature detected by the sensor. </w:t>
+      </w:r>
+      <w:r>
+        <w:t>The voltage is divided by 4095 (or 2</w:t>
+      </w:r>
+      <w:r>
+        <w:rPr>
+          <w:vertAlign w:val="superscript"/>
+        </w:rPr>
+        <w:t>12</w:t>
+      </w:r>
+      <w:r>
+        <w:t xml:space="preserve"> – 1) in accordance with the bit resolution </w:t>
+      </w:r>
+      <w:r>
+        <w:t>of 12 to obtain the fraction of the reference voltage detected by the sensor. This fraction is then multiplied by 3 V, to obtain the actual voltage detected by the sensor.</w:t>
+      </w:r>
+      <w:r>
+        <w:t xml:space="preserve"> </w:t>
+      </w:r>
+      <w:r>
+        <w:t xml:space="preserve">The actual voltage is then applied to the </w:t>
       </w:r>
       <w:r>
         <w:rPr>
           <w:highlight w:val="yellow"/>
         </w:rPr>
-        <w:t>(talk about systicktimer here)</w:t>
-      </w:r>
-      <w:r>
-        <w:t xml:space="preserve">  The timer was set to issue an interrupt 20 times per second.</w:t>
-      </w:r>
-      <w:r>
-        <w:t xml:space="preserve"> </w:t>
-      </w:r>
-    </w:p>
-    <w:p>
-      <w:r>
-        <w:t>When the interrupt is received, it signals that a new reading from the temperature sensor should be taken.</w:t>
-      </w:r>
-      <w:r>
-        <w:t xml:space="preserve"> The first thing to happen is that the timer is reset to begin counting until the next interrupt.</w:t>
-      </w:r>
-      <w:r>
-        <w:t xml:space="preserve"> </w:t>
-      </w:r>
-      <w:r>
-        <w:t xml:space="preserve">At this point, the value returned by the temperature sensor is read in from the ADC. </w:t>
-      </w:r>
-      <w:r>
-        <w:t xml:space="preserve">The value returned by the ADC is a voltage value, and thus it must be converted appropriately to get the actual temperature detected by the sensor. </w:t>
-      </w:r>
-      <w:r>
-        <w:t>The voltage is divided by 4095 (or 2</w:t>
-      </w:r>
-      <w:r>
-        <w:rPr>
-          <w:vertAlign w:val="superscript"/>
-        </w:rPr>
-        <w:t>12</w:t>
-      </w:r>
-      <w:r>
-        <w:t xml:space="preserve"> – 1) in accordance with the bit resolution </w:t>
-      </w:r>
-      <w:r>
-        <w:t>of 12 to obtain the fraction of the reference voltage detected by the sensor. This fraction is then multiplied by 3 V, to obtain the actual voltage detected by the sensor.</w:t>
-      </w:r>
-      <w:r>
-        <w:t xml:space="preserve"> </w:t>
-      </w:r>
-      <w:r>
-        <w:t xml:space="preserve">The actual voltage is then applied to the </w:t>
-      </w:r>
-      <w:r>
-        <w:rPr>
-          <w:highlight w:val="yellow"/>
-        </w:rPr>
         <w:t>formula (add reference)</w:t>
       </w:r>
       <w:r>
@@ -1763,19 +1764,7 @@
           <w:rPr>
             <w:rStyle w:val="Hyperlink"/>
           </w:rPr>
-          <w:t xml:space="preserve"> Testing and Ob</w:t>
-        </w:r>
-        <w:r>
-          <w:rPr>
-            <w:rStyle w:val="Hyperlink"/>
-          </w:rPr>
-          <w:t>s</w:t>
-        </w:r>
-        <w:r>
-          <w:rPr>
-            <w:rStyle w:val="Hyperlink"/>
-          </w:rPr>
-          <w:t>ervations</w:t>
+          <w:t xml:space="preserve"> Testing and Observations</w:t>
         </w:r>
       </w:hyperlink>
       <w:r>
@@ -1858,10 +1847,7 @@
         <w:t xml:space="preserve"> At this point, the function checks which LED is currently illuminated, writes a bit value of ‘0’ to </w:t>
       </w:r>
       <w:r>
-        <w:t xml:space="preserve">GPIO pin of the </w:t>
-      </w:r>
-      <w:r>
-        <w:t xml:space="preserve">current </w:t>
+        <w:t xml:space="preserve">GPIO pin of the current </w:t>
       </w:r>
       <w:r>
         <w:t>LED</w:t>
@@ -1899,10 +1885,7 @@
     </w:p>
     <w:p>
       <w:r>
-        <w:t xml:space="preserve">In the case where the new temperature is not at </w:t>
-      </w:r>
-      <w:r>
-        <w:t xml:space="preserve">least 2 </w:t>
+        <w:t xml:space="preserve">In the case where the new temperature is not at least 2 </w:t>
       </w:r>
       <w:r>
         <w:rPr>
@@ -1913,13 +1896,7 @@
         <w:t>°C</w:t>
       </w:r>
       <w:r>
-        <w:t xml:space="preserve"> greater</w:t>
-      </w:r>
-      <w:r>
-        <w:t xml:space="preserve"> than the base temperature, the function next checks if the new temperature is at least </w:t>
-      </w:r>
-      <w:r>
-        <w:t xml:space="preserve">2 </w:t>
+        <w:t xml:space="preserve"> greater than the base temperature, the function next checks if the new temperature is at least 2 </w:t>
       </w:r>
       <w:r>
         <w:rPr>
@@ -1930,96 +1907,130 @@
         <w:t>°C</w:t>
       </w:r>
       <w:r>
+        <w:t xml:space="preserve"> less than the base temperature. </w:t>
+      </w:r>
+      <w:r>
+        <w:t>If this condition is satisfied, this means t</w:t>
+      </w:r>
+      <w:r>
+        <w:t>hat the LEDs must change with the current LED being turned off and the LED immediately counterclockwise of the</w:t>
+      </w:r>
+      <w:r>
+        <w:t xml:space="preserve"> current LED must be turned on.</w:t>
+      </w:r>
+      <w:r>
+        <w:t xml:space="preserve"> The function checks which LED is currently illuminated, writes a bit value of ‘0’</w:t>
+      </w:r>
+      <w:r>
+        <w:t xml:space="preserve"> to the</w:t>
+      </w:r>
+      <w:r>
         <w:t xml:space="preserve"> </w:t>
       </w:r>
       <w:r>
-        <w:t xml:space="preserve">less than the base temperature. </w:t>
-      </w:r>
-      <w:r>
-        <w:t>If this condition is satisfied, this means t</w:t>
-      </w:r>
-      <w:r>
-        <w:t>hat the LEDs must change with the current LED being turned off and the LED immediately counterclockwise of the</w:t>
-      </w:r>
-      <w:r>
-        <w:t xml:space="preserve"> current LED must be turned on.</w:t>
-      </w:r>
-      <w:r>
-        <w:t xml:space="preserve"> The function checks which LED is currently illuminated, writes a bit value of ‘0’</w:t>
-      </w:r>
-      <w:r>
-        <w:t xml:space="preserve"> to the</w:t>
+        <w:t xml:space="preserve">GPIO pin of the current </w:t>
+      </w:r>
+      <w:r>
+        <w:t>LED, and then writes a bit value of ‘1’ to</w:t>
+      </w:r>
+      <w:r>
+        <w:t xml:space="preserve"> the</w:t>
       </w:r>
       <w:r>
         <w:t xml:space="preserve"> </w:t>
       </w:r>
       <w:r>
-        <w:t xml:space="preserve">GPIO pin of the </w:t>
-      </w:r>
-      <w:r>
-        <w:t xml:space="preserve">current </w:t>
-      </w:r>
-      <w:r>
-        <w:t>LED, and then writes a bit value of ‘1’ to</w:t>
-      </w:r>
-      <w:r>
-        <w:t xml:space="preserve"> the</w:t>
+        <w:t xml:space="preserve">GPIO pin of the next </w:t>
+      </w:r>
+      <w:r>
+        <w:t xml:space="preserve">LED counterclockwise from the current one. Finally, the function updates the current LED variable to the LED was just turned on, and updates the base temperature to the temperature value that caused the change in LED. </w:t>
+      </w:r>
+    </w:p>
+    <w:p>
+      <w:r>
+        <w:t xml:space="preserve">In the case where neither of the two conditions are satisfied, the function simply returns. </w:t>
+      </w:r>
+    </w:p>
+    <w:p>
+      <w:r>
+        <w:rPr>
+          <w:highlight w:val="yellow"/>
+        </w:rPr>
+        <w:t>Insert cool LED</w:t>
+      </w:r>
+      <w:r>
+        <w:rPr>
+          <w:highlight w:val="yellow"/>
+        </w:rPr>
+        <w:t xml:space="preserve"> label figure</w:t>
+      </w:r>
+      <w:r>
+        <w:rPr>
+          <w:highlight w:val="yellow"/>
+        </w:rPr>
+        <w:t xml:space="preserve"> and probably one showing a flowchart on how the LEDs cha</w:t>
+      </w:r>
+      <w:r>
+        <w:rPr>
+          <w:highlight w:val="yellow"/>
+        </w:rPr>
+        <w:t xml:space="preserve">nge and add references to them in the text describing how it </w:t>
+      </w:r>
+      <w:r>
+        <w:rPr>
+          <w:highlight w:val="yellow"/>
+        </w:rPr>
+        <w:t>the LED stuff</w:t>
+      </w:r>
+      <w:r>
+        <w:rPr>
+          <w:highlight w:val="yellow"/>
+        </w:rPr>
+        <w:t xml:space="preserve"> works</w:t>
+      </w:r>
+    </w:p>
+    <w:p>
+      <w:r>
+        <w:t xml:space="preserve">In order to select between the two modes of operation, the system needed to be able to detect a button press. </w:t>
+      </w:r>
+      <w:r>
+        <w:t xml:space="preserve">This required a </w:t>
+      </w:r>
+      <w:r>
+        <w:t xml:space="preserve">simple </w:t>
+      </w:r>
+      <w:r>
+        <w:t xml:space="preserve">debounce </w:t>
+      </w:r>
+      <w:r>
+        <w:t xml:space="preserve">function </w:t>
+      </w:r>
+      <w:r>
+        <w:t>to be implemented.</w:t>
+      </w:r>
+      <w:r>
+        <w:t xml:space="preserve"> Every time the main loop restarts, the function is called. The function first checks to see if the button’s GPIO pin is set. If the pin is not set, it means that the button is not pressed, and the function returns 0.</w:t>
+      </w:r>
+      <w:r>
+        <w:t xml:space="preserve"> If the bit is set, the function then waits 100 ms (using the SystickTimer) and then checks the bit again. If the bit is not set, this means that the button has been fully pressed and then released</w:t>
+      </w:r>
+      <w:r>
+        <w:t>, and the function returns 1</w:t>
+      </w:r>
+      <w:r>
+        <w:t xml:space="preserve">. </w:t>
       </w:r>
       <w:r>
         <w:t xml:space="preserve"> </w:t>
       </w:r>
       <w:r>
-        <w:t>GPIO pin of the next</w:t>
-      </w:r>
-      <w:r>
-        <w:t xml:space="preserve"> </w:t>
-      </w:r>
-      <w:r>
-        <w:t xml:space="preserve">LED counterclockwise from the current one. Finally, the function updates the current LED variable to the LED was just turned on, and updates the base temperature to the temperature value that caused the change in LED. </w:t>
-      </w:r>
-    </w:p>
-    <w:p>
-      <w:r>
-        <w:t xml:space="preserve">In the case where neither of the two conditions are satisfied, the function simply returns. </w:t>
-      </w:r>
-    </w:p>
-    <w:p>
-      <w:r>
-        <w:rPr>
-          <w:highlight w:val="yellow"/>
-        </w:rPr>
-        <w:t>Insert cool LED</w:t>
-      </w:r>
-      <w:r>
-        <w:rPr>
-          <w:highlight w:val="yellow"/>
-        </w:rPr>
-        <w:t xml:space="preserve"> label figure</w:t>
-      </w:r>
-      <w:r>
-        <w:rPr>
-          <w:highlight w:val="yellow"/>
-        </w:rPr>
-        <w:t xml:space="preserve"> and probably one showing a flowchart on how the LEDs cha</w:t>
-      </w:r>
-      <w:r>
-        <w:rPr>
-          <w:highlight w:val="yellow"/>
-        </w:rPr>
-        <w:t xml:space="preserve">nge and add references to them in the text describing how it </w:t>
-      </w:r>
-      <w:r>
-        <w:rPr>
-          <w:highlight w:val="yellow"/>
-        </w:rPr>
-        <w:t>the LED stuff</w:t>
-      </w:r>
-      <w:r>
-        <w:rPr>
-          <w:highlight w:val="yellow"/>
-        </w:rPr>
-        <w:t xml:space="preserve"> works</w:t>
-      </w:r>
+        <w:t xml:space="preserve">If the bit is still set, this means that the button has not been released yet, and the function waits again for 100 ms. </w:t>
+      </w:r>
+      <w:r>
+        <w:t>The same check is then done again, and if the bit not set, it means that the button has been released, and the function returns 1. If the bit is still set, it means that the button has not been released, and it returns 0.</w:t>
+      </w:r>
+      <w:bookmarkStart w:id="4" w:name="_GoBack"/>
+      <w:bookmarkEnd w:id="4"/>
     </w:p>
     <w:p>
       <w:pPr>
@@ -2036,9 +2047,9 @@
           </w14:textOutline>
         </w:rPr>
       </w:pPr>
-      <w:bookmarkStart w:id="5" w:name="_Toc369952484"/>
-      <w:bookmarkStart w:id="6" w:name="_5._Testing_and"/>
-      <w:bookmarkEnd w:id="6"/>
+      <w:bookmarkStart w:id="5" w:name="_5._Testing_and"/>
+      <w:bookmarkStart w:id="6" w:name="_Toc369952484"/>
+      <w:bookmarkEnd w:id="5"/>
       <w:r>
         <w:rPr>
           <w14:textOutline w14:w="9525" w14:cap="rnd" w14:cmpd="sng" w14:algn="ctr">
@@ -2067,7 +2078,119 @@
         </w:rPr>
         <w:t>Testing and Observations</w:t>
       </w:r>
-      <w:bookmarkEnd w:id="5"/>
+      <w:bookmarkEnd w:id="6"/>
+    </w:p>
+    <w:p>
+      <w:r>
+        <w:rPr>
+          <w:highlight w:val="yellow"/>
+        </w:rPr>
+        <w:t>Talk about testin</w:t>
+      </w:r>
+      <w:r>
+        <w:rPr>
+          <w:highlight w:val="yellow"/>
+        </w:rPr>
+        <w:t>g that temperature sensor was sending real values</w:t>
+      </w:r>
+    </w:p>
+    <w:p>
+      <w:r>
+        <w:t xml:space="preserve">To test and optimize the moving average filter, a Matlab model was used to compare different buffer lengths. </w:t>
+      </w:r>
+      <w:r>
+        <w:t xml:space="preserve">Four data sets were used, all data was temperature values output by the temperature sensor.  </w:t>
+      </w:r>
+      <w:r>
+        <w:t>For each data set, the raw data was plotted. A moving average filter was then applied to this data,</w:t>
+      </w:r>
+      <w:r>
+        <w:t xml:space="preserve"> with buffer lengths of 5, 10, 15 and 20. The filtered data was then plotted and compared with the raw data.</w:t>
+      </w:r>
+      <w:r>
+        <w:t xml:space="preserve"> As expected, the moving average filter showed a significant reduction in the random fluctuations and noise. </w:t>
+      </w:r>
+      <w:r>
+        <w:t xml:space="preserve">The various buffer lengths were then compared against each other, and it was determined that a buffer length of 10 offered the best trade-off between noise reduction and memory usage. </w:t>
+      </w:r>
+    </w:p>
+    <w:p>
+      <w:r>
+        <w:rPr>
+          <w:highlight w:val="yellow"/>
+        </w:rPr>
+        <w:t>Add Matlab figures</w:t>
+      </w:r>
+    </w:p>
+    <w:p>
+      <w:r>
+        <w:lastRenderedPageBreak/>
+        <w:t>The rotating LEDs were tested by inspection.</w:t>
+      </w:r>
+      <w:r>
+        <w:t xml:space="preserve"> A “printf” function was added to the start of the function that updates the LEDs. The printout displayed the filtered temperature value</w:t>
+      </w:r>
+      <w:r>
+        <w:t xml:space="preserve"> each time the function was run, so that the temperature value was observable. </w:t>
+      </w:r>
+      <w:r>
+        <w:t>Then, the board was turned on, and the temperature tracking</w:t>
+      </w:r>
+      <w:r>
+        <w:t xml:space="preserve"> enabled. The processor was warmed up by placing a finger on it, and the LEDs observed.</w:t>
+      </w:r>
+      <w:r>
+        <w:t xml:space="preserve"> After the processor had warmed up and the LEDs were observed rotating clockwise</w:t>
+      </w:r>
+      <w:r>
+        <w:t xml:space="preserve"> as expected</w:t>
+      </w:r>
+      <w:r>
+        <w:t>, the processor was allowed to cool down and the LEDs were observed rotating counterclockwise, as expected.</w:t>
+      </w:r>
+      <w:r>
+        <w:t xml:space="preserve"> </w:t>
+      </w:r>
+      <w:r>
+        <w:t xml:space="preserve"> </w:t>
+      </w:r>
+    </w:p>
+    <w:p>
+      <w:r>
+        <w:rPr>
+          <w:highlight w:val="yellow"/>
+        </w:rPr>
+        <w:t xml:space="preserve">Talk </w:t>
+      </w:r>
+      <w:r>
+        <w:rPr>
+          <w:highlight w:val="yellow"/>
+        </w:rPr>
+        <w:t>about PWM</w:t>
+      </w:r>
+      <w:r>
+        <w:rPr>
+          <w:highlight w:val="yellow"/>
+        </w:rPr>
+        <w:t xml:space="preserve"> testing</w:t>
+      </w:r>
+    </w:p>
+    <w:p>
+      <w:r>
+        <w:t>The push button debounce was tested simply by pressing the button, and observing if the</w:t>
+      </w:r>
+      <w:r>
+        <w:t xml:space="preserve"> LEDs changed from the rotating LEDs to the PWM</w:t>
+      </w:r>
+      <w:r>
+        <w:t>.</w:t>
+      </w:r>
+      <w:r>
+        <w:t xml:space="preserve"> Various “types” of button presses were tested, such as pressing it quickly, holding the button down for a long period of time, and a normal press.</w:t>
+      </w:r>
+      <w:r>
+        <w:t xml:space="preserve"> It was found that with the double-check debounce routine, all of these pressed were detected correctly. </w:t>
+      </w:r>
     </w:p>
     <w:p>
       <w:pPr>
@@ -2116,8 +2239,8 @@
       <w:bookmarkEnd w:id="7"/>
     </w:p>
     <w:sectPr>
-      <w:headerReference w:type="default" r:id="rId8"/>
-      <w:footerReference w:type="default" r:id="rId9"/>
+      <w:headerReference w:type="default" r:id="rId9"/>
+      <w:footerReference w:type="default" r:id="rId10"/>
       <w:pgSz w:w="12240" w:h="15840"/>
       <w:pgMar w:top="1440" w:right="1440" w:bottom="1440" w:left="1440" w:header="720" w:footer="720" w:gutter="0"/>
       <w:cols w:space="720"/>
@@ -2128,7 +2251,7 @@
 </file>
 
 <file path=word/endnotes.xml><?xml version="1.0" encoding="utf-8"?>
-<w:endnotes xmlns:wpc="http://schemas.microsoft.com/office/word/2010/wordprocessingCanvas" xmlns:mc="http://schemas.openxmlformats.org/markup-compatibility/2006" xmlns:o="urn:schemas-microsoft-com:office:office" xmlns:r="http://schemas.openxmlformats.org/officeDocument/2006/relationships" xmlns:m="http://schemas.openxmlformats.org/officeDocument/2006/math" xmlns:v="urn:schemas-microsoft-com:vml" xmlns:wp14="http://schemas.microsoft.com/office/word/2010/wordprocessingDrawing" xmlns:wp="http://schemas.openxmlformats.org/drawingml/2006/wordprocessingDrawing" xmlns:w10="urn:schemas-microsoft-com:office:word" xmlns:w="http://schemas.openxmlformats.org/wordprocessingml/2006/main" xmlns:w14="http://schemas.microsoft.com/office/word/2010/wordml" xmlns:w15="http://schemas.microsoft.com/office/word/2012/wordml" xmlns:wpg="http://schemas.microsoft.com/office/word/2010/wordprocessingGroup" xmlns:wpi="http://schemas.microsoft.com/office/word/2010/wordprocessingInk" xmlns:wne="http://schemas.microsoft.com/office/word/2006/wordml" xmlns:wps="http://schemas.microsoft.com/office/word/2010/wordprocessingShape" mc:Ignorable="w14 w15 wp14">
+<w:endnotes xmlns:wpc="http://schemas.microsoft.com/office/word/2010/wordprocessingCanvas" xmlns:mc="http://schemas.openxmlformats.org/markup-compatibility/2006" xmlns:o="urn:schemas-microsoft-com:office:office" xmlns:r="http://schemas.openxmlformats.org/officeDocument/2006/relationships" xmlns:m="http://schemas.openxmlformats.org/officeDocument/2006/math" xmlns:v="urn:schemas-microsoft-com:vml" xmlns:wp14="http://schemas.microsoft.com/office/word/2010/wordprocessingDrawing" xmlns:wp="http://schemas.openxmlformats.org/drawingml/2006/wordprocessingDrawing" xmlns:w10="urn:schemas-microsoft-com:office:word" xmlns:w="http://schemas.openxmlformats.org/wordprocessingml/2006/main" xmlns:w14="http://schemas.microsoft.com/office/word/2010/wordml" xmlns:wpg="http://schemas.microsoft.com/office/word/2010/wordprocessingGroup" xmlns:wpi="http://schemas.microsoft.com/office/word/2010/wordprocessingInk" xmlns:wne="http://schemas.microsoft.com/office/word/2006/wordml" xmlns:wps="http://schemas.microsoft.com/office/word/2010/wordprocessingShape" mc:Ignorable="w14 wp14">
   <w:endnote w:type="separator" w:id="-1">
     <w:p>
       <w:pPr>
@@ -2153,7 +2276,7 @@
 </file>
 
 <file path=word/footer1.xml><?xml version="1.0" encoding="utf-8"?>
-<w:ftr xmlns:wpc="http://schemas.microsoft.com/office/word/2010/wordprocessingCanvas" xmlns:mc="http://schemas.openxmlformats.org/markup-compatibility/2006" xmlns:o="urn:schemas-microsoft-com:office:office" xmlns:r="http://schemas.openxmlformats.org/officeDocument/2006/relationships" xmlns:m="http://schemas.openxmlformats.org/officeDocument/2006/math" xmlns:v="urn:schemas-microsoft-com:vml" xmlns:wp14="http://schemas.microsoft.com/office/word/2010/wordprocessingDrawing" xmlns:wp="http://schemas.openxmlformats.org/drawingml/2006/wordprocessingDrawing" xmlns:w10="urn:schemas-microsoft-com:office:word" xmlns:w="http://schemas.openxmlformats.org/wordprocessingml/2006/main" xmlns:w14="http://schemas.microsoft.com/office/word/2010/wordml" xmlns:w15="http://schemas.microsoft.com/office/word/2012/wordml" xmlns:wpg="http://schemas.microsoft.com/office/word/2010/wordprocessingGroup" xmlns:wpi="http://schemas.microsoft.com/office/word/2010/wordprocessingInk" xmlns:wne="http://schemas.microsoft.com/office/word/2006/wordml" xmlns:wps="http://schemas.microsoft.com/office/word/2010/wordprocessingShape" mc:Ignorable="w14 w15 wp14">
+<w:ftr xmlns:wpc="http://schemas.microsoft.com/office/word/2010/wordprocessingCanvas" xmlns:mc="http://schemas.openxmlformats.org/markup-compatibility/2006" xmlns:o="urn:schemas-microsoft-com:office:office" xmlns:r="http://schemas.openxmlformats.org/officeDocument/2006/relationships" xmlns:m="http://schemas.openxmlformats.org/officeDocument/2006/math" xmlns:v="urn:schemas-microsoft-com:vml" xmlns:wp14="http://schemas.microsoft.com/office/word/2010/wordprocessingDrawing" xmlns:wp="http://schemas.openxmlformats.org/drawingml/2006/wordprocessingDrawing" xmlns:w10="urn:schemas-microsoft-com:office:word" xmlns:w="http://schemas.openxmlformats.org/wordprocessingml/2006/main" xmlns:w14="http://schemas.microsoft.com/office/word/2010/wordml" xmlns:wpg="http://schemas.microsoft.com/office/word/2010/wordprocessingGroup" xmlns:wpi="http://schemas.microsoft.com/office/word/2010/wordprocessingInk" xmlns:wne="http://schemas.microsoft.com/office/word/2006/wordml" xmlns:wps="http://schemas.microsoft.com/office/word/2010/wordprocessingShape" mc:Ignorable="w14 wp14">
   <w:p>
     <w:pPr>
       <w:pStyle w:val="Footer"/>
@@ -2221,7 +2344,7 @@
 </file>
 
 <file path=word/footnotes.xml><?xml version="1.0" encoding="utf-8"?>
-<w:footnotes xmlns:wpc="http://schemas.microsoft.com/office/word/2010/wordprocessingCanvas" xmlns:mc="http://schemas.openxmlformats.org/markup-compatibility/2006" xmlns:o="urn:schemas-microsoft-com:office:office" xmlns:r="http://schemas.openxmlformats.org/officeDocument/2006/relationships" xmlns:m="http://schemas.openxmlformats.org/officeDocument/2006/math" xmlns:v="urn:schemas-microsoft-com:vml" xmlns:wp14="http://schemas.microsoft.com/office/word/2010/wordprocessingDrawing" xmlns:wp="http://schemas.openxmlformats.org/drawingml/2006/wordprocessingDrawing" xmlns:w10="urn:schemas-microsoft-com:office:word" xmlns:w="http://schemas.openxmlformats.org/wordprocessingml/2006/main" xmlns:w14="http://schemas.microsoft.com/office/word/2010/wordml" xmlns:w15="http://schemas.microsoft.com/office/word/2012/wordml" xmlns:wpg="http://schemas.microsoft.com/office/word/2010/wordprocessingGroup" xmlns:wpi="http://schemas.microsoft.com/office/word/2010/wordprocessingInk" xmlns:wne="http://schemas.microsoft.com/office/word/2006/wordml" xmlns:wps="http://schemas.microsoft.com/office/word/2010/wordprocessingShape" mc:Ignorable="w14 w15 wp14">
+<w:footnotes xmlns:wpc="http://schemas.microsoft.com/office/word/2010/wordprocessingCanvas" xmlns:mc="http://schemas.openxmlformats.org/markup-compatibility/2006" xmlns:o="urn:schemas-microsoft-com:office:office" xmlns:r="http://schemas.openxmlformats.org/officeDocument/2006/relationships" xmlns:m="http://schemas.openxmlformats.org/officeDocument/2006/math" xmlns:v="urn:schemas-microsoft-com:vml" xmlns:wp14="http://schemas.microsoft.com/office/word/2010/wordprocessingDrawing" xmlns:wp="http://schemas.openxmlformats.org/drawingml/2006/wordprocessingDrawing" xmlns:w10="urn:schemas-microsoft-com:office:word" xmlns:w="http://schemas.openxmlformats.org/wordprocessingml/2006/main" xmlns:w14="http://schemas.microsoft.com/office/word/2010/wordml" xmlns:wpg="http://schemas.microsoft.com/office/word/2010/wordprocessingGroup" xmlns:wpi="http://schemas.microsoft.com/office/word/2010/wordprocessingInk" xmlns:wne="http://schemas.microsoft.com/office/word/2006/wordml" xmlns:wps="http://schemas.microsoft.com/office/word/2010/wordprocessingShape" mc:Ignorable="w14 wp14">
   <w:footnote w:type="separator" w:id="-1">
     <w:p>
       <w:pPr>
@@ -2246,7 +2369,7 @@
 </file>
 
 <file path=word/header1.xml><?xml version="1.0" encoding="utf-8"?>
-<w:hdr xmlns:wpc="http://schemas.microsoft.com/office/word/2010/wordprocessingCanvas" xmlns:mc="http://schemas.openxmlformats.org/markup-compatibility/2006" xmlns:o="urn:schemas-microsoft-com:office:office" xmlns:r="http://schemas.openxmlformats.org/officeDocument/2006/relationships" xmlns:m="http://schemas.openxmlformats.org/officeDocument/2006/math" xmlns:v="urn:schemas-microsoft-com:vml" xmlns:wp14="http://schemas.microsoft.com/office/word/2010/wordprocessingDrawing" xmlns:wp="http://schemas.openxmlformats.org/drawingml/2006/wordprocessingDrawing" xmlns:w10="urn:schemas-microsoft-com:office:word" xmlns:w="http://schemas.openxmlformats.org/wordprocessingml/2006/main" xmlns:w14="http://schemas.microsoft.com/office/word/2010/wordml" xmlns:w15="http://schemas.microsoft.com/office/word/2012/wordml" xmlns:wpg="http://schemas.microsoft.com/office/word/2010/wordprocessingGroup" xmlns:wpi="http://schemas.microsoft.com/office/word/2010/wordprocessingInk" xmlns:wne="http://schemas.microsoft.com/office/word/2006/wordml" xmlns:wps="http://schemas.microsoft.com/office/word/2010/wordprocessingShape" mc:Ignorable="w14 w15 wp14">
+<w:hdr xmlns:wpc="http://schemas.microsoft.com/office/word/2010/wordprocessingCanvas" xmlns:mc="http://schemas.openxmlformats.org/markup-compatibility/2006" xmlns:o="urn:schemas-microsoft-com:office:office" xmlns:r="http://schemas.openxmlformats.org/officeDocument/2006/relationships" xmlns:m="http://schemas.openxmlformats.org/officeDocument/2006/math" xmlns:v="urn:schemas-microsoft-com:vml" xmlns:wp14="http://schemas.microsoft.com/office/word/2010/wordprocessingDrawing" xmlns:wp="http://schemas.openxmlformats.org/drawingml/2006/wordprocessingDrawing" xmlns:w10="urn:schemas-microsoft-com:office:word" xmlns:w="http://schemas.openxmlformats.org/wordprocessingml/2006/main" xmlns:w14="http://schemas.microsoft.com/office/word/2010/wordml" xmlns:wpg="http://schemas.microsoft.com/office/word/2010/wordprocessingGroup" xmlns:wpi="http://schemas.microsoft.com/office/word/2010/wordprocessingInk" xmlns:wne="http://schemas.microsoft.com/office/word/2006/wordml" xmlns:wps="http://schemas.microsoft.com/office/word/2010/wordprocessingShape" mc:Ignorable="w14 wp14">
   <w:sdt>
     <w:sdtPr>
       <w:rPr>
@@ -2296,7 +2419,7 @@
 </file>
 
 <file path=word/numbering.xml><?xml version="1.0" encoding="utf-8"?>
-<w:numbering xmlns:wpc="http://schemas.microsoft.com/office/word/2010/wordprocessingCanvas" xmlns:mc="http://schemas.openxmlformats.org/markup-compatibility/2006" xmlns:o="urn:schemas-microsoft-com:office:office" xmlns:r="http://schemas.openxmlformats.org/officeDocument/2006/relationships" xmlns:m="http://schemas.openxmlformats.org/officeDocument/2006/math" xmlns:v="urn:schemas-microsoft-com:vml" xmlns:wp14="http://schemas.microsoft.com/office/word/2010/wordprocessingDrawing" xmlns:wp="http://schemas.openxmlformats.org/drawingml/2006/wordprocessingDrawing" xmlns:w10="urn:schemas-microsoft-com:office:word" xmlns:w="http://schemas.openxmlformats.org/wordprocessingml/2006/main" xmlns:w14="http://schemas.microsoft.com/office/word/2010/wordml" xmlns:w15="http://schemas.microsoft.com/office/word/2012/wordml" xmlns:wpg="http://schemas.microsoft.com/office/word/2010/wordprocessingGroup" xmlns:wpi="http://schemas.microsoft.com/office/word/2010/wordprocessingInk" xmlns:wne="http://schemas.microsoft.com/office/word/2006/wordml" xmlns:wps="http://schemas.microsoft.com/office/word/2010/wordprocessingShape" mc:Ignorable="w14 w15 wp14">
+<w:numbering xmlns:wpc="http://schemas.microsoft.com/office/word/2010/wordprocessingCanvas" xmlns:mc="http://schemas.openxmlformats.org/markup-compatibility/2006" xmlns:o="urn:schemas-microsoft-com:office:office" xmlns:r="http://schemas.openxmlformats.org/officeDocument/2006/relationships" xmlns:m="http://schemas.openxmlformats.org/officeDocument/2006/math" xmlns:v="urn:schemas-microsoft-com:vml" xmlns:wp14="http://schemas.microsoft.com/office/word/2010/wordprocessingDrawing" xmlns:wp="http://schemas.openxmlformats.org/drawingml/2006/wordprocessingDrawing" xmlns:w10="urn:schemas-microsoft-com:office:word" xmlns:w="http://schemas.openxmlformats.org/wordprocessingml/2006/main" xmlns:w14="http://schemas.microsoft.com/office/word/2010/wordml" xmlns:wpg="http://schemas.microsoft.com/office/word/2010/wordprocessingGroup" xmlns:wpi="http://schemas.microsoft.com/office/word/2010/wordprocessingInk" xmlns:wne="http://schemas.microsoft.com/office/word/2006/wordml" xmlns:wps="http://schemas.microsoft.com/office/word/2010/wordprocessingShape" mc:Ignorable="w14 wp14">
   <w:abstractNum w:abstractNumId="0">
     <w:nsid w:val="2120731F"/>
     <w:multiLevelType w:val="hybridMultilevel"/>
@@ -2628,7 +2751,7 @@
 </file>
 
 <file path=word/styles.xml><?xml version="1.0" encoding="utf-8"?>
-<w:styles xmlns:mc="http://schemas.openxmlformats.org/markup-compatibility/2006" xmlns:r="http://schemas.openxmlformats.org/officeDocument/2006/relationships" xmlns:w="http://schemas.openxmlformats.org/wordprocessingml/2006/main" xmlns:w14="http://schemas.microsoft.com/office/word/2010/wordml" xmlns:w15="http://schemas.microsoft.com/office/word/2012/wordml" mc:Ignorable="w14 w15">
+<w:styles xmlns:mc="http://schemas.openxmlformats.org/markup-compatibility/2006" xmlns:r="http://schemas.openxmlformats.org/officeDocument/2006/relationships" xmlns:w="http://schemas.openxmlformats.org/wordprocessingml/2006/main" xmlns:w14="http://schemas.microsoft.com/office/word/2010/wordml" mc:Ignorable="w14">
   <w:docDefaults>
     <w:rPrDefault>
       <w:rPr>
@@ -2644,378 +2767,144 @@
       </w:pPr>
     </w:pPrDefault>
   </w:docDefaults>
-  <w:latentStyles w:defLockedState="0" w:defUIPriority="99" w:defSemiHidden="0" w:defUnhideWhenUsed="0" w:defQFormat="0" w:count="371">
-    <w:lsdException w:name="Normal" w:uiPriority="0" w:qFormat="1"/>
-    <w:lsdException w:name="heading 1" w:uiPriority="9" w:qFormat="1"/>
-    <w:lsdException w:name="heading 2" w:semiHidden="1" w:uiPriority="9" w:unhideWhenUsed="1" w:qFormat="1"/>
-    <w:lsdException w:name="heading 3" w:semiHidden="1" w:uiPriority="9" w:unhideWhenUsed="1" w:qFormat="1"/>
-    <w:lsdException w:name="heading 4" w:semiHidden="1" w:uiPriority="9" w:unhideWhenUsed="1" w:qFormat="1"/>
-    <w:lsdException w:name="heading 5" w:semiHidden="1" w:uiPriority="9" w:unhideWhenUsed="1" w:qFormat="1"/>
-    <w:lsdException w:name="heading 6" w:semiHidden="1" w:uiPriority="9" w:unhideWhenUsed="1" w:qFormat="1"/>
-    <w:lsdException w:name="heading 7" w:semiHidden="1" w:uiPriority="9" w:unhideWhenUsed="1" w:qFormat="1"/>
-    <w:lsdException w:name="heading 8" w:semiHidden="1" w:uiPriority="9" w:unhideWhenUsed="1" w:qFormat="1"/>
-    <w:lsdException w:name="heading 9" w:semiHidden="1" w:uiPriority="9" w:unhideWhenUsed="1" w:qFormat="1"/>
-    <w:lsdException w:name="index 1" w:semiHidden="1" w:unhideWhenUsed="1"/>
-    <w:lsdException w:name="index 2" w:semiHidden="1" w:unhideWhenUsed="1"/>
-    <w:lsdException w:name="index 3" w:semiHidden="1" w:unhideWhenUsed="1"/>
-    <w:lsdException w:name="index 4" w:semiHidden="1" w:unhideWhenUsed="1"/>
-    <w:lsdException w:name="index 5" w:semiHidden="1" w:unhideWhenUsed="1"/>
-    <w:lsdException w:name="index 6" w:semiHidden="1" w:unhideWhenUsed="1"/>
-    <w:lsdException w:name="index 7" w:semiHidden="1" w:unhideWhenUsed="1"/>
-    <w:lsdException w:name="index 8" w:semiHidden="1" w:unhideWhenUsed="1"/>
-    <w:lsdException w:name="index 9" w:semiHidden="1" w:unhideWhenUsed="1"/>
-    <w:lsdException w:name="toc 1" w:semiHidden="1" w:uiPriority="39" w:unhideWhenUsed="1"/>
-    <w:lsdException w:name="toc 2" w:semiHidden="1" w:uiPriority="39" w:unhideWhenUsed="1"/>
-    <w:lsdException w:name="toc 3" w:semiHidden="1" w:uiPriority="39" w:unhideWhenUsed="1"/>
-    <w:lsdException w:name="toc 4" w:semiHidden="1" w:uiPriority="39" w:unhideWhenUsed="1"/>
-    <w:lsdException w:name="toc 5" w:semiHidden="1" w:uiPriority="39" w:unhideWhenUsed="1"/>
-    <w:lsdException w:name="toc 6" w:semiHidden="1" w:uiPriority="39" w:unhideWhenUsed="1"/>
-    <w:lsdException w:name="toc 7" w:semiHidden="1" w:uiPriority="39" w:unhideWhenUsed="1"/>
-    <w:lsdException w:name="toc 8" w:semiHidden="1" w:uiPriority="39" w:unhideWhenUsed="1"/>
-    <w:lsdException w:name="toc 9" w:semiHidden="1" w:uiPriority="39" w:unhideWhenUsed="1"/>
-    <w:lsdException w:name="Normal Indent" w:semiHidden="1" w:unhideWhenUsed="1"/>
-    <w:lsdException w:name="footnote text" w:semiHidden="1" w:unhideWhenUsed="1"/>
-    <w:lsdException w:name="annotation text" w:semiHidden="1" w:unhideWhenUsed="1"/>
-    <w:lsdException w:name="header" w:semiHidden="1" w:unhideWhenUsed="1"/>
-    <w:lsdException w:name="footer" w:semiHidden="1" w:unhideWhenUsed="1"/>
-    <w:lsdException w:name="index heading" w:semiHidden="1" w:unhideWhenUsed="1"/>
-    <w:lsdException w:name="caption" w:semiHidden="1" w:uiPriority="35" w:unhideWhenUsed="1" w:qFormat="1"/>
-    <w:lsdException w:name="table of figures" w:semiHidden="1" w:unhideWhenUsed="1"/>
-    <w:lsdException w:name="envelope address" w:semiHidden="1" w:unhideWhenUsed="1"/>
-    <w:lsdException w:name="envelope return" w:semiHidden="1" w:unhideWhenUsed="1"/>
-    <w:lsdException w:name="footnote reference" w:semiHidden="1" w:unhideWhenUsed="1"/>
-    <w:lsdException w:name="annotation reference" w:semiHidden="1" w:unhideWhenUsed="1"/>
-    <w:lsdException w:name="line number" w:semiHidden="1" w:unhideWhenUsed="1"/>
-    <w:lsdException w:name="page number" w:semiHidden="1" w:unhideWhenUsed="1"/>
-    <w:lsdException w:name="endnote reference" w:semiHidden="1" w:unhideWhenUsed="1"/>
-    <w:lsdException w:name="endnote text" w:semiHidden="1" w:unhideWhenUsed="1"/>
-    <w:lsdException w:name="table of authorities" w:semiHidden="1" w:unhideWhenUsed="1"/>
-    <w:lsdException w:name="macro" w:semiHidden="1" w:unhideWhenUsed="1"/>
-    <w:lsdException w:name="toa heading" w:semiHidden="1" w:unhideWhenUsed="1"/>
-    <w:lsdException w:name="List" w:semiHidden="1" w:unhideWhenUsed="1"/>
-    <w:lsdException w:name="List Bullet" w:semiHidden="1" w:unhideWhenUsed="1"/>
-    <w:lsdException w:name="List Number" w:semiHidden="1" w:unhideWhenUsed="1"/>
-    <w:lsdException w:name="List 2" w:semiHidden="1" w:unhideWhenUsed="1"/>
-    <w:lsdException w:name="List 3" w:semiHidden="1" w:unhideWhenUsed="1"/>
-    <w:lsdException w:name="List 4" w:semiHidden="1" w:unhideWhenUsed="1"/>
-    <w:lsdException w:name="List 5" w:semiHidden="1" w:unhideWhenUsed="1"/>
-    <w:lsdException w:name="List Bullet 2" w:semiHidden="1" w:unhideWhenUsed="1"/>
-    <w:lsdException w:name="List Bullet 3" w:semiHidden="1" w:unhideWhenUsed="1"/>
-    <w:lsdException w:name="List Bullet 4" w:semiHidden="1" w:unhideWhenUsed="1"/>
-    <w:lsdException w:name="List Bullet 5" w:semiHidden="1" w:unhideWhenUsed="1"/>
-    <w:lsdException w:name="List Number 2" w:semiHidden="1" w:unhideWhenUsed="1"/>
-    <w:lsdException w:name="List Number 3" w:semiHidden="1" w:unhideWhenUsed="1"/>
-    <w:lsdException w:name="List Number 4" w:semiHidden="1" w:unhideWhenUsed="1"/>
-    <w:lsdException w:name="List Number 5" w:semiHidden="1" w:unhideWhenUsed="1"/>
-    <w:lsdException w:name="Title" w:uiPriority="10" w:qFormat="1"/>
-    <w:lsdException w:name="Closing" w:semiHidden="1" w:unhideWhenUsed="1"/>
-    <w:lsdException w:name="Signature" w:semiHidden="1" w:unhideWhenUsed="1"/>
-    <w:lsdException w:name="Default Paragraph Font" w:semiHidden="1" w:uiPriority="1" w:unhideWhenUsed="1"/>
-    <w:lsdException w:name="Body Text" w:semiHidden="1" w:unhideWhenUsed="1"/>
-    <w:lsdException w:name="Body Text Indent" w:semiHidden="1" w:unhideWhenUsed="1"/>
-    <w:lsdException w:name="List Continue" w:semiHidden="1" w:unhideWhenUsed="1"/>
-    <w:lsdException w:name="List Continue 2" w:semiHidden="1" w:unhideWhenUsed="1"/>
-    <w:lsdException w:name="List Continue 3" w:semiHidden="1" w:unhideWhenUsed="1"/>
-    <w:lsdException w:name="List Continue 4" w:semiHidden="1" w:unhideWhenUsed="1"/>
-    <w:lsdException w:name="List Continue 5" w:semiHidden="1" w:unhideWhenUsed="1"/>
-    <w:lsdException w:name="Message Header" w:semiHidden="1" w:unhideWhenUsed="1"/>
-    <w:lsdException w:name="Subtitle" w:uiPriority="11" w:qFormat="1"/>
-    <w:lsdException w:name="Salutation" w:semiHidden="1" w:unhideWhenUsed="1"/>
-    <w:lsdException w:name="Date" w:semiHidden="1" w:unhideWhenUsed="1"/>
-    <w:lsdException w:name="Body Text First Indent" w:semiHidden="1" w:unhideWhenUsed="1"/>
-    <w:lsdException w:name="Body Text First Indent 2" w:semiHidden="1" w:unhideWhenUsed="1"/>
-    <w:lsdException w:name="Note Heading" w:semiHidden="1" w:unhideWhenUsed="1"/>
-    <w:lsdException w:name="Body Text 2" w:semiHidden="1" w:unhideWhenUsed="1"/>
-    <w:lsdException w:name="Body Text 3" w:semiHidden="1" w:unhideWhenUsed="1"/>
-    <w:lsdException w:name="Body Text Indent 2" w:semiHidden="1" w:unhideWhenUsed="1"/>
-    <w:lsdException w:name="Body Text Indent 3" w:semiHidden="1" w:unhideWhenUsed="1"/>
-    <w:lsdException w:name="Block Text" w:semiHidden="1" w:unhideWhenUsed="1"/>
-    <w:lsdException w:name="Hyperlink" w:semiHidden="1" w:unhideWhenUsed="1"/>
-    <w:lsdException w:name="FollowedHyperlink" w:semiHidden="1" w:unhideWhenUsed="1"/>
-    <w:lsdException w:name="Strong" w:uiPriority="22" w:qFormat="1"/>
-    <w:lsdException w:name="Emphasis" w:uiPriority="20" w:qFormat="1"/>
-    <w:lsdException w:name="Document Map" w:semiHidden="1" w:unhideWhenUsed="1"/>
-    <w:lsdException w:name="Plain Text" w:semiHidden="1" w:unhideWhenUsed="1"/>
-    <w:lsdException w:name="E-mail Signature" w:semiHidden="1" w:unhideWhenUsed="1"/>
-    <w:lsdException w:name="HTML Top of Form" w:semiHidden="1" w:unhideWhenUsed="1"/>
-    <w:lsdException w:name="HTML Bottom of Form" w:semiHidden="1" w:unhideWhenUsed="1"/>
-    <w:lsdException w:name="Normal (Web)" w:semiHidden="1" w:unhideWhenUsed="1"/>
-    <w:lsdException w:name="HTML Acronym" w:semiHidden="1" w:unhideWhenUsed="1"/>
-    <w:lsdException w:name="HTML Address" w:semiHidden="1" w:unhideWhenUsed="1"/>
-    <w:lsdException w:name="HTML Cite" w:semiHidden="1" w:unhideWhenUsed="1"/>
-    <w:lsdException w:name="HTML Code" w:semiHidden="1" w:unhideWhenUsed="1"/>
-    <w:lsdException w:name="HTML Definition" w:semiHidden="1" w:unhideWhenUsed="1"/>
-    <w:lsdException w:name="HTML Keyboard" w:semiHidden="1" w:unhideWhenUsed="1"/>
-    <w:lsdException w:name="HTML Preformatted" w:semiHidden="1" w:unhideWhenUsed="1"/>
-    <w:lsdException w:name="HTML Sample" w:semiHidden="1" w:unhideWhenUsed="1"/>
-    <w:lsdException w:name="HTML Typewriter" w:semiHidden="1" w:unhideWhenUsed="1"/>
-    <w:lsdException w:name="HTML Variable" w:semiHidden="1" w:unhideWhenUsed="1"/>
-    <w:lsdException w:name="Normal Table" w:semiHidden="1" w:unhideWhenUsed="1"/>
-    <w:lsdException w:name="annotation subject" w:semiHidden="1" w:unhideWhenUsed="1"/>
-    <w:lsdException w:name="No List" w:semiHidden="1" w:unhideWhenUsed="1"/>
-    <w:lsdException w:name="Outline List 1" w:semiHidden="1" w:unhideWhenUsed="1"/>
-    <w:lsdException w:name="Outline List 2" w:semiHidden="1" w:unhideWhenUsed="1"/>
-    <w:lsdException w:name="Outline List 3" w:semiHidden="1" w:unhideWhenUsed="1"/>
-    <w:lsdException w:name="Table Simple 1" w:semiHidden="1" w:unhideWhenUsed="1"/>
-    <w:lsdException w:name="Table Simple 2" w:semiHidden="1" w:unhideWhenUsed="1"/>
-    <w:lsdException w:name="Table Simple 3" w:semiHidden="1" w:unhideWhenUsed="1"/>
-    <w:lsdException w:name="Table Classic 1" w:semiHidden="1" w:unhideWhenUsed="1"/>
-    <w:lsdException w:name="Table Classic 2" w:semiHidden="1" w:unhideWhenUsed="1"/>
-    <w:lsdException w:name="Table Classic 3" w:semiHidden="1" w:unhideWhenUsed="1"/>
-    <w:lsdException w:name="Table Classic 4" w:semiHidden="1" w:unhideWhenUsed="1"/>
-    <w:lsdException w:name="Table Colorful 1" w:semiHidden="1" w:unhideWhenUsed="1"/>
-    <w:lsdException w:name="Table Colorful 2" w:semiHidden="1" w:unhideWhenUsed="1"/>
-    <w:lsdException w:name="Table Colorful 3" w:semiHidden="1" w:unhideWhenUsed="1"/>
-    <w:lsdException w:name="Table Columns 1" w:semiHidden="1" w:unhideWhenUsed="1"/>
-    <w:lsdException w:name="Table Columns 2" w:semiHidden="1" w:unhideWhenUsed="1"/>
-    <w:lsdException w:name="Table Columns 3" w:semiHidden="1" w:unhideWhenUsed="1"/>
-    <w:lsdException w:name="Table Columns 4" w:semiHidden="1" w:unhideWhenUsed="1"/>
-    <w:lsdException w:name="Table Columns 5" w:semiHidden="1" w:unhideWhenUsed="1"/>
-    <w:lsdException w:name="Table Grid 1" w:semiHidden="1" w:unhideWhenUsed="1"/>
-    <w:lsdException w:name="Table Grid 2" w:semiHidden="1" w:unhideWhenUsed="1"/>
-    <w:lsdException w:name="Table Grid 3" w:semiHidden="1" w:unhideWhenUsed="1"/>
-    <w:lsdException w:name="Table Grid 4" w:semiHidden="1" w:unhideWhenUsed="1"/>
-    <w:lsdException w:name="Table Grid 5" w:semiHidden="1" w:unhideWhenUsed="1"/>
-    <w:lsdException w:name="Table Grid 6" w:semiHidden="1" w:unhideWhenUsed="1"/>
-    <w:lsdException w:name="Table Grid 7" w:semiHidden="1" w:unhideWhenUsed="1"/>
-    <w:lsdException w:name="Table Grid 8" w:semiHidden="1" w:unhideWhenUsed="1"/>
-    <w:lsdException w:name="Table List 1" w:semiHidden="1" w:unhideWhenUsed="1"/>
-    <w:lsdException w:name="Table List 2" w:semiHidden="1" w:unhideWhenUsed="1"/>
-    <w:lsdException w:name="Table List 3" w:semiHidden="1" w:unhideWhenUsed="1"/>
-    <w:lsdException w:name="Table List 4" w:semiHidden="1" w:unhideWhenUsed="1"/>
-    <w:lsdException w:name="Table List 5" w:semiHidden="1" w:unhideWhenUsed="1"/>
-    <w:lsdException w:name="Table List 6" w:semiHidden="1" w:unhideWhenUsed="1"/>
-    <w:lsdException w:name="Table List 7" w:semiHidden="1" w:unhideWhenUsed="1"/>
-    <w:lsdException w:name="Table List 8" w:semiHidden="1" w:unhideWhenUsed="1"/>
-    <w:lsdException w:name="Table 3D effects 1" w:semiHidden="1" w:unhideWhenUsed="1"/>
-    <w:lsdException w:name="Table 3D effects 2" w:semiHidden="1" w:unhideWhenUsed="1"/>
-    <w:lsdException w:name="Table 3D effects 3" w:semiHidden="1" w:unhideWhenUsed="1"/>
-    <w:lsdException w:name="Table Contemporary" w:semiHidden="1" w:unhideWhenUsed="1"/>
-    <w:lsdException w:name="Table Elegant" w:semiHidden="1" w:unhideWhenUsed="1"/>
-    <w:lsdException w:name="Table Professional" w:semiHidden="1" w:unhideWhenUsed="1"/>
-    <w:lsdException w:name="Table Subtle 1" w:semiHidden="1" w:unhideWhenUsed="1"/>
-    <w:lsdException w:name="Table Subtle 2" w:semiHidden="1" w:unhideWhenUsed="1"/>
-    <w:lsdException w:name="Table Web 1" w:semiHidden="1" w:unhideWhenUsed="1"/>
-    <w:lsdException w:name="Table Web 2" w:semiHidden="1" w:unhideWhenUsed="1"/>
-    <w:lsdException w:name="Table Web 3" w:semiHidden="1" w:unhideWhenUsed="1"/>
-    <w:lsdException w:name="Balloon Text" w:semiHidden="1" w:unhideWhenUsed="1"/>
-    <w:lsdException w:name="Table Grid" w:uiPriority="59"/>
-    <w:lsdException w:name="Table Theme" w:semiHidden="1" w:unhideWhenUsed="1"/>
-    <w:lsdException w:name="Placeholder Text" w:semiHidden="1"/>
-    <w:lsdException w:name="No Spacing" w:uiPriority="1" w:qFormat="1"/>
-    <w:lsdException w:name="Light Shading" w:uiPriority="60"/>
-    <w:lsdException w:name="Light List" w:uiPriority="61"/>
-    <w:lsdException w:name="Light Grid" w:uiPriority="62"/>
-    <w:lsdException w:name="Medium Shading 1" w:uiPriority="63"/>
-    <w:lsdException w:name="Medium Shading 2" w:uiPriority="64"/>
-    <w:lsdException w:name="Medium List 1" w:uiPriority="65"/>
-    <w:lsdException w:name="Medium List 2" w:uiPriority="66"/>
-    <w:lsdException w:name="Medium Grid 1" w:uiPriority="67"/>
-    <w:lsdException w:name="Medium Grid 2" w:uiPriority="68"/>
-    <w:lsdException w:name="Medium Grid 3" w:uiPriority="69"/>
-    <w:lsdException w:name="Dark List" w:uiPriority="70"/>
-    <w:lsdException w:name="Colorful Shading" w:uiPriority="71"/>
-    <w:lsdException w:name="Colorful List" w:uiPriority="72"/>
-    <w:lsdException w:name="Colorful Grid" w:uiPriority="73"/>
-    <w:lsdException w:name="Light Shading Accent 1" w:uiPriority="60"/>
-    <w:lsdException w:name="Light List Accent 1" w:uiPriority="61"/>
-    <w:lsdException w:name="Light Grid Accent 1" w:uiPriority="62"/>
-    <w:lsdException w:name="Medium Shading 1 Accent 1" w:uiPriority="63"/>
-    <w:lsdException w:name="Medium Shading 2 Accent 1" w:uiPriority="64"/>
-    <w:lsdException w:name="Medium List 1 Accent 1" w:uiPriority="65"/>
-    <w:lsdException w:name="Revision" w:semiHidden="1"/>
-    <w:lsdException w:name="List Paragraph" w:uiPriority="34" w:qFormat="1"/>
-    <w:lsdException w:name="Quote" w:uiPriority="29" w:qFormat="1"/>
-    <w:lsdException w:name="Intense Quote" w:uiPriority="30" w:qFormat="1"/>
-    <w:lsdException w:name="Medium List 2 Accent 1" w:uiPriority="66"/>
-    <w:lsdException w:name="Medium Grid 1 Accent 1" w:uiPriority="67"/>
-    <w:lsdException w:name="Medium Grid 2 Accent 1" w:uiPriority="68"/>
-    <w:lsdException w:name="Medium Grid 3 Accent 1" w:uiPriority="69"/>
-    <w:lsdException w:name="Dark List Accent 1" w:uiPriority="70"/>
-    <w:lsdException w:name="Colorful Shading Accent 1" w:uiPriority="71"/>
-    <w:lsdException w:name="Colorful List Accent 1" w:uiPriority="72"/>
-    <w:lsdException w:name="Colorful Grid Accent 1" w:uiPriority="73"/>
-    <w:lsdException w:name="Light Shading Accent 2" w:uiPriority="60"/>
-    <w:lsdException w:name="Light List Accent 2" w:uiPriority="61"/>
-    <w:lsdException w:name="Light Grid Accent 2" w:uiPriority="62"/>
-    <w:lsdException w:name="Medium Shading 1 Accent 2" w:uiPriority="63"/>
-    <w:lsdException w:name="Medium Shading 2 Accent 2" w:uiPriority="64"/>
-    <w:lsdException w:name="Medium List 1 Accent 2" w:uiPriority="65"/>
-    <w:lsdException w:name="Medium List 2 Accent 2" w:uiPriority="66"/>
-    <w:lsdException w:name="Medium Grid 1 Accent 2" w:uiPriority="67"/>
-    <w:lsdException w:name="Medium Grid 2 Accent 2" w:uiPriority="68"/>
-    <w:lsdException w:name="Medium Grid 3 Accent 2" w:uiPriority="69"/>
-    <w:lsdException w:name="Dark List Accent 2" w:uiPriority="70"/>
-    <w:lsdException w:name="Colorful Shading Accent 2" w:uiPriority="71"/>
-    <w:lsdException w:name="Colorful List Accent 2" w:uiPriority="72"/>
-    <w:lsdException w:name="Colorful Grid Accent 2" w:uiPriority="73"/>
-    <w:lsdException w:name="Light Shading Accent 3" w:uiPriority="60"/>
-    <w:lsdException w:name="Light List Accent 3" w:uiPriority="61"/>
-    <w:lsdException w:name="Light Grid Accent 3" w:uiPriority="62"/>
-    <w:lsdException w:name="Medium Shading 1 Accent 3" w:uiPriority="63"/>
-    <w:lsdException w:name="Medium Shading 2 Accent 3" w:uiPriority="64"/>
-    <w:lsdException w:name="Medium List 1 Accent 3" w:uiPriority="65"/>
-    <w:lsdException w:name="Medium List 2 Accent 3" w:uiPriority="66"/>
-    <w:lsdException w:name="Medium Grid 1 Accent 3" w:uiPriority="67"/>
-    <w:lsdException w:name="Medium Grid 2 Accent 3" w:uiPriority="68"/>
-    <w:lsdException w:name="Medium Grid 3 Accent 3" w:uiPriority="69"/>
-    <w:lsdException w:name="Dark List Accent 3" w:uiPriority="70"/>
-    <w:lsdException w:name="Colorful Shading Accent 3" w:uiPriority="71"/>
-    <w:lsdException w:name="Colorful List Accent 3" w:uiPriority="72"/>
-    <w:lsdException w:name="Colorful Grid Accent 3" w:uiPriority="73"/>
-    <w:lsdException w:name="Light Shading Accent 4" w:uiPriority="60"/>
-    <w:lsdException w:name="Light List Accent 4" w:uiPriority="61"/>
-    <w:lsdException w:name="Light Grid Accent 4" w:uiPriority="62"/>
-    <w:lsdException w:name="Medium Shading 1 Accent 4" w:uiPriority="63"/>
-    <w:lsdException w:name="Medium Shading 2 Accent 4" w:uiPriority="64"/>
-    <w:lsdException w:name="Medium List 1 Accent 4" w:uiPriority="65"/>
-    <w:lsdException w:name="Medium List 2 Accent 4" w:uiPriority="66"/>
-    <w:lsdException w:name="Medium Grid 1 Accent 4" w:uiPriority="67"/>
-    <w:lsdException w:name="Medium Grid 2 Accent 4" w:uiPriority="68"/>
-    <w:lsdException w:name="Medium Grid 3 Accent 4" w:uiPriority="69"/>
-    <w:lsdException w:name="Dark List Accent 4" w:uiPriority="70"/>
-    <w:lsdException w:name="Colorful Shading Accent 4" w:uiPriority="71"/>
-    <w:lsdException w:name="Colorful List Accent 4" w:uiPriority="72"/>
-    <w:lsdException w:name="Colorful Grid Accent 4" w:uiPriority="73"/>
-    <w:lsdException w:name="Light Shading Accent 5" w:uiPriority="60"/>
-    <w:lsdException w:name="Light List Accent 5" w:uiPriority="61"/>
-    <w:lsdException w:name="Light Grid Accent 5" w:uiPriority="62"/>
-    <w:lsdException w:name="Medium Shading 1 Accent 5" w:uiPriority="63"/>
-    <w:lsdException w:name="Medium Shading 2 Accent 5" w:uiPriority="64"/>
-    <w:lsdException w:name="Medium List 1 Accent 5" w:uiPriority="65"/>
-    <w:lsdException w:name="Medium List 2 Accent 5" w:uiPriority="66"/>
-    <w:lsdException w:name="Medium Grid 1 Accent 5" w:uiPriority="67"/>
-    <w:lsdException w:name="Medium Grid 2 Accent 5" w:uiPriority="68"/>
-    <w:lsdException w:name="Medium Grid 3 Accent 5" w:uiPriority="69"/>
-    <w:lsdException w:name="Dark List Accent 5" w:uiPriority="70"/>
-    <w:lsdException w:name="Colorful Shading Accent 5" w:uiPriority="71"/>
-    <w:lsdException w:name="Colorful List Accent 5" w:uiPriority="72"/>
-    <w:lsdException w:name="Colorful Grid Accent 5" w:uiPriority="73"/>
-    <w:lsdException w:name="Light Shading Accent 6" w:uiPriority="60"/>
-    <w:lsdException w:name="Light List Accent 6" w:uiPriority="61"/>
-    <w:lsdException w:name="Light Grid Accent 6" w:uiPriority="62"/>
-    <w:lsdException w:name="Medium Shading 1 Accent 6" w:uiPriority="63"/>
-    <w:lsdException w:name="Medium Shading 2 Accent 6" w:uiPriority="64"/>
-    <w:lsdException w:name="Medium List 1 Accent 6" w:uiPriority="65"/>
-    <w:lsdException w:name="Medium List 2 Accent 6" w:uiPriority="66"/>
-    <w:lsdException w:name="Medium Grid 1 Accent 6" w:uiPriority="67"/>
-    <w:lsdException w:name="Medium Grid 2 Accent 6" w:uiPriority="68"/>
-    <w:lsdException w:name="Medium Grid 3 Accent 6" w:uiPriority="69"/>
-    <w:lsdException w:name="Dark List Accent 6" w:uiPriority="70"/>
-    <w:lsdException w:name="Colorful Shading Accent 6" w:uiPriority="71"/>
-    <w:lsdException w:name="Colorful List Accent 6" w:uiPriority="72"/>
-    <w:lsdException w:name="Colorful Grid Accent 6" w:uiPriority="73"/>
-    <w:lsdException w:name="Subtle Emphasis" w:uiPriority="19" w:qFormat="1"/>
-    <w:lsdException w:name="Intense Emphasis" w:uiPriority="21" w:qFormat="1"/>
-    <w:lsdException w:name="Subtle Reference" w:uiPriority="31" w:qFormat="1"/>
-    <w:lsdException w:name="Intense Reference" w:uiPriority="32" w:qFormat="1"/>
-    <w:lsdException w:name="Book Title" w:uiPriority="33" w:qFormat="1"/>
-    <w:lsdException w:name="Bibliography" w:semiHidden="1" w:uiPriority="37" w:unhideWhenUsed="1"/>
-    <w:lsdException w:name="TOC Heading" w:semiHidden="1" w:uiPriority="39" w:unhideWhenUsed="1" w:qFormat="1"/>
-    <w:lsdException w:name="Plain Table 1" w:uiPriority="41"/>
-    <w:lsdException w:name="Plain Table 2" w:uiPriority="42"/>
-    <w:lsdException w:name="Plain Table 3" w:uiPriority="43"/>
-    <w:lsdException w:name="Plain Table 4" w:uiPriority="44"/>
-    <w:lsdException w:name="Plain Table 5" w:uiPriority="45"/>
-    <w:lsdException w:name="Grid Table Light" w:uiPriority="40"/>
-    <w:lsdException w:name="Grid Table 1 Light" w:uiPriority="46"/>
-    <w:lsdException w:name="Grid Table 2" w:uiPriority="47"/>
-    <w:lsdException w:name="Grid Table 3" w:uiPriority="48"/>
-    <w:lsdException w:name="Grid Table 4" w:uiPriority="49"/>
-    <w:lsdException w:name="Grid Table 5 Dark" w:uiPriority="50"/>
-    <w:lsdException w:name="Grid Table 6 Colorful" w:uiPriority="51"/>
-    <w:lsdException w:name="Grid Table 7 Colorful" w:uiPriority="52"/>
-    <w:lsdException w:name="Grid Table 1 Light Accent 1" w:uiPriority="46"/>
-    <w:lsdException w:name="Grid Table 2 Accent 1" w:uiPriority="47"/>
-    <w:lsdException w:name="Grid Table 3 Accent 1" w:uiPriority="48"/>
-    <w:lsdException w:name="Grid Table 4 Accent 1" w:uiPriority="49"/>
-    <w:lsdException w:name="Grid Table 5 Dark Accent 1" w:uiPriority="50"/>
-    <w:lsdException w:name="Grid Table 6 Colorful Accent 1" w:uiPriority="51"/>
-    <w:lsdException w:name="Grid Table 7 Colorful Accent 1" w:uiPriority="52"/>
-    <w:lsdException w:name="Grid Table 1 Light Accent 2" w:uiPriority="46"/>
-    <w:lsdException w:name="Grid Table 2 Accent 2" w:uiPriority="47"/>
-    <w:lsdException w:name="Grid Table 3 Accent 2" w:uiPriority="48"/>
-    <w:lsdException w:name="Grid Table 4 Accent 2" w:uiPriority="49"/>
-    <w:lsdException w:name="Grid Table 5 Dark Accent 2" w:uiPriority="50"/>
-    <w:lsdException w:name="Grid Table 6 Colorful Accent 2" w:uiPriority="51"/>
-    <w:lsdException w:name="Grid Table 7 Colorful Accent 2" w:uiPriority="52"/>
-    <w:lsdException w:name="Grid Table 1 Light Accent 3" w:uiPriority="46"/>
-    <w:lsdException w:name="Grid Table 2 Accent 3" w:uiPriority="47"/>
-    <w:lsdException w:name="Grid Table 3 Accent 3" w:uiPriority="48"/>
-    <w:lsdException w:name="Grid Table 4 Accent 3" w:uiPriority="49"/>
-    <w:lsdException w:name="Grid Table 5 Dark Accent 3" w:uiPriority="50"/>
-    <w:lsdException w:name="Grid Table 6 Colorful Accent 3" w:uiPriority="51"/>
-    <w:lsdException w:name="Grid Table 7 Colorful Accent 3" w:uiPriority="52"/>
-    <w:lsdException w:name="Grid Table 1 Light Accent 4" w:uiPriority="46"/>
-    <w:lsdException w:name="Grid Table 2 Accent 4" w:uiPriority="47"/>
-    <w:lsdException w:name="Grid Table 3 Accent 4" w:uiPriority="48"/>
-    <w:lsdException w:name="Grid Table 4 Accent 4" w:uiPriority="49"/>
-    <w:lsdException w:name="Grid Table 5 Dark Accent 4" w:uiPriority="50"/>
-    <w:lsdException w:name="Grid Table 6 Colorful Accent 4" w:uiPriority="51"/>
-    <w:lsdException w:name="Grid Table 7 Colorful Accent 4" w:uiPriority="52"/>
-    <w:lsdException w:name="Grid Table 1 Light Accent 5" w:uiPriority="46"/>
-    <w:lsdException w:name="Grid Table 2 Accent 5" w:uiPriority="47"/>
-    <w:lsdException w:name="Grid Table 3 Accent 5" w:uiPriority="48"/>
-    <w:lsdException w:name="Grid Table 4 Accent 5" w:uiPriority="49"/>
-    <w:lsdException w:name="Grid Table 5 Dark Accent 5" w:uiPriority="50"/>
-    <w:lsdException w:name="Grid Table 6 Colorful Accent 5" w:uiPriority="51"/>
-    <w:lsdException w:name="Grid Table 7 Colorful Accent 5" w:uiPriority="52"/>
-    <w:lsdException w:name="Grid Table 1 Light Accent 6" w:uiPriority="46"/>
-    <w:lsdException w:name="Grid Table 2 Accent 6" w:uiPriority="47"/>
-    <w:lsdException w:name="Grid Table 3 Accent 6" w:uiPriority="48"/>
-    <w:lsdException w:name="Grid Table 4 Accent 6" w:uiPriority="49"/>
-    <w:lsdException w:name="Grid Table 5 Dark Accent 6" w:uiPriority="50"/>
-    <w:lsdException w:name="Grid Table 6 Colorful Accent 6" w:uiPriority="51"/>
-    <w:lsdException w:name="Grid Table 7 Colorful Accent 6" w:uiPriority="52"/>
-    <w:lsdException w:name="List Table 1 Light" w:uiPriority="46"/>
-    <w:lsdException w:name="List Table 2" w:uiPriority="47"/>
-    <w:lsdException w:name="List Table 3" w:uiPriority="48"/>
-    <w:lsdException w:name="List Table 4" w:uiPriority="49"/>
-    <w:lsdException w:name="List Table 5 Dark" w:uiPriority="50"/>
-    <w:lsdException w:name="List Table 6 Colorful" w:uiPriority="51"/>
-    <w:lsdException w:name="List Table 7 Colorful" w:uiPriority="52"/>
-    <w:lsdException w:name="List Table 1 Light Accent 1" w:uiPriority="46"/>
-    <w:lsdException w:name="List Table 2 Accent 1" w:uiPriority="47"/>
-    <w:lsdException w:name="List Table 3 Accent 1" w:uiPriority="48"/>
-    <w:lsdException w:name="List Table 4 Accent 1" w:uiPriority="49"/>
-    <w:lsdException w:name="List Table 5 Dark Accent 1" w:uiPriority="50"/>
-    <w:lsdException w:name="List Table 6 Colorful Accent 1" w:uiPriority="51"/>
-    <w:lsdException w:name="List Table 7 Colorful Accent 1" w:uiPriority="52"/>
-    <w:lsdException w:name="List Table 1 Light Accent 2" w:uiPriority="46"/>
-    <w:lsdException w:name="List Table 2 Accent 2" w:uiPriority="47"/>
-    <w:lsdException w:name="List Table 3 Accent 2" w:uiPriority="48"/>
-    <w:lsdException w:name="List Table 4 Accent 2" w:uiPriority="49"/>
-    <w:lsdException w:name="List Table 5 Dark Accent 2" w:uiPriority="50"/>
-    <w:lsdException w:name="List Table 6 Colorful Accent 2" w:uiPriority="51"/>
-    <w:lsdException w:name="List Table 7 Colorful Accent 2" w:uiPriority="52"/>
-    <w:lsdException w:name="List Table 1 Light Accent 3" w:uiPriority="46"/>
-    <w:lsdException w:name="List Table 2 Accent 3" w:uiPriority="47"/>
-    <w:lsdException w:name="List Table 3 Accent 3" w:uiPriority="48"/>
-    <w:lsdException w:name="List Table 4 Accent 3" w:uiPriority="49"/>
-    <w:lsdException w:name="List Table 5 Dark Accent 3" w:uiPriority="50"/>
-    <w:lsdException w:name="List Table 6 Colorful Accent 3" w:uiPriority="51"/>
-    <w:lsdException w:name="List Table 7 Colorful Accent 3" w:uiPriority="52"/>
-    <w:lsdException w:name="List Table 1 Light Accent 4" w:uiPriority="46"/>
-    <w:lsdException w:name="List Table 2 Accent 4" w:uiPriority="47"/>
-    <w:lsdException w:name="List Table 3 Accent 4" w:uiPriority="48"/>
-    <w:lsdException w:name="List Table 4 Accent 4" w:uiPriority="49"/>
-    <w:lsdException w:name="List Table 5 Dark Accent 4" w:uiPriority="50"/>
-    <w:lsdException w:name="List Table 6 Colorful Accent 4" w:uiPriority="51"/>
-    <w:lsdException w:name="List Table 7 Colorful Accent 4" w:uiPriority="52"/>
-    <w:lsdException w:name="List Table 1 Light Accent 5" w:uiPriority="46"/>
-    <w:lsdException w:name="List Table 2 Accent 5" w:uiPriority="47"/>
-    <w:lsdException w:name="List Table 3 Accent 5" w:uiPriority="48"/>
-    <w:lsdException w:name="List Table 4 Accent 5" w:uiPriority="49"/>
-    <w:lsdException w:name="List Table 5 Dark Accent 5" w:uiPriority="50"/>
-    <w:lsdException w:name="List Table 6 Colorful Accent 5" w:uiPriority="51"/>
-    <w:lsdException w:name="List Table 7 Colorful Accent 5" w:uiPriority="52"/>
-    <w:lsdException w:name="List Table 1 Light Accent 6" w:uiPriority="46"/>
-    <w:lsdException w:name="List Table 2 Accent 6" w:uiPriority="47"/>
-    <w:lsdException w:name="List Table 3 Accent 6" w:uiPriority="48"/>
-    <w:lsdException w:name="List Table 4 Accent 6" w:uiPriority="49"/>
-    <w:lsdException w:name="List Table 5 Dark Accent 6" w:uiPriority="50"/>
-    <w:lsdException w:name="List Table 6 Colorful Accent 6" w:uiPriority="51"/>
-    <w:lsdException w:name="List Table 7 Colorful Accent 6" w:uiPriority="52"/>
+  <w:latentStyles w:defLockedState="0" w:defUIPriority="99" w:defSemiHidden="1" w:defUnhideWhenUsed="1" w:defQFormat="0" w:count="267">
+    <w:lsdException w:name="Normal" w:semiHidden="0" w:uiPriority="0" w:unhideWhenUsed="0" w:qFormat="1"/>
+    <w:lsdException w:name="heading 1" w:semiHidden="0" w:uiPriority="9" w:unhideWhenUsed="0" w:qFormat="1"/>
+    <w:lsdException w:name="heading 2" w:uiPriority="9" w:qFormat="1"/>
+    <w:lsdException w:name="heading 3" w:uiPriority="9" w:qFormat="1"/>
+    <w:lsdException w:name="heading 4" w:uiPriority="9" w:qFormat="1"/>
+    <w:lsdException w:name="heading 5" w:uiPriority="9" w:qFormat="1"/>
+    <w:lsdException w:name="heading 6" w:uiPriority="9" w:qFormat="1"/>
+    <w:lsdException w:name="heading 7" w:uiPriority="9" w:qFormat="1"/>
+    <w:lsdException w:name="heading 8" w:uiPriority="9" w:qFormat="1"/>
+    <w:lsdException w:name="heading 9" w:uiPriority="9" w:qFormat="1"/>
+    <w:lsdException w:name="toc 1" w:uiPriority="39"/>
+    <w:lsdException w:name="toc 2" w:uiPriority="39"/>
+    <w:lsdException w:name="toc 3" w:uiPriority="39"/>
+    <w:lsdException w:name="toc 4" w:uiPriority="39"/>
+    <w:lsdException w:name="toc 5" w:uiPriority="39"/>
+    <w:lsdException w:name="toc 6" w:uiPriority="39"/>
+    <w:lsdException w:name="toc 7" w:uiPriority="39"/>
+    <w:lsdException w:name="toc 8" w:uiPriority="39"/>
+    <w:lsdException w:name="toc 9" w:uiPriority="39"/>
+    <w:lsdException w:name="caption" w:uiPriority="35" w:qFormat="1"/>
+    <w:lsdException w:name="Title" w:semiHidden="0" w:uiPriority="10" w:unhideWhenUsed="0" w:qFormat="1"/>
+    <w:lsdException w:name="Default Paragraph Font" w:uiPriority="1"/>
+    <w:lsdException w:name="Subtitle" w:semiHidden="0" w:uiPriority="11" w:unhideWhenUsed="0" w:qFormat="1"/>
+    <w:lsdException w:name="Strong" w:semiHidden="0" w:uiPriority="22" w:unhideWhenUsed="0" w:qFormat="1"/>
+    <w:lsdException w:name="Emphasis" w:semiHidden="0" w:uiPriority="20" w:unhideWhenUsed="0" w:qFormat="1"/>
+    <w:lsdException w:name="Table Grid" w:semiHidden="0" w:uiPriority="59" w:unhideWhenUsed="0"/>
+    <w:lsdException w:name="Placeholder Text" w:unhideWhenUsed="0"/>
+    <w:lsdException w:name="No Spacing" w:semiHidden="0" w:uiPriority="1" w:unhideWhenUsed="0" w:qFormat="1"/>
+    <w:lsdException w:name="Light Shading" w:semiHidden="0" w:uiPriority="60" w:unhideWhenUsed="0"/>
+    <w:lsdException w:name="Light List" w:semiHidden="0" w:uiPriority="61" w:unhideWhenUsed="0"/>
+    <w:lsdException w:name="Light Grid" w:semiHidden="0" w:uiPriority="62" w:unhideWhenUsed="0"/>
+    <w:lsdException w:name="Medium Shading 1" w:semiHidden="0" w:uiPriority="63" w:unhideWhenUsed="0"/>
+    <w:lsdException w:name="Medium Shading 2" w:semiHidden="0" w:uiPriority="64" w:unhideWhenUsed="0"/>
+    <w:lsdException w:name="Medium List 1" w:semiHidden="0" w:uiPriority="65" w:unhideWhenUsed="0"/>
+    <w:lsdException w:name="Medium List 2" w:semiHidden="0" w:uiPriority="66" w:unhideWhenUsed="0"/>
+    <w:lsdException w:name="Medium Grid 1" w:semiHidden="0" w:uiPriority="67" w:unhideWhenUsed="0"/>
+    <w:lsdException w:name="Medium Grid 2" w:semiHidden="0" w:uiPriority="68" w:unhideWhenUsed="0"/>
+    <w:lsdException w:name="Medium Grid 3" w:semiHidden="0" w:uiPriority="69" w:unhideWhenUsed="0"/>
+    <w:lsdException w:name="Dark List" w:semiHidden="0" w:uiPriority="70" w:unhideWhenUsed="0"/>
+    <w:lsdException w:name="Colorful Shading" w:semiHidden="0" w:uiPriority="71" w:unhideWhenUsed="0"/>
+    <w:lsdException w:name="Colorful List" w:semiHidden="0" w:uiPriority="72" w:unhideWhenUsed="0"/>
+    <w:lsdException w:name="Colorful Grid" w:semiHidden="0" w:uiPriority="73" w:unhideWhenUsed="0"/>
+    <w:lsdException w:name="Light Shading Accent 1" w:semiHidden="0" w:uiPriority="60" w:unhideWhenUsed="0"/>
+    <w:lsdException w:name="Light List Accent 1" w:semiHidden="0" w:uiPriority="61" w:unhideWhenUsed="0"/>
+    <w:lsdException w:name="Light Grid Accent 1" w:semiHidden="0" w:uiPriority="62" w:unhideWhenUsed="0"/>
+    <w:lsdException w:name="Medium Shading 1 Accent 1" w:semiHidden="0" w:uiPriority="63" w:unhideWhenUsed="0"/>
+    <w:lsdException w:name="Medium Shading 2 Accent 1" w:semiHidden="0" w:uiPriority="64" w:unhideWhenUsed="0"/>
+    <w:lsdException w:name="Medium List 1 Accent 1" w:semiHidden="0" w:uiPriority="65" w:unhideWhenUsed="0"/>
+    <w:lsdException w:name="Revision" w:unhideWhenUsed="0"/>
+    <w:lsdException w:name="List Paragraph" w:semiHidden="0" w:uiPriority="34" w:unhideWhenUsed="0" w:qFormat="1"/>
+    <w:lsdException w:name="Quote" w:semiHidden="0" w:uiPriority="29" w:unhideWhenUsed="0" w:qFormat="1"/>
+    <w:lsdException w:name="Intense Quote" w:semiHidden="0" w:uiPriority="30" w:unhideWhenUsed="0" w:qFormat="1"/>
+    <w:lsdException w:name="Medium List 2 Accent 1" w:semiHidden="0" w:uiPriority="66" w:unhideWhenUsed="0"/>
+    <w:lsdException w:name="Medium Grid 1 Accent 1" w:semiHidden="0" w:uiPriority="67" w:unhideWhenUsed="0"/>
+    <w:lsdException w:name="Medium Grid 2 Accent 1" w:semiHidden="0" w:uiPriority="68" w:unhideWhenUsed="0"/>
+    <w:lsdException w:name="Medium Grid 3 Accent 1" w:semiHidden="0" w:uiPriority="69" w:unhideWhenUsed="0"/>
+    <w:lsdException w:name="Dark List Accent 1" w:semiHidden="0" w:uiPriority="70" w:unhideWhenUsed="0"/>
+    <w:lsdException w:name="Colorful Shading Accent 1" w:semiHidden="0" w:uiPriority="71" w:unhideWhenUsed="0"/>
+    <w:lsdException w:name="Colorful List Accent 1" w:semiHidden="0" w:uiPriority="72" w:unhideWhenUsed="0"/>
+    <w:lsdException w:name="Colorful Grid Accent 1" w:semiHidden="0" w:uiPriority="73" w:unhideWhenUsed="0"/>
+    <w:lsdException w:name="Light Shading Accent 2" w:semiHidden="0" w:uiPriority="60" w:unhideWhenUsed="0"/>
+    <w:lsdException w:name="Light List Accent 2" w:semiHidden="0" w:uiPriority="61" w:unhideWhenUsed="0"/>
+    <w:lsdException w:name="Light Grid Accent 2" w:semiHidden="0" w:uiPriority="62" w:unhideWhenUsed="0"/>
+    <w:lsdException w:name="Medium Shading 1 Accent 2" w:semiHidden="0" w:uiPriority="63" w:unhideWhenUsed="0"/>
+    <w:lsdException w:name="Medium Shading 2 Accent 2" w:semiHidden="0" w:uiPriority="64" w:unhideWhenUsed="0"/>
+    <w:lsdException w:name="Medium List 1 Accent 2" w:semiHidden="0" w:uiPriority="65" w:unhideWhenUsed="0"/>
+    <w:lsdException w:name="Medium List 2 Accent 2" w:semiHidden="0" w:uiPriority="66" w:unhideWhenUsed="0"/>
+    <w:lsdException w:name="Medium Grid 1 Accent 2" w:semiHidden="0" w:uiPriority="67" w:unhideWhenUsed="0"/>
+    <w:lsdException w:name="Medium Grid 2 Accent 2" w:semiHidden="0" w:uiPriority="68" w:unhideWhenUsed="0"/>
+    <w:lsdException w:name="Medium Grid 3 Accent 2" w:semiHidden="0" w:uiPriority="69" w:unhideWhenUsed="0"/>
+    <w:lsdException w:name="Dark List Accent 2" w:semiHidden="0" w:uiPriority="70" w:unhideWhenUsed="0"/>
+    <w:lsdException w:name="Colorful Shading Accent 2" w:semiHidden="0" w:uiPriority="71" w:unhideWhenUsed="0"/>
+    <w:lsdException w:name="Colorful List Accent 2" w:semiHidden="0" w:uiPriority="72" w:unhideWhenUsed="0"/>
+    <w:lsdException w:name="Colorful Grid Accent 2" w:semiHidden="0" w:uiPriority="73" w:unhideWhenUsed="0"/>
+    <w:lsdException w:name="Light Shading Accent 3" w:semiHidden="0" w:uiPriority="60" w:unhideWhenUsed="0"/>
+    <w:lsdException w:name="Light List Accent 3" w:semiHidden="0" w:uiPriority="61" w:unhideWhenUsed="0"/>
+    <w:lsdException w:name="Light Grid Accent 3" w:semiHidden="0" w:uiPriority="62" w:unhideWhenUsed="0"/>
+    <w:lsdException w:name="Medium Shading 1 Accent 3" w:semiHidden="0" w:uiPriority="63" w:unhideWhenUsed="0"/>
+    <w:lsdException w:name="Medium Shading 2 Accent 3" w:semiHidden="0" w:uiPriority="64" w:unhideWhenUsed="0"/>
+    <w:lsdException w:name="Medium List 1 Accent 3" w:semiHidden="0" w:uiPriority="65" w:unhideWhenUsed="0"/>
+    <w:lsdException w:name="Medium List 2 Accent 3" w:semiHidden="0" w:uiPriority="66" w:unhideWhenUsed="0"/>
+    <w:lsdException w:name="Medium Grid 1 Accent 3" w:semiHidden="0" w:uiPriority="67" w:unhideWhenUsed="0"/>
+    <w:lsdException w:name="Medium Grid 2 Accent 3" w:semiHidden="0" w:uiPriority="68" w:unhideWhenUsed="0"/>
+    <w:lsdException w:name="Medium Grid 3 Accent 3" w:semiHidden="0" w:uiPriority="69" w:unhideWhenUsed="0"/>
+    <w:lsdException w:name="Dark List Accent 3" w:semiHidden="0" w:uiPriority="70" w:unhideWhenUsed="0"/>
+    <w:lsdException w:name="Colorful Shading Accent 3" w:semiHidden="0" w:uiPriority="71" w:unhideWhenUsed="0"/>
+    <w:lsdException w:name="Colorful List Accent 3" w:semiHidden="0" w:uiPriority="72" w:unhideWhenUsed="0"/>
+    <w:lsdException w:name="Colorful Grid Accent 3" w:semiHidden="0" w:uiPriority="73" w:unhideWhenUsed="0"/>
+    <w:lsdException w:name="Light Shading Accent 4" w:semiHidden="0" w:uiPriority="60" w:unhideWhenUsed="0"/>
+    <w:lsdException w:name="Light List Accent 4" w:semiHidden="0" w:uiPriority="61" w:unhideWhenUsed="0"/>
+    <w:lsdException w:name="Light Grid Accent 4" w:semiHidden="0" w:uiPriority="62" w:unhideWhenUsed="0"/>
+    <w:lsdException w:name="Medium Shading 1 Accent 4" w:semiHidden="0" w:uiPriority="63" w:unhideWhenUsed="0"/>
+    <w:lsdException w:name="Medium Shading 2 Accent 4" w:semiHidden="0" w:uiPriority="64" w:unhideWhenUsed="0"/>
+    <w:lsdException w:name="Medium List 1 Accent 4" w:semiHidden="0" w:uiPriority="65" w:unhideWhenUsed="0"/>
+    <w:lsdException w:name="Medium List 2 Accent 4" w:semiHidden="0" w:uiPriority="66" w:unhideWhenUsed="0"/>
+    <w:lsdException w:name="Medium Grid 1 Accent 4" w:semiHidden="0" w:uiPriority="67" w:unhideWhenUsed="0"/>
+    <w:lsdException w:name="Medium Grid 2 Accent 4" w:semiHidden="0" w:uiPriority="68" w:unhideWhenUsed="0"/>
+    <w:lsdException w:name="Medium Grid 3 Accent 4" w:semiHidden="0" w:uiPriority="69" w:unhideWhenUsed="0"/>
+    <w:lsdException w:name="Dark List Accent 4" w:semiHidden="0" w:uiPriority="70" w:unhideWhenUsed="0"/>
+    <w:lsdException w:name="Colorful Shading Accent 4" w:semiHidden="0" w:uiPriority="71" w:unhideWhenUsed="0"/>
+    <w:lsdException w:name="Colorful List Accent 4" w:semiHidden="0" w:uiPriority="72" w:unhideWhenUsed="0"/>
+    <w:lsdException w:name="Colorful Grid Accent 4" w:semiHidden="0" w:uiPriority="73" w:unhideWhenUsed="0"/>
+    <w:lsdException w:name="Light Shading Accent 5" w:semiHidden="0" w:uiPriority="60" w:unhideWhenUsed="0"/>
+    <w:lsdException w:name="Light List Accent 5" w:semiHidden="0" w:uiPriority="61" w:unhideWhenUsed="0"/>
+    <w:lsdException w:name="Light Grid Accent 5" w:semiHidden="0" w:uiPriority="62" w:unhideWhenUsed="0"/>
+    <w:lsdException w:name="Medium Shading 1 Accent 5" w:semiHidden="0" w:uiPriority="63" w:unhideWhenUsed="0"/>
+    <w:lsdException w:name="Medium Shading 2 Accent 5" w:semiHidden="0" w:uiPriority="64" w:unhideWhenUsed="0"/>
+    <w:lsdException w:name="Medium List 1 Accent 5" w:semiHidden="0" w:uiPriority="65" w:unhideWhenUsed="0"/>
+    <w:lsdException w:name="Medium List 2 Accent 5" w:semiHidden="0" w:uiPriority="66" w:unhideWhenUsed="0"/>
+    <w:lsdException w:name="Medium Grid 1 Accent 5" w:semiHidden="0" w:uiPriority="67" w:unhideWhenUsed="0"/>
+    <w:lsdException w:name="Medium Grid 2 Accent 5" w:semiHidden="0" w:uiPriority="68" w:unhideWhenUsed="0"/>
+    <w:lsdException w:name="Medium Grid 3 Accent 5" w:semiHidden="0" w:uiPriority="69" w:unhideWhenUsed="0"/>
+    <w:lsdException w:name="Dark List Accent 5" w:semiHidden="0" w:uiPriority="70" w:unhideWhenUsed="0"/>
+    <w:lsdException w:name="Colorful Shading Accent 5" w:semiHidden="0" w:uiPriority="71" w:unhideWhenUsed="0"/>
+    <w:lsdException w:name="Colorful List Accent 5" w:semiHidden="0" w:uiPriority="72" w:unhideWhenUsed="0"/>
+    <w:lsdException w:name="Colorful Grid Accent 5" w:semiHidden="0" w:uiPriority="73" w:unhideWhenUsed="0"/>
+    <w:lsdException w:name="Light Shading Accent 6" w:semiHidden="0" w:uiPriority="60" w:unhideWhenUsed="0"/>
+    <w:lsdException w:name="Light List Accent 6" w:semiHidden="0" w:uiPriority="61" w:unhideWhenUsed="0"/>
+    <w:lsdException w:name="Light Grid Accent 6" w:semiHidden="0" w:uiPriority="62" w:unhideWhenUsed="0"/>
+    <w:lsdException w:name="Medium Shading 1 Accent 6" w:semiHidden="0" w:uiPriority="63" w:unhideWhenUsed="0"/>
+    <w:lsdException w:name="Medium Shading 2 Accent 6" w:semiHidden="0" w:uiPriority="64" w:unhideWhenUsed="0"/>
+    <w:lsdException w:name="Medium List 1 Accent 6" w:semiHidden="0" w:uiPriority="65" w:unhideWhenUsed="0"/>
+    <w:lsdException w:name="Medium List 2 Accent 6" w:semiHidden="0" w:uiPriority="66" w:unhideWhenUsed="0"/>
+    <w:lsdException w:name="Medium Grid 1 Accent 6" w:semiHidden="0" w:uiPriority="67" w:unhideWhenUsed="0"/>
+    <w:lsdException w:name="Medium Grid 2 Accent 6" w:semiHidden="0" w:uiPriority="68" w:unhideWhenUsed="0"/>
+    <w:lsdException w:name="Medium Grid 3 Accent 6" w:semiHidden="0" w:uiPriority="69" w:unhideWhenUsed="0"/>
+    <w:lsdException w:name="Dark List Accent 6" w:semiHidden="0" w:uiPriority="70" w:unhideWhenUsed="0"/>
+    <w:lsdException w:name="Colorful Shading Accent 6" w:semiHidden="0" w:uiPriority="71" w:unhideWhenUsed="0"/>
+    <w:lsdException w:name="Colorful List Accent 6" w:semiHidden="0" w:uiPriority="72" w:unhideWhenUsed="0"/>
+    <w:lsdException w:name="Colorful Grid Accent 6" w:semiHidden="0" w:uiPriority="73" w:unhideWhenUsed="0"/>
+    <w:lsdException w:name="Subtle Emphasis" w:semiHidden="0" w:uiPriority="19" w:unhideWhenUsed="0" w:qFormat="1"/>
+    <w:lsdException w:name="Intense Emphasis" w:semiHidden="0" w:uiPriority="21" w:unhideWhenUsed="0" w:qFormat="1"/>
+    <w:lsdException w:name="Subtle Reference" w:semiHidden="0" w:uiPriority="31" w:unhideWhenUsed="0" w:qFormat="1"/>
+    <w:lsdException w:name="Intense Reference" w:semiHidden="0" w:uiPriority="32" w:unhideWhenUsed="0" w:qFormat="1"/>
+    <w:lsdException w:name="Book Title" w:semiHidden="0" w:uiPriority="33" w:unhideWhenUsed="0" w:qFormat="1"/>
+    <w:lsdException w:name="Bibliography" w:uiPriority="37"/>
+    <w:lsdException w:name="TOC Heading" w:uiPriority="39" w:qFormat="1"/>
   </w:latentStyles>
   <w:style w:type="paragraph" w:default="1" w:styleId="Normal">
     <w:name w:val="Normal"/>
@@ -3067,7 +2956,6 @@
   <w:style w:type="character" w:default="1" w:styleId="DefaultParagraphFont">
     <w:name w:val="Default Paragraph Font"/>
     <w:uiPriority w:val="1"/>
-    <w:semiHidden/>
     <w:unhideWhenUsed/>
   </w:style>
   <w:style w:type="table" w:default="1" w:styleId="TableNormal">
@@ -3254,8 +3142,400 @@
 </w:styles>
 </file>
 
+<file path=word/stylesWithEffects.xml><?xml version="1.0" encoding="utf-8"?>
+<w:styles xmlns:wpc="http://schemas.microsoft.com/office/word/2010/wordprocessingCanvas" xmlns:mc="http://schemas.openxmlformats.org/markup-compatibility/2006" xmlns:o="urn:schemas-microsoft-com:office:office" xmlns:r="http://schemas.openxmlformats.org/officeDocument/2006/relationships" xmlns:m="http://schemas.openxmlformats.org/officeDocument/2006/math" xmlns:v="urn:schemas-microsoft-com:vml" xmlns:wp14="http://schemas.microsoft.com/office/word/2010/wordprocessingDrawing" xmlns:wp="http://schemas.openxmlformats.org/drawingml/2006/wordprocessingDrawing" xmlns:w10="urn:schemas-microsoft-com:office:word" xmlns:w="http://schemas.openxmlformats.org/wordprocessingml/2006/main" xmlns:w14="http://schemas.microsoft.com/office/word/2010/wordml" xmlns:wpg="http://schemas.microsoft.com/office/word/2010/wordprocessingGroup" xmlns:wpi="http://schemas.microsoft.com/office/word/2010/wordprocessingInk" xmlns:wne="http://schemas.microsoft.com/office/word/2006/wordml" xmlns:wps="http://schemas.microsoft.com/office/word/2010/wordprocessingShape" mc:Ignorable="w14 wp14">
+  <w:docDefaults>
+    <w:rPrDefault>
+      <w:rPr>
+        <w:rFonts w:asciiTheme="minorHAnsi" w:eastAsiaTheme="minorHAnsi" w:hAnsiTheme="minorHAnsi" w:cstheme="minorBidi"/>
+        <w:sz w:val="22"/>
+        <w:szCs w:val="22"/>
+        <w:lang w:val="en-US" w:eastAsia="en-US" w:bidi="ar-SA"/>
+      </w:rPr>
+    </w:rPrDefault>
+    <w:pPrDefault>
+      <w:pPr>
+        <w:spacing w:after="200" w:line="276" w:lineRule="auto"/>
+      </w:pPr>
+    </w:pPrDefault>
+  </w:docDefaults>
+  <w:latentStyles w:defLockedState="0" w:defUIPriority="99" w:defSemiHidden="1" w:defUnhideWhenUsed="1" w:defQFormat="0" w:count="267">
+    <w:lsdException w:name="Normal" w:semiHidden="0" w:uiPriority="0" w:unhideWhenUsed="0" w:qFormat="1"/>
+    <w:lsdException w:name="heading 1" w:semiHidden="0" w:uiPriority="9" w:unhideWhenUsed="0" w:qFormat="1"/>
+    <w:lsdException w:name="heading 2" w:uiPriority="9" w:qFormat="1"/>
+    <w:lsdException w:name="heading 3" w:uiPriority="9" w:qFormat="1"/>
+    <w:lsdException w:name="heading 4" w:uiPriority="9" w:qFormat="1"/>
+    <w:lsdException w:name="heading 5" w:uiPriority="9" w:qFormat="1"/>
+    <w:lsdException w:name="heading 6" w:uiPriority="9" w:qFormat="1"/>
+    <w:lsdException w:name="heading 7" w:uiPriority="9" w:qFormat="1"/>
+    <w:lsdException w:name="heading 8" w:uiPriority="9" w:qFormat="1"/>
+    <w:lsdException w:name="heading 9" w:uiPriority="9" w:qFormat="1"/>
+    <w:lsdException w:name="toc 1" w:uiPriority="39"/>
+    <w:lsdException w:name="toc 2" w:uiPriority="39"/>
+    <w:lsdException w:name="toc 3" w:uiPriority="39"/>
+    <w:lsdException w:name="toc 4" w:uiPriority="39"/>
+    <w:lsdException w:name="toc 5" w:uiPriority="39"/>
+    <w:lsdException w:name="toc 6" w:uiPriority="39"/>
+    <w:lsdException w:name="toc 7" w:uiPriority="39"/>
+    <w:lsdException w:name="toc 8" w:uiPriority="39"/>
+    <w:lsdException w:name="toc 9" w:uiPriority="39"/>
+    <w:lsdException w:name="caption" w:uiPriority="35" w:qFormat="1"/>
+    <w:lsdException w:name="Title" w:semiHidden="0" w:uiPriority="10" w:unhideWhenUsed="0" w:qFormat="1"/>
+    <w:lsdException w:name="Default Paragraph Font" w:uiPriority="1"/>
+    <w:lsdException w:name="Subtitle" w:semiHidden="0" w:uiPriority="11" w:unhideWhenUsed="0" w:qFormat="1"/>
+    <w:lsdException w:name="Strong" w:semiHidden="0" w:uiPriority="22" w:unhideWhenUsed="0" w:qFormat="1"/>
+    <w:lsdException w:name="Emphasis" w:semiHidden="0" w:uiPriority="20" w:unhideWhenUsed="0" w:qFormat="1"/>
+    <w:lsdException w:name="Table Grid" w:semiHidden="0" w:uiPriority="59" w:unhideWhenUsed="0"/>
+    <w:lsdException w:name="Placeholder Text" w:unhideWhenUsed="0"/>
+    <w:lsdException w:name="No Spacing" w:semiHidden="0" w:uiPriority="1" w:unhideWhenUsed="0" w:qFormat="1"/>
+    <w:lsdException w:name="Light Shading" w:semiHidden="0" w:uiPriority="60" w:unhideWhenUsed="0"/>
+    <w:lsdException w:name="Light List" w:semiHidden="0" w:uiPriority="61" w:unhideWhenUsed="0"/>
+    <w:lsdException w:name="Light Grid" w:semiHidden="0" w:uiPriority="62" w:unhideWhenUsed="0"/>
+    <w:lsdException w:name="Medium Shading 1" w:semiHidden="0" w:uiPriority="63" w:unhideWhenUsed="0"/>
+    <w:lsdException w:name="Medium Shading 2" w:semiHidden="0" w:uiPriority="64" w:unhideWhenUsed="0"/>
+    <w:lsdException w:name="Medium List 1" w:semiHidden="0" w:uiPriority="65" w:unhideWhenUsed="0"/>
+    <w:lsdException w:name="Medium List 2" w:semiHidden="0" w:uiPriority="66" w:unhideWhenUsed="0"/>
+    <w:lsdException w:name="Medium Grid 1" w:semiHidden="0" w:uiPriority="67" w:unhideWhenUsed="0"/>
+    <w:lsdException w:name="Medium Grid 2" w:semiHidden="0" w:uiPriority="68" w:unhideWhenUsed="0"/>
+    <w:lsdException w:name="Medium Grid 3" w:semiHidden="0" w:uiPriority="69" w:unhideWhenUsed="0"/>
+    <w:lsdException w:name="Dark List" w:semiHidden="0" w:uiPriority="70" w:unhideWhenUsed="0"/>
+    <w:lsdException w:name="Colorful Shading" w:semiHidden="0" w:uiPriority="71" w:unhideWhenUsed="0"/>
+    <w:lsdException w:name="Colorful List" w:semiHidden="0" w:uiPriority="72" w:unhideWhenUsed="0"/>
+    <w:lsdException w:name="Colorful Grid" w:semiHidden="0" w:uiPriority="73" w:unhideWhenUsed="0"/>
+    <w:lsdException w:name="Light Shading Accent 1" w:semiHidden="0" w:uiPriority="60" w:unhideWhenUsed="0"/>
+    <w:lsdException w:name="Light List Accent 1" w:semiHidden="0" w:uiPriority="61" w:unhideWhenUsed="0"/>
+    <w:lsdException w:name="Light Grid Accent 1" w:semiHidden="0" w:uiPriority="62" w:unhideWhenUsed="0"/>
+    <w:lsdException w:name="Medium Shading 1 Accent 1" w:semiHidden="0" w:uiPriority="63" w:unhideWhenUsed="0"/>
+    <w:lsdException w:name="Medium Shading 2 Accent 1" w:semiHidden="0" w:uiPriority="64" w:unhideWhenUsed="0"/>
+    <w:lsdException w:name="Medium List 1 Accent 1" w:semiHidden="0" w:uiPriority="65" w:unhideWhenUsed="0"/>
+    <w:lsdException w:name="Revision" w:unhideWhenUsed="0"/>
+    <w:lsdException w:name="List Paragraph" w:semiHidden="0" w:uiPriority="34" w:unhideWhenUsed="0" w:qFormat="1"/>
+    <w:lsdException w:name="Quote" w:semiHidden="0" w:uiPriority="29" w:unhideWhenUsed="0" w:qFormat="1"/>
+    <w:lsdException w:name="Intense Quote" w:semiHidden="0" w:uiPriority="30" w:unhideWhenUsed="0" w:qFormat="1"/>
+    <w:lsdException w:name="Medium List 2 Accent 1" w:semiHidden="0" w:uiPriority="66" w:unhideWhenUsed="0"/>
+    <w:lsdException w:name="Medium Grid 1 Accent 1" w:semiHidden="0" w:uiPriority="67" w:unhideWhenUsed="0"/>
+    <w:lsdException w:name="Medium Grid 2 Accent 1" w:semiHidden="0" w:uiPriority="68" w:unhideWhenUsed="0"/>
+    <w:lsdException w:name="Medium Grid 3 Accent 1" w:semiHidden="0" w:uiPriority="69" w:unhideWhenUsed="0"/>
+    <w:lsdException w:name="Dark List Accent 1" w:semiHidden="0" w:uiPriority="70" w:unhideWhenUsed="0"/>
+    <w:lsdException w:name="Colorful Shading Accent 1" w:semiHidden="0" w:uiPriority="71" w:unhideWhenUsed="0"/>
+    <w:lsdException w:name="Colorful List Accent 1" w:semiHidden="0" w:uiPriority="72" w:unhideWhenUsed="0"/>
+    <w:lsdException w:name="Colorful Grid Accent 1" w:semiHidden="0" w:uiPriority="73" w:unhideWhenUsed="0"/>
+    <w:lsdException w:name="Light Shading Accent 2" w:semiHidden="0" w:uiPriority="60" w:unhideWhenUsed="0"/>
+    <w:lsdException w:name="Light List Accent 2" w:semiHidden="0" w:uiPriority="61" w:unhideWhenUsed="0"/>
+    <w:lsdException w:name="Light Grid Accent 2" w:semiHidden="0" w:uiPriority="62" w:unhideWhenUsed="0"/>
+    <w:lsdException w:name="Medium Shading 1 Accent 2" w:semiHidden="0" w:uiPriority="63" w:unhideWhenUsed="0"/>
+    <w:lsdException w:name="Medium Shading 2 Accent 2" w:semiHidden="0" w:uiPriority="64" w:unhideWhenUsed="0"/>
+    <w:lsdException w:name="Medium List 1 Accent 2" w:semiHidden="0" w:uiPriority="65" w:unhideWhenUsed="0"/>
+    <w:lsdException w:name="Medium List 2 Accent 2" w:semiHidden="0" w:uiPriority="66" w:unhideWhenUsed="0"/>
+    <w:lsdException w:name="Medium Grid 1 Accent 2" w:semiHidden="0" w:uiPriority="67" w:unhideWhenUsed="0"/>
+    <w:lsdException w:name="Medium Grid 2 Accent 2" w:semiHidden="0" w:uiPriority="68" w:unhideWhenUsed="0"/>
+    <w:lsdException w:name="Medium Grid 3 Accent 2" w:semiHidden="0" w:uiPriority="69" w:unhideWhenUsed="0"/>
+    <w:lsdException w:name="Dark List Accent 2" w:semiHidden="0" w:uiPriority="70" w:unhideWhenUsed="0"/>
+    <w:lsdException w:name="Colorful Shading Accent 2" w:semiHidden="0" w:uiPriority="71" w:unhideWhenUsed="0"/>
+    <w:lsdException w:name="Colorful List Accent 2" w:semiHidden="0" w:uiPriority="72" w:unhideWhenUsed="0"/>
+    <w:lsdException w:name="Colorful Grid Accent 2" w:semiHidden="0" w:uiPriority="73" w:unhideWhenUsed="0"/>
+    <w:lsdException w:name="Light Shading Accent 3" w:semiHidden="0" w:uiPriority="60" w:unhideWhenUsed="0"/>
+    <w:lsdException w:name="Light List Accent 3" w:semiHidden="0" w:uiPriority="61" w:unhideWhenUsed="0"/>
+    <w:lsdException w:name="Light Grid Accent 3" w:semiHidden="0" w:uiPriority="62" w:unhideWhenUsed="0"/>
+    <w:lsdException w:name="Medium Shading 1 Accent 3" w:semiHidden="0" w:uiPriority="63" w:unhideWhenUsed="0"/>
+    <w:lsdException w:name="Medium Shading 2 Accent 3" w:semiHidden="0" w:uiPriority="64" w:unhideWhenUsed="0"/>
+    <w:lsdException w:name="Medium List 1 Accent 3" w:semiHidden="0" w:uiPriority="65" w:unhideWhenUsed="0"/>
+    <w:lsdException w:name="Medium List 2 Accent 3" w:semiHidden="0" w:uiPriority="66" w:unhideWhenUsed="0"/>
+    <w:lsdException w:name="Medium Grid 1 Accent 3" w:semiHidden="0" w:uiPriority="67" w:unhideWhenUsed="0"/>
+    <w:lsdException w:name="Medium Grid 2 Accent 3" w:semiHidden="0" w:uiPriority="68" w:unhideWhenUsed="0"/>
+    <w:lsdException w:name="Medium Grid 3 Accent 3" w:semiHidden="0" w:uiPriority="69" w:unhideWhenUsed="0"/>
+    <w:lsdException w:name="Dark List Accent 3" w:semiHidden="0" w:uiPriority="70" w:unhideWhenUsed="0"/>
+    <w:lsdException w:name="Colorful Shading Accent 3" w:semiHidden="0" w:uiPriority="71" w:unhideWhenUsed="0"/>
+    <w:lsdException w:name="Colorful List Accent 3" w:semiHidden="0" w:uiPriority="72" w:unhideWhenUsed="0"/>
+    <w:lsdException w:name="Colorful Grid Accent 3" w:semiHidden="0" w:uiPriority="73" w:unhideWhenUsed="0"/>
+    <w:lsdException w:name="Light Shading Accent 4" w:semiHidden="0" w:uiPriority="60" w:unhideWhenUsed="0"/>
+    <w:lsdException w:name="Light List Accent 4" w:semiHidden="0" w:uiPriority="61" w:unhideWhenUsed="0"/>
+    <w:lsdException w:name="Light Grid Accent 4" w:semiHidden="0" w:uiPriority="62" w:unhideWhenUsed="0"/>
+    <w:lsdException w:name="Medium Shading 1 Accent 4" w:semiHidden="0" w:uiPriority="63" w:unhideWhenUsed="0"/>
+    <w:lsdException w:name="Medium Shading 2 Accent 4" w:semiHidden="0" w:uiPriority="64" w:unhideWhenUsed="0"/>
+    <w:lsdException w:name="Medium List 1 Accent 4" w:semiHidden="0" w:uiPriority="65" w:unhideWhenUsed="0"/>
+    <w:lsdException w:name="Medium List 2 Accent 4" w:semiHidden="0" w:uiPriority="66" w:unhideWhenUsed="0"/>
+    <w:lsdException w:name="Medium Grid 1 Accent 4" w:semiHidden="0" w:uiPriority="67" w:unhideWhenUsed="0"/>
+    <w:lsdException w:name="Medium Grid 2 Accent 4" w:semiHidden="0" w:uiPriority="68" w:unhideWhenUsed="0"/>
+    <w:lsdException w:name="Medium Grid 3 Accent 4" w:semiHidden="0" w:uiPriority="69" w:unhideWhenUsed="0"/>
+    <w:lsdException w:name="Dark List Accent 4" w:semiHidden="0" w:uiPriority="70" w:unhideWhenUsed="0"/>
+    <w:lsdException w:name="Colorful Shading Accent 4" w:semiHidden="0" w:uiPriority="71" w:unhideWhenUsed="0"/>
+    <w:lsdException w:name="Colorful List Accent 4" w:semiHidden="0" w:uiPriority="72" w:unhideWhenUsed="0"/>
+    <w:lsdException w:name="Colorful Grid Accent 4" w:semiHidden="0" w:uiPriority="73" w:unhideWhenUsed="0"/>
+    <w:lsdException w:name="Light Shading Accent 5" w:semiHidden="0" w:uiPriority="60" w:unhideWhenUsed="0"/>
+    <w:lsdException w:name="Light List Accent 5" w:semiHidden="0" w:uiPriority="61" w:unhideWhenUsed="0"/>
+    <w:lsdException w:name="Light Grid Accent 5" w:semiHidden="0" w:uiPriority="62" w:unhideWhenUsed="0"/>
+    <w:lsdException w:name="Medium Shading 1 Accent 5" w:semiHidden="0" w:uiPriority="63" w:unhideWhenUsed="0"/>
+    <w:lsdException w:name="Medium Shading 2 Accent 5" w:semiHidden="0" w:uiPriority="64" w:unhideWhenUsed="0"/>
+    <w:lsdException w:name="Medium List 1 Accent 5" w:semiHidden="0" w:uiPriority="65" w:unhideWhenUsed="0"/>
+    <w:lsdException w:name="Medium List 2 Accent 5" w:semiHidden="0" w:uiPriority="66" w:unhideWhenUsed="0"/>
+    <w:lsdException w:name="Medium Grid 1 Accent 5" w:semiHidden="0" w:uiPriority="67" w:unhideWhenUsed="0"/>
+    <w:lsdException w:name="Medium Grid 2 Accent 5" w:semiHidden="0" w:uiPriority="68" w:unhideWhenUsed="0"/>
+    <w:lsdException w:name="Medium Grid 3 Accent 5" w:semiHidden="0" w:uiPriority="69" w:unhideWhenUsed="0"/>
+    <w:lsdException w:name="Dark List Accent 5" w:semiHidden="0" w:uiPriority="70" w:unhideWhenUsed="0"/>
+    <w:lsdException w:name="Colorful Shading Accent 5" w:semiHidden="0" w:uiPriority="71" w:unhideWhenUsed="0"/>
+    <w:lsdException w:name="Colorful List Accent 5" w:semiHidden="0" w:uiPriority="72" w:unhideWhenUsed="0"/>
+    <w:lsdException w:name="Colorful Grid Accent 5" w:semiHidden="0" w:uiPriority="73" w:unhideWhenUsed="0"/>
+    <w:lsdException w:name="Light Shading Accent 6" w:semiHidden="0" w:uiPriority="60" w:unhideWhenUsed="0"/>
+    <w:lsdException w:name="Light List Accent 6" w:semiHidden="0" w:uiPriority="61" w:unhideWhenUsed="0"/>
+    <w:lsdException w:name="Light Grid Accent 6" w:semiHidden="0" w:uiPriority="62" w:unhideWhenUsed="0"/>
+    <w:lsdException w:name="Medium Shading 1 Accent 6" w:semiHidden="0" w:uiPriority="63" w:unhideWhenUsed="0"/>
+    <w:lsdException w:name="Medium Shading 2 Accent 6" w:semiHidden="0" w:uiPriority="64" w:unhideWhenUsed="0"/>
+    <w:lsdException w:name="Medium List 1 Accent 6" w:semiHidden="0" w:uiPriority="65" w:unhideWhenUsed="0"/>
+    <w:lsdException w:name="Medium List 2 Accent 6" w:semiHidden="0" w:uiPriority="66" w:unhideWhenUsed="0"/>
+    <w:lsdException w:name="Medium Grid 1 Accent 6" w:semiHidden="0" w:uiPriority="67" w:unhideWhenUsed="0"/>
+    <w:lsdException w:name="Medium Grid 2 Accent 6" w:semiHidden="0" w:uiPriority="68" w:unhideWhenUsed="0"/>
+    <w:lsdException w:name="Medium Grid 3 Accent 6" w:semiHidden="0" w:uiPriority="69" w:unhideWhenUsed="0"/>
+    <w:lsdException w:name="Dark List Accent 6" w:semiHidden="0" w:uiPriority="70" w:unhideWhenUsed="0"/>
+    <w:lsdException w:name="Colorful Shading Accent 6" w:semiHidden="0" w:uiPriority="71" w:unhideWhenUsed="0"/>
+    <w:lsdException w:name="Colorful List Accent 6" w:semiHidden="0" w:uiPriority="72" w:unhideWhenUsed="0"/>
+    <w:lsdException w:name="Colorful Grid Accent 6" w:semiHidden="0" w:uiPriority="73" w:unhideWhenUsed="0"/>
+    <w:lsdException w:name="Subtle Emphasis" w:semiHidden="0" w:uiPriority="19" w:unhideWhenUsed="0" w:qFormat="1"/>
+    <w:lsdException w:name="Intense Emphasis" w:semiHidden="0" w:uiPriority="21" w:unhideWhenUsed="0" w:qFormat="1"/>
+    <w:lsdException w:name="Subtle Reference" w:semiHidden="0" w:uiPriority="31" w:unhideWhenUsed="0" w:qFormat="1"/>
+    <w:lsdException w:name="Intense Reference" w:semiHidden="0" w:uiPriority="32" w:unhideWhenUsed="0" w:qFormat="1"/>
+    <w:lsdException w:name="Book Title" w:semiHidden="0" w:uiPriority="33" w:unhideWhenUsed="0" w:qFormat="1"/>
+    <w:lsdException w:name="Bibliography" w:uiPriority="37"/>
+    <w:lsdException w:name="TOC Heading" w:uiPriority="39" w:qFormat="1"/>
+  </w:latentStyles>
+  <w:style w:type="paragraph" w:default="1" w:styleId="Normal">
+    <w:name w:val="Normal"/>
+    <w:qFormat/>
+  </w:style>
+  <w:style w:type="paragraph" w:styleId="Heading1">
+    <w:name w:val="heading 1"/>
+    <w:basedOn w:val="Normal"/>
+    <w:next w:val="Normal"/>
+    <w:link w:val="Heading1Char"/>
+    <w:uiPriority w:val="9"/>
+    <w:qFormat/>
+    <w:rsid w:val="00A23F7B"/>
+    <w:pPr>
+      <w:keepNext/>
+      <w:keepLines/>
+      <w:spacing w:before="240" w:after="0"/>
+      <w:outlineLvl w:val="0"/>
+    </w:pPr>
+    <w:rPr>
+      <w:rFonts w:asciiTheme="majorHAnsi" w:eastAsiaTheme="majorEastAsia" w:hAnsiTheme="majorHAnsi" w:cstheme="majorBidi"/>
+      <w:color w:val="71941A" w:themeColor="accent1" w:themeShade="BF"/>
+      <w:sz w:val="32"/>
+      <w:szCs w:val="32"/>
+    </w:rPr>
+  </w:style>
+  <w:style w:type="paragraph" w:styleId="Heading2">
+    <w:name w:val="heading 2"/>
+    <w:basedOn w:val="Normal"/>
+    <w:next w:val="Normal"/>
+    <w:link w:val="Heading2Char"/>
+    <w:uiPriority w:val="9"/>
+    <w:unhideWhenUsed/>
+    <w:qFormat/>
+    <w:rsid w:val="00A23F7B"/>
+    <w:pPr>
+      <w:keepNext/>
+      <w:keepLines/>
+      <w:spacing w:before="40" w:after="0"/>
+      <w:outlineLvl w:val="1"/>
+    </w:pPr>
+    <w:rPr>
+      <w:rFonts w:asciiTheme="majorHAnsi" w:eastAsiaTheme="majorEastAsia" w:hAnsiTheme="majorHAnsi" w:cstheme="majorBidi"/>
+      <w:color w:val="71941A" w:themeColor="accent1" w:themeShade="BF"/>
+      <w:sz w:val="26"/>
+      <w:szCs w:val="26"/>
+    </w:rPr>
+  </w:style>
+  <w:style w:type="character" w:default="1" w:styleId="DefaultParagraphFont">
+    <w:name w:val="Default Paragraph Font"/>
+    <w:uiPriority w:val="1"/>
+    <w:unhideWhenUsed/>
+  </w:style>
+  <w:style w:type="table" w:default="1" w:styleId="TableNormal">
+    <w:name w:val="Normal Table"/>
+    <w:uiPriority w:val="99"/>
+    <w:semiHidden/>
+    <w:unhideWhenUsed/>
+    <w:tblPr>
+      <w:tblInd w:w="0" w:type="dxa"/>
+      <w:tblCellMar>
+        <w:top w:w="0" w:type="dxa"/>
+        <w:left w:w="108" w:type="dxa"/>
+        <w:bottom w:w="0" w:type="dxa"/>
+        <w:right w:w="108" w:type="dxa"/>
+      </w:tblCellMar>
+    </w:tblPr>
+  </w:style>
+  <w:style w:type="numbering" w:default="1" w:styleId="NoList">
+    <w:name w:val="No List"/>
+    <w:uiPriority w:val="99"/>
+    <w:semiHidden/>
+    <w:unhideWhenUsed/>
+  </w:style>
+  <w:style w:type="paragraph" w:styleId="Header">
+    <w:name w:val="header"/>
+    <w:basedOn w:val="Normal"/>
+    <w:link w:val="HeaderChar"/>
+    <w:uiPriority w:val="99"/>
+    <w:unhideWhenUsed/>
+    <w:rsid w:val="001A4C07"/>
+    <w:pPr>
+      <w:tabs>
+        <w:tab w:val="center" w:pos="4680"/>
+        <w:tab w:val="right" w:pos="9360"/>
+      </w:tabs>
+      <w:spacing w:after="0" w:line="240" w:lineRule="auto"/>
+    </w:pPr>
+  </w:style>
+  <w:style w:type="character" w:customStyle="1" w:styleId="HeaderChar">
+    <w:name w:val="Header Char"/>
+    <w:basedOn w:val="DefaultParagraphFont"/>
+    <w:link w:val="Header"/>
+    <w:uiPriority w:val="99"/>
+    <w:rsid w:val="001A4C07"/>
+  </w:style>
+  <w:style w:type="paragraph" w:styleId="Footer">
+    <w:name w:val="footer"/>
+    <w:basedOn w:val="Normal"/>
+    <w:link w:val="FooterChar"/>
+    <w:uiPriority w:val="99"/>
+    <w:unhideWhenUsed/>
+    <w:rsid w:val="001A4C07"/>
+    <w:pPr>
+      <w:tabs>
+        <w:tab w:val="center" w:pos="4680"/>
+        <w:tab w:val="right" w:pos="9360"/>
+      </w:tabs>
+      <w:spacing w:after="0" w:line="240" w:lineRule="auto"/>
+    </w:pPr>
+  </w:style>
+  <w:style w:type="character" w:customStyle="1" w:styleId="FooterChar">
+    <w:name w:val="Footer Char"/>
+    <w:basedOn w:val="DefaultParagraphFont"/>
+    <w:link w:val="Footer"/>
+    <w:uiPriority w:val="99"/>
+    <w:rsid w:val="001A4C07"/>
+  </w:style>
+  <w:style w:type="paragraph" w:styleId="BalloonText">
+    <w:name w:val="Balloon Text"/>
+    <w:basedOn w:val="Normal"/>
+    <w:link w:val="BalloonTextChar"/>
+    <w:uiPriority w:val="99"/>
+    <w:semiHidden/>
+    <w:unhideWhenUsed/>
+    <w:rsid w:val="001A4C07"/>
+    <w:pPr>
+      <w:spacing w:after="0" w:line="240" w:lineRule="auto"/>
+    </w:pPr>
+    <w:rPr>
+      <w:rFonts w:ascii="Tahoma" w:hAnsi="Tahoma" w:cs="Tahoma"/>
+      <w:sz w:val="16"/>
+      <w:szCs w:val="16"/>
+    </w:rPr>
+  </w:style>
+  <w:style w:type="character" w:customStyle="1" w:styleId="BalloonTextChar">
+    <w:name w:val="Balloon Text Char"/>
+    <w:basedOn w:val="DefaultParagraphFont"/>
+    <w:link w:val="BalloonText"/>
+    <w:uiPriority w:val="99"/>
+    <w:semiHidden/>
+    <w:rsid w:val="001A4C07"/>
+    <w:rPr>
+      <w:rFonts w:ascii="Tahoma" w:hAnsi="Tahoma" w:cs="Tahoma"/>
+      <w:sz w:val="16"/>
+      <w:szCs w:val="16"/>
+    </w:rPr>
+  </w:style>
+  <w:style w:type="paragraph" w:styleId="ListParagraph">
+    <w:name w:val="List Paragraph"/>
+    <w:basedOn w:val="Normal"/>
+    <w:uiPriority w:val="34"/>
+    <w:qFormat/>
+    <w:rsid w:val="008E1F6E"/>
+    <w:pPr>
+      <w:ind w:left="720"/>
+      <w:contextualSpacing/>
+    </w:pPr>
+  </w:style>
+  <w:style w:type="character" w:styleId="PlaceholderText">
+    <w:name w:val="Placeholder Text"/>
+    <w:basedOn w:val="DefaultParagraphFont"/>
+    <w:uiPriority w:val="99"/>
+    <w:semiHidden/>
+    <w:rsid w:val="00330813"/>
+    <w:rPr>
+      <w:color w:val="808080"/>
+    </w:rPr>
+  </w:style>
+  <w:style w:type="character" w:customStyle="1" w:styleId="Heading1Char">
+    <w:name w:val="Heading 1 Char"/>
+    <w:basedOn w:val="DefaultParagraphFont"/>
+    <w:link w:val="Heading1"/>
+    <w:uiPriority w:val="9"/>
+    <w:rsid w:val="00A23F7B"/>
+    <w:rPr>
+      <w:rFonts w:asciiTheme="majorHAnsi" w:eastAsiaTheme="majorEastAsia" w:hAnsiTheme="majorHAnsi" w:cstheme="majorBidi"/>
+      <w:color w:val="71941A" w:themeColor="accent1" w:themeShade="BF"/>
+      <w:sz w:val="32"/>
+      <w:szCs w:val="32"/>
+    </w:rPr>
+  </w:style>
+  <w:style w:type="character" w:customStyle="1" w:styleId="Heading2Char">
+    <w:name w:val="Heading 2 Char"/>
+    <w:basedOn w:val="DefaultParagraphFont"/>
+    <w:link w:val="Heading2"/>
+    <w:uiPriority w:val="9"/>
+    <w:rsid w:val="00A23F7B"/>
+    <w:rPr>
+      <w:rFonts w:asciiTheme="majorHAnsi" w:eastAsiaTheme="majorEastAsia" w:hAnsiTheme="majorHAnsi" w:cstheme="majorBidi"/>
+      <w:color w:val="71941A" w:themeColor="accent1" w:themeShade="BF"/>
+      <w:sz w:val="26"/>
+      <w:szCs w:val="26"/>
+    </w:rPr>
+  </w:style>
+  <w:style w:type="paragraph" w:styleId="TOC1">
+    <w:name w:val="toc 1"/>
+    <w:basedOn w:val="Normal"/>
+    <w:next w:val="Normal"/>
+    <w:autoRedefine/>
+    <w:uiPriority w:val="39"/>
+    <w:unhideWhenUsed/>
+    <w:rsid w:val="00D95842"/>
+    <w:pPr>
+      <w:tabs>
+        <w:tab w:val="right" w:leader="dot" w:pos="9350"/>
+      </w:tabs>
+      <w:spacing w:after="100"/>
+      <w:jc w:val="center"/>
+    </w:pPr>
+  </w:style>
+  <w:style w:type="character" w:styleId="Hyperlink">
+    <w:name w:val="Hyperlink"/>
+    <w:basedOn w:val="DefaultParagraphFont"/>
+    <w:uiPriority w:val="99"/>
+    <w:unhideWhenUsed/>
+    <w:rsid w:val="00D95842"/>
+    <w:rPr>
+      <w:color w:val="26CBEC" w:themeColor="hyperlink"/>
+      <w:u w:val="single"/>
+    </w:rPr>
+  </w:style>
+  <w:style w:type="character" w:styleId="FollowedHyperlink">
+    <w:name w:val="FollowedHyperlink"/>
+    <w:basedOn w:val="DefaultParagraphFont"/>
+    <w:uiPriority w:val="99"/>
+    <w:semiHidden/>
+    <w:unhideWhenUsed/>
+    <w:rsid w:val="00D36C61"/>
+    <w:rPr>
+      <w:color w:val="598C8C" w:themeColor="followedHyperlink"/>
+      <w:u w:val="single"/>
+    </w:rPr>
+  </w:style>
+</w:styles>
+</file>
+
 <file path=word/glossary/document.xml><?xml version="1.0" encoding="utf-8"?>
-<w:glossaryDocument xmlns:wpc="http://schemas.microsoft.com/office/word/2010/wordprocessingCanvas" xmlns:mc="http://schemas.openxmlformats.org/markup-compatibility/2006" xmlns:o="urn:schemas-microsoft-com:office:office" xmlns:r="http://schemas.openxmlformats.org/officeDocument/2006/relationships" xmlns:m="http://schemas.openxmlformats.org/officeDocument/2006/math" xmlns:v="urn:schemas-microsoft-com:vml" xmlns:wp14="http://schemas.microsoft.com/office/word/2010/wordprocessingDrawing" xmlns:wp="http://schemas.openxmlformats.org/drawingml/2006/wordprocessingDrawing" xmlns:w10="urn:schemas-microsoft-com:office:word" xmlns:w="http://schemas.openxmlformats.org/wordprocessingml/2006/main" xmlns:w14="http://schemas.microsoft.com/office/word/2010/wordml" xmlns:w15="http://schemas.microsoft.com/office/word/2012/wordml" xmlns:wpg="http://schemas.microsoft.com/office/word/2010/wordprocessingGroup" xmlns:wpi="http://schemas.microsoft.com/office/word/2010/wordprocessingInk" xmlns:wne="http://schemas.microsoft.com/office/word/2006/wordml" xmlns:wps="http://schemas.microsoft.com/office/word/2010/wordprocessingShape" mc:Ignorable="w14 w15 wp14">
+<w:glossaryDocument xmlns:wpc="http://schemas.microsoft.com/office/word/2010/wordprocessingCanvas" xmlns:mc="http://schemas.openxmlformats.org/markup-compatibility/2006" xmlns:o="urn:schemas-microsoft-com:office:office" xmlns:r="http://schemas.openxmlformats.org/officeDocument/2006/relationships" xmlns:m="http://schemas.openxmlformats.org/officeDocument/2006/math" xmlns:v="urn:schemas-microsoft-com:vml" xmlns:wp14="http://schemas.microsoft.com/office/word/2010/wordprocessingDrawing" xmlns:wp="http://schemas.openxmlformats.org/drawingml/2006/wordprocessingDrawing" xmlns:w10="urn:schemas-microsoft-com:office:word" xmlns:w="http://schemas.openxmlformats.org/wordprocessingml/2006/main" xmlns:w14="http://schemas.microsoft.com/office/word/2010/wordml" xmlns:wpg="http://schemas.microsoft.com/office/word/2010/wordprocessingGroup" xmlns:wpi="http://schemas.microsoft.com/office/word/2010/wordprocessingInk" xmlns:wne="http://schemas.microsoft.com/office/word/2006/wordml" xmlns:wps="http://schemas.microsoft.com/office/word/2010/wordprocessingShape" mc:Ignorable="w14 wp14">
   <w:docParts>
     <w:docPart>
       <w:docPartPr>
@@ -3293,7 +3573,7 @@
 </file>
 
 <file path=word/glossary/fontTable.xml><?xml version="1.0" encoding="utf-8"?>
-<w:fonts xmlns:mc="http://schemas.openxmlformats.org/markup-compatibility/2006" xmlns:r="http://schemas.openxmlformats.org/officeDocument/2006/relationships" xmlns:w="http://schemas.openxmlformats.org/wordprocessingml/2006/main" xmlns:w14="http://schemas.microsoft.com/office/word/2010/wordml" xmlns:w15="http://schemas.microsoft.com/office/word/2012/wordml" mc:Ignorable="w14 w15">
+<w:fonts xmlns:mc="http://schemas.openxmlformats.org/markup-compatibility/2006" xmlns:r="http://schemas.openxmlformats.org/officeDocument/2006/relationships" xmlns:w="http://schemas.openxmlformats.org/wordprocessingml/2006/main" xmlns:w14="http://schemas.microsoft.com/office/word/2010/wordml" mc:Ignorable="w14">
   <w:font w:name="Symbol">
     <w:panose1 w:val="05050102010706020507"/>
     <w:charset w:val="02"/>
@@ -3327,14 +3607,15 @@
     <w:charset w:val="00"/>
     <w:family w:val="swiss"/>
     <w:pitch w:val="variable"/>
-    <w:sig w:usb0="E10002FF" w:usb1="4000ACFF" w:usb2="00000009" w:usb3="00000000" w:csb0="0000019F" w:csb1="00000000"/>
+    <w:sig w:usb0="E00002FF" w:usb1="4000ACFF" w:usb2="00000001" w:usb3="00000000" w:csb0="0000019F" w:csb1="00000000"/>
   </w:font>
   <w:font w:name="Tahoma">
     <w:panose1 w:val="020B0604030504040204"/>
     <w:charset w:val="00"/>
     <w:family w:val="swiss"/>
+    <w:notTrueType/>
     <w:pitch w:val="variable"/>
-    <w:sig w:usb0="E1002EFF" w:usb1="C000605B" w:usb2="00000029" w:usb3="00000000" w:csb0="000101FF" w:csb1="00000000"/>
+    <w:sig w:usb0="00000003" w:usb1="00000000" w:usb2="00000000" w:usb3="00000000" w:csb0="00000001" w:csb1="00000000"/>
   </w:font>
   <w:font w:name="Cambria Math">
     <w:panose1 w:val="02040503050406030204"/>
@@ -3343,18 +3624,18 @@
     <w:pitch w:val="variable"/>
     <w:sig w:usb0="E00002FF" w:usb1="420024FF" w:usb2="00000000" w:usb3="00000000" w:csb0="0000019F" w:csb1="00000000"/>
   </w:font>
-  <w:font w:name="Calibri Light">
-    <w:panose1 w:val="020F0302020204030204"/>
+  <w:font w:name="Cambria">
+    <w:panose1 w:val="02040503050406030204"/>
     <w:charset w:val="00"/>
-    <w:family w:val="swiss"/>
+    <w:family w:val="roman"/>
     <w:pitch w:val="variable"/>
-    <w:sig w:usb0="A00002EF" w:usb1="4000207B" w:usb2="00000000" w:usb3="00000000" w:csb0="0000019F" w:csb1="00000000"/>
+    <w:sig w:usb0="E00002FF" w:usb1="400004FF" w:usb2="00000000" w:usb3="00000000" w:csb0="0000019F" w:csb1="00000000"/>
   </w:font>
 </w:fonts>
 </file>
 
 <file path=word/glossary/settings.xml><?xml version="1.0" encoding="utf-8"?>
-<w:settings xmlns:mc="http://schemas.openxmlformats.org/markup-compatibility/2006" xmlns:o="urn:schemas-microsoft-com:office:office" xmlns:r="http://schemas.openxmlformats.org/officeDocument/2006/relationships" xmlns:m="http://schemas.openxmlformats.org/officeDocument/2006/math" xmlns:v="urn:schemas-microsoft-com:vml" xmlns:w10="urn:schemas-microsoft-com:office:word" xmlns:w="http://schemas.openxmlformats.org/wordprocessingml/2006/main" xmlns:w14="http://schemas.microsoft.com/office/word/2010/wordml" xmlns:w15="http://schemas.microsoft.com/office/word/2012/wordml" xmlns:sl="http://schemas.openxmlformats.org/schemaLibrary/2006/main" mc:Ignorable="w14 w15">
+<w:settings xmlns:mc="http://schemas.openxmlformats.org/markup-compatibility/2006" xmlns:o="urn:schemas-microsoft-com:office:office" xmlns:r="http://schemas.openxmlformats.org/officeDocument/2006/relationships" xmlns:m="http://schemas.openxmlformats.org/officeDocument/2006/math" xmlns:v="urn:schemas-microsoft-com:vml" xmlns:w10="urn:schemas-microsoft-com:office:word" xmlns:w="http://schemas.openxmlformats.org/wordprocessingml/2006/main" xmlns:w14="http://schemas.microsoft.com/office/word/2010/wordml" xmlns:sl="http://schemas.openxmlformats.org/schemaLibrary/2006/main" mc:Ignorable="w14">
   <w:view w:val="normal"/>
   <w:defaultTabStop w:val="720"/>
   <w:characterSpacingControl w:val="doNotCompress"/>
@@ -3394,7 +3675,7 @@
 </file>
 
 <file path=word/glossary/styles.xml><?xml version="1.0" encoding="utf-8"?>
-<w:styles xmlns:mc="http://schemas.openxmlformats.org/markup-compatibility/2006" xmlns:r="http://schemas.openxmlformats.org/officeDocument/2006/relationships" xmlns:w="http://schemas.openxmlformats.org/wordprocessingml/2006/main" xmlns:w14="http://schemas.microsoft.com/office/word/2010/wordml" xmlns:w15="http://schemas.microsoft.com/office/word/2012/wordml" mc:Ignorable="w14 w15">
+<w:styles xmlns:mc="http://schemas.openxmlformats.org/markup-compatibility/2006" xmlns:r="http://schemas.openxmlformats.org/officeDocument/2006/relationships" xmlns:w="http://schemas.openxmlformats.org/wordprocessingml/2006/main" xmlns:w14="http://schemas.microsoft.com/office/word/2010/wordml" mc:Ignorable="w14">
   <w:docDefaults>
     <w:rPrDefault>
       <w:rPr>
@@ -3410,378 +3691,144 @@
       </w:pPr>
     </w:pPrDefault>
   </w:docDefaults>
-  <w:latentStyles w:defLockedState="0" w:defUIPriority="99" w:defSemiHidden="0" w:defUnhideWhenUsed="0" w:defQFormat="0" w:count="371">
-    <w:lsdException w:name="Normal" w:uiPriority="0" w:qFormat="1"/>
-    <w:lsdException w:name="heading 1" w:uiPriority="9" w:qFormat="1"/>
-    <w:lsdException w:name="heading 2" w:semiHidden="1" w:uiPriority="9" w:unhideWhenUsed="1" w:qFormat="1"/>
-    <w:lsdException w:name="heading 3" w:semiHidden="1" w:uiPriority="9" w:unhideWhenUsed="1" w:qFormat="1"/>
-    <w:lsdException w:name="heading 4" w:semiHidden="1" w:uiPriority="9" w:unhideWhenUsed="1" w:qFormat="1"/>
-    <w:lsdException w:name="heading 5" w:semiHidden="1" w:uiPriority="9" w:unhideWhenUsed="1" w:qFormat="1"/>
-    <w:lsdException w:name="heading 6" w:semiHidden="1" w:uiPriority="9" w:unhideWhenUsed="1" w:qFormat="1"/>
-    <w:lsdException w:name="heading 7" w:semiHidden="1" w:uiPriority="9" w:unhideWhenUsed="1" w:qFormat="1"/>
-    <w:lsdException w:name="heading 8" w:semiHidden="1" w:uiPriority="9" w:unhideWhenUsed="1" w:qFormat="1"/>
-    <w:lsdException w:name="heading 9" w:semiHidden="1" w:uiPriority="9" w:unhideWhenUsed="1" w:qFormat="1"/>
-    <w:lsdException w:name="index 1" w:semiHidden="1" w:unhideWhenUsed="1"/>
-    <w:lsdException w:name="index 2" w:semiHidden="1" w:unhideWhenUsed="1"/>
-    <w:lsdException w:name="index 3" w:semiHidden="1" w:unhideWhenUsed="1"/>
-    <w:lsdException w:name="index 4" w:semiHidden="1" w:unhideWhenUsed="1"/>
-    <w:lsdException w:name="index 5" w:semiHidden="1" w:unhideWhenUsed="1"/>
-    <w:lsdException w:name="index 6" w:semiHidden="1" w:unhideWhenUsed="1"/>
-    <w:lsdException w:name="index 7" w:semiHidden="1" w:unhideWhenUsed="1"/>
-    <w:lsdException w:name="index 8" w:semiHidden="1" w:unhideWhenUsed="1"/>
-    <w:lsdException w:name="index 9" w:semiHidden="1" w:unhideWhenUsed="1"/>
-    <w:lsdException w:name="toc 1" w:semiHidden="1" w:uiPriority="39" w:unhideWhenUsed="1"/>
-    <w:lsdException w:name="toc 2" w:semiHidden="1" w:uiPriority="39" w:unhideWhenUsed="1"/>
-    <w:lsdException w:name="toc 3" w:semiHidden="1" w:uiPriority="39" w:unhideWhenUsed="1"/>
-    <w:lsdException w:name="toc 4" w:semiHidden="1" w:uiPriority="39" w:unhideWhenUsed="1"/>
-    <w:lsdException w:name="toc 5" w:semiHidden="1" w:uiPriority="39" w:unhideWhenUsed="1"/>
-    <w:lsdException w:name="toc 6" w:semiHidden="1" w:uiPriority="39" w:unhideWhenUsed="1"/>
-    <w:lsdException w:name="toc 7" w:semiHidden="1" w:uiPriority="39" w:unhideWhenUsed="1"/>
-    <w:lsdException w:name="toc 8" w:semiHidden="1" w:uiPriority="39" w:unhideWhenUsed="1"/>
-    <w:lsdException w:name="toc 9" w:semiHidden="1" w:uiPriority="39" w:unhideWhenUsed="1"/>
-    <w:lsdException w:name="Normal Indent" w:semiHidden="1" w:unhideWhenUsed="1"/>
-    <w:lsdException w:name="footnote text" w:semiHidden="1" w:unhideWhenUsed="1"/>
-    <w:lsdException w:name="annotation text" w:semiHidden="1" w:unhideWhenUsed="1"/>
-    <w:lsdException w:name="header" w:semiHidden="1" w:unhideWhenUsed="1"/>
-    <w:lsdException w:name="footer" w:semiHidden="1" w:unhideWhenUsed="1"/>
-    <w:lsdException w:name="index heading" w:semiHidden="1" w:unhideWhenUsed="1"/>
-    <w:lsdException w:name="caption" w:semiHidden="1" w:uiPriority="35" w:unhideWhenUsed="1" w:qFormat="1"/>
-    <w:lsdException w:name="table of figures" w:semiHidden="1" w:unhideWhenUsed="1"/>
-    <w:lsdException w:name="envelope address" w:semiHidden="1" w:unhideWhenUsed="1"/>
-    <w:lsdException w:name="envelope return" w:semiHidden="1" w:unhideWhenUsed="1"/>
-    <w:lsdException w:name="footnote reference" w:semiHidden="1" w:unhideWhenUsed="1"/>
-    <w:lsdException w:name="annotation reference" w:semiHidden="1" w:unhideWhenUsed="1"/>
-    <w:lsdException w:name="line number" w:semiHidden="1" w:unhideWhenUsed="1"/>
-    <w:lsdException w:name="page number" w:semiHidden="1" w:unhideWhenUsed="1"/>
-    <w:lsdException w:name="endnote reference" w:semiHidden="1" w:unhideWhenUsed="1"/>
-    <w:lsdException w:name="endnote text" w:semiHidden="1" w:unhideWhenUsed="1"/>
-    <w:lsdException w:name="table of authorities" w:semiHidden="1" w:unhideWhenUsed="1"/>
-    <w:lsdException w:name="macro" w:semiHidden="1" w:unhideWhenUsed="1"/>
-    <w:lsdException w:name="toa heading" w:semiHidden="1" w:unhideWhenUsed="1"/>
-    <w:lsdException w:name="List" w:semiHidden="1" w:unhideWhenUsed="1"/>
-    <w:lsdException w:name="List Bullet" w:semiHidden="1" w:unhideWhenUsed="1"/>
-    <w:lsdException w:name="List Number" w:semiHidden="1" w:unhideWhenUsed="1"/>
-    <w:lsdException w:name="List 2" w:semiHidden="1" w:unhideWhenUsed="1"/>
-    <w:lsdException w:name="List 3" w:semiHidden="1" w:unhideWhenUsed="1"/>
-    <w:lsdException w:name="List 4" w:semiHidden="1" w:unhideWhenUsed="1"/>
-    <w:lsdException w:name="List 5" w:semiHidden="1" w:unhideWhenUsed="1"/>
-    <w:lsdException w:name="List Bullet 2" w:semiHidden="1" w:unhideWhenUsed="1"/>
-    <w:lsdException w:name="List Bullet 3" w:semiHidden="1" w:unhideWhenUsed="1"/>
-    <w:lsdException w:name="List Bullet 4" w:semiHidden="1" w:unhideWhenUsed="1"/>
-    <w:lsdException w:name="List Bullet 5" w:semiHidden="1" w:unhideWhenUsed="1"/>
-    <w:lsdException w:name="List Number 2" w:semiHidden="1" w:unhideWhenUsed="1"/>
-    <w:lsdException w:name="List Number 3" w:semiHidden="1" w:unhideWhenUsed="1"/>
-    <w:lsdException w:name="List Number 4" w:semiHidden="1" w:unhideWhenUsed="1"/>
-    <w:lsdException w:name="List Number 5" w:semiHidden="1" w:unhideWhenUsed="1"/>
-    <w:lsdException w:name="Title" w:uiPriority="10" w:qFormat="1"/>
-    <w:lsdException w:name="Closing" w:semiHidden="1" w:unhideWhenUsed="1"/>
-    <w:lsdException w:name="Signature" w:semiHidden="1" w:unhideWhenUsed="1"/>
-    <w:lsdException w:name="Default Paragraph Font" w:semiHidden="1" w:uiPriority="1" w:unhideWhenUsed="1"/>
-    <w:lsdException w:name="Body Text" w:semiHidden="1" w:unhideWhenUsed="1"/>
-    <w:lsdException w:name="Body Text Indent" w:semiHidden="1" w:unhideWhenUsed="1"/>
-    <w:lsdException w:name="List Continue" w:semiHidden="1" w:unhideWhenUsed="1"/>
-    <w:lsdException w:name="List Continue 2" w:semiHidden="1" w:unhideWhenUsed="1"/>
-    <w:lsdException w:name="List Continue 3" w:semiHidden="1" w:unhideWhenUsed="1"/>
-    <w:lsdException w:name="List Continue 4" w:semiHidden="1" w:unhideWhenUsed="1"/>
-    <w:lsdException w:name="List Continue 5" w:semiHidden="1" w:unhideWhenUsed="1"/>
-    <w:lsdException w:name="Message Header" w:semiHidden="1" w:unhideWhenUsed="1"/>
-    <w:lsdException w:name="Subtitle" w:uiPriority="11" w:qFormat="1"/>
-    <w:lsdException w:name="Salutation" w:semiHidden="1" w:unhideWhenUsed="1"/>
-    <w:lsdException w:name="Date" w:semiHidden="1" w:unhideWhenUsed="1"/>
-    <w:lsdException w:name="Body Text First Indent" w:semiHidden="1" w:unhideWhenUsed="1"/>
-    <w:lsdException w:name="Body Text First Indent 2" w:semiHidden="1" w:unhideWhenUsed="1"/>
-    <w:lsdException w:name="Note Heading" w:semiHidden="1" w:unhideWhenUsed="1"/>
-    <w:lsdException w:name="Body Text 2" w:semiHidden="1" w:unhideWhenUsed="1"/>
-    <w:lsdException w:name="Body Text 3" w:semiHidden="1" w:unhideWhenUsed="1"/>
-    <w:lsdException w:name="Body Text Indent 2" w:semiHidden="1" w:unhideWhenUsed="1"/>
-    <w:lsdException w:name="Body Text Indent 3" w:semiHidden="1" w:unhideWhenUsed="1"/>
-    <w:lsdException w:name="Block Text" w:semiHidden="1" w:unhideWhenUsed="1"/>
-    <w:lsdException w:name="Hyperlink" w:semiHidden="1" w:unhideWhenUsed="1"/>
-    <w:lsdException w:name="FollowedHyperlink" w:semiHidden="1" w:unhideWhenUsed="1"/>
-    <w:lsdException w:name="Strong" w:uiPriority="22" w:qFormat="1"/>
-    <w:lsdException w:name="Emphasis" w:uiPriority="20" w:qFormat="1"/>
-    <w:lsdException w:name="Document Map" w:semiHidden="1" w:unhideWhenUsed="1"/>
-    <w:lsdException w:name="Plain Text" w:semiHidden="1" w:unhideWhenUsed="1"/>
-    <w:lsdException w:name="E-mail Signature" w:semiHidden="1" w:unhideWhenUsed="1"/>
-    <w:lsdException w:name="HTML Top of Form" w:semiHidden="1" w:unhideWhenUsed="1"/>
-    <w:lsdException w:name="HTML Bottom of Form" w:semiHidden="1" w:unhideWhenUsed="1"/>
-    <w:lsdException w:name="Normal (Web)" w:semiHidden="1" w:unhideWhenUsed="1"/>
-    <w:lsdException w:name="HTML Acronym" w:semiHidden="1" w:unhideWhenUsed="1"/>
-    <w:lsdException w:name="HTML Address" w:semiHidden="1" w:unhideWhenUsed="1"/>
-    <w:lsdException w:name="HTML Cite" w:semiHidden="1" w:unhideWhenUsed="1"/>
-    <w:lsdException w:name="HTML Code" w:semiHidden="1" w:unhideWhenUsed="1"/>
-    <w:lsdException w:name="HTML Definition" w:semiHidden="1" w:unhideWhenUsed="1"/>
-    <w:lsdException w:name="HTML Keyboard" w:semiHidden="1" w:unhideWhenUsed="1"/>
-    <w:lsdException w:name="HTML Preformatted" w:semiHidden="1" w:unhideWhenUsed="1"/>
-    <w:lsdException w:name="HTML Sample" w:semiHidden="1" w:unhideWhenUsed="1"/>
-    <w:lsdException w:name="HTML Typewriter" w:semiHidden="1" w:unhideWhenUsed="1"/>
-    <w:lsdException w:name="HTML Variable" w:semiHidden="1" w:unhideWhenUsed="1"/>
-    <w:lsdException w:name="Normal Table" w:semiHidden="1" w:unhideWhenUsed="1"/>
-    <w:lsdException w:name="annotation subject" w:semiHidden="1" w:unhideWhenUsed="1"/>
-    <w:lsdException w:name="No List" w:semiHidden="1" w:unhideWhenUsed="1"/>
-    <w:lsdException w:name="Outline List 1" w:semiHidden="1" w:unhideWhenUsed="1"/>
-    <w:lsdException w:name="Outline List 2" w:semiHidden="1" w:unhideWhenUsed="1"/>
-    <w:lsdException w:name="Outline List 3" w:semiHidden="1" w:unhideWhenUsed="1"/>
-    <w:lsdException w:name="Table Simple 1" w:semiHidden="1" w:unhideWhenUsed="1"/>
-    <w:lsdException w:name="Table Simple 2" w:semiHidden="1" w:unhideWhenUsed="1"/>
-    <w:lsdException w:name="Table Simple 3" w:semiHidden="1" w:unhideWhenUsed="1"/>
-    <w:lsdException w:name="Table Classic 1" w:semiHidden="1" w:unhideWhenUsed="1"/>
-    <w:lsdException w:name="Table Classic 2" w:semiHidden="1" w:unhideWhenUsed="1"/>
-    <w:lsdException w:name="Table Classic 3" w:semiHidden="1" w:unhideWhenUsed="1"/>
-    <w:lsdException w:name="Table Classic 4" w:semiHidden="1" w:unhideWhenUsed="1"/>
-    <w:lsdException w:name="Table Colorful 1" w:semiHidden="1" w:unhideWhenUsed="1"/>
-    <w:lsdException w:name="Table Colorful 2" w:semiHidden="1" w:unhideWhenUsed="1"/>
-    <w:lsdException w:name="Table Colorful 3" w:semiHidden="1" w:unhideWhenUsed="1"/>
-    <w:lsdException w:name="Table Columns 1" w:semiHidden="1" w:unhideWhenUsed="1"/>
-    <w:lsdException w:name="Table Columns 2" w:semiHidden="1" w:unhideWhenUsed="1"/>
-    <w:lsdException w:name="Table Columns 3" w:semiHidden="1" w:unhideWhenUsed="1"/>
-    <w:lsdException w:name="Table Columns 4" w:semiHidden="1" w:unhideWhenUsed="1"/>
-    <w:lsdException w:name="Table Columns 5" w:semiHidden="1" w:unhideWhenUsed="1"/>
-    <w:lsdException w:name="Table Grid 1" w:semiHidden="1" w:unhideWhenUsed="1"/>
-    <w:lsdException w:name="Table Grid 2" w:semiHidden="1" w:unhideWhenUsed="1"/>
-    <w:lsdException w:name="Table Grid 3" w:semiHidden="1" w:unhideWhenUsed="1"/>
-    <w:lsdException w:name="Table Grid 4" w:semiHidden="1" w:unhideWhenUsed="1"/>
-    <w:lsdException w:name="Table Grid 5" w:semiHidden="1" w:unhideWhenUsed="1"/>
-    <w:lsdException w:name="Table Grid 6" w:semiHidden="1" w:unhideWhenUsed="1"/>
-    <w:lsdException w:name="Table Grid 7" w:semiHidden="1" w:unhideWhenUsed="1"/>
-    <w:lsdException w:name="Table Grid 8" w:semiHidden="1" w:unhideWhenUsed="1"/>
-    <w:lsdException w:name="Table List 1" w:semiHidden="1" w:unhideWhenUsed="1"/>
-    <w:lsdException w:name="Table List 2" w:semiHidden="1" w:unhideWhenUsed="1"/>
-    <w:lsdException w:name="Table List 3" w:semiHidden="1" w:unhideWhenUsed="1"/>
-    <w:lsdException w:name="Table List 4" w:semiHidden="1" w:unhideWhenUsed="1"/>
-    <w:lsdException w:name="Table List 5" w:semiHidden="1" w:unhideWhenUsed="1"/>
-    <w:lsdException w:name="Table List 6" w:semiHidden="1" w:unhideWhenUsed="1"/>
-    <w:lsdException w:name="Table List 7" w:semiHidden="1" w:unhideWhenUsed="1"/>
-    <w:lsdException w:name="Table List 8" w:semiHidden="1" w:unhideWhenUsed="1"/>
-    <w:lsdException w:name="Table 3D effects 1" w:semiHidden="1" w:unhideWhenUsed="1"/>
-    <w:lsdException w:name="Table 3D effects 2" w:semiHidden="1" w:unhideWhenUsed="1"/>
-    <w:lsdException w:name="Table 3D effects 3" w:semiHidden="1" w:unhideWhenUsed="1"/>
-    <w:lsdException w:name="Table Contemporary" w:semiHidden="1" w:unhideWhenUsed="1"/>
-    <w:lsdException w:name="Table Elegant" w:semiHidden="1" w:unhideWhenUsed="1"/>
-    <w:lsdException w:name="Table Professional" w:semiHidden="1" w:unhideWhenUsed="1"/>
-    <w:lsdException w:name="Table Subtle 1" w:semiHidden="1" w:unhideWhenUsed="1"/>
-    <w:lsdException w:name="Table Subtle 2" w:semiHidden="1" w:unhideWhenUsed="1"/>
-    <w:lsdException w:name="Table Web 1" w:semiHidden="1" w:unhideWhenUsed="1"/>
-    <w:lsdException w:name="Table Web 2" w:semiHidden="1" w:unhideWhenUsed="1"/>
-    <w:lsdException w:name="Table Web 3" w:semiHidden="1" w:unhideWhenUsed="1"/>
-    <w:lsdException w:name="Balloon Text" w:semiHidden="1" w:unhideWhenUsed="1"/>
-    <w:lsdException w:name="Table Grid" w:uiPriority="59"/>
-    <w:lsdException w:name="Table Theme" w:semiHidden="1" w:unhideWhenUsed="1"/>
-    <w:lsdException w:name="Placeholder Text" w:semiHidden="1"/>
-    <w:lsdException w:name="No Spacing" w:uiPriority="1" w:qFormat="1"/>
-    <w:lsdException w:name="Light Shading" w:uiPriority="60"/>
-    <w:lsdException w:name="Light List" w:uiPriority="61"/>
-    <w:lsdException w:name="Light Grid" w:uiPriority="62"/>
-    <w:lsdException w:name="Medium Shading 1" w:uiPriority="63"/>
-    <w:lsdException w:name="Medium Shading 2" w:uiPriority="64"/>
-    <w:lsdException w:name="Medium List 1" w:uiPriority="65"/>
-    <w:lsdException w:name="Medium List 2" w:uiPriority="66"/>
-    <w:lsdException w:name="Medium Grid 1" w:uiPriority="67"/>
-    <w:lsdException w:name="Medium Grid 2" w:uiPriority="68"/>
-    <w:lsdException w:name="Medium Grid 3" w:uiPriority="69"/>
-    <w:lsdException w:name="Dark List" w:uiPriority="70"/>
-    <w:lsdException w:name="Colorful Shading" w:uiPriority="71"/>
-    <w:lsdException w:name="Colorful List" w:uiPriority="72"/>
-    <w:lsdException w:name="Colorful Grid" w:uiPriority="73"/>
-    <w:lsdException w:name="Light Shading Accent 1" w:uiPriority="60"/>
-    <w:lsdException w:name="Light List Accent 1" w:uiPriority="61"/>
-    <w:lsdException w:name="Light Grid Accent 1" w:uiPriority="62"/>
-    <w:lsdException w:name="Medium Shading 1 Accent 1" w:uiPriority="63"/>
-    <w:lsdException w:name="Medium Shading 2 Accent 1" w:uiPriority="64"/>
-    <w:lsdException w:name="Medium List 1 Accent 1" w:uiPriority="65"/>
-    <w:lsdException w:name="Revision" w:semiHidden="1"/>
-    <w:lsdException w:name="List Paragraph" w:uiPriority="34" w:qFormat="1"/>
-    <w:lsdException w:name="Quote" w:uiPriority="29" w:qFormat="1"/>
-    <w:lsdException w:name="Intense Quote" w:uiPriority="30" w:qFormat="1"/>
-    <w:lsdException w:name="Medium List 2 Accent 1" w:uiPriority="66"/>
-    <w:lsdException w:name="Medium Grid 1 Accent 1" w:uiPriority="67"/>
-    <w:lsdException w:name="Medium Grid 2 Accent 1" w:uiPriority="68"/>
-    <w:lsdException w:name="Medium Grid 3 Accent 1" w:uiPriority="69"/>
-    <w:lsdException w:name="Dark List Accent 1" w:uiPriority="70"/>
-    <w:lsdException w:name="Colorful Shading Accent 1" w:uiPriority="71"/>
-    <w:lsdException w:name="Colorful List Accent 1" w:uiPriority="72"/>
-    <w:lsdException w:name="Colorful Grid Accent 1" w:uiPriority="73"/>
-    <w:lsdException w:name="Light Shading Accent 2" w:uiPriority="60"/>
-    <w:lsdException w:name="Light List Accent 2" w:uiPriority="61"/>
-    <w:lsdException w:name="Light Grid Accent 2" w:uiPriority="62"/>
-    <w:lsdException w:name="Medium Shading 1 Accent 2" w:uiPriority="63"/>
-    <w:lsdException w:name="Medium Shading 2 Accent 2" w:uiPriority="64"/>
-    <w:lsdException w:name="Medium List 1 Accent 2" w:uiPriority="65"/>
-    <w:lsdException w:name="Medium List 2 Accent 2" w:uiPriority="66"/>
-    <w:lsdException w:name="Medium Grid 1 Accent 2" w:uiPriority="67"/>
-    <w:lsdException w:name="Medium Grid 2 Accent 2" w:uiPriority="68"/>
-    <w:lsdException w:name="Medium Grid 3 Accent 2" w:uiPriority="69"/>
-    <w:lsdException w:name="Dark List Accent 2" w:uiPriority="70"/>
-    <w:lsdException w:name="Colorful Shading Accent 2" w:uiPriority="71"/>
-    <w:lsdException w:name="Colorful List Accent 2" w:uiPriority="72"/>
-    <w:lsdException w:name="Colorful Grid Accent 2" w:uiPriority="73"/>
-    <w:lsdException w:name="Light Shading Accent 3" w:uiPriority="60"/>
-    <w:lsdException w:name="Light List Accent 3" w:uiPriority="61"/>
-    <w:lsdException w:name="Light Grid Accent 3" w:uiPriority="62"/>
-    <w:lsdException w:name="Medium Shading 1 Accent 3" w:uiPriority="63"/>
-    <w:lsdException w:name="Medium Shading 2 Accent 3" w:uiPriority="64"/>
-    <w:lsdException w:name="Medium List 1 Accent 3" w:uiPriority="65"/>
-    <w:lsdException w:name="Medium List 2 Accent 3" w:uiPriority="66"/>
-    <w:lsdException w:name="Medium Grid 1 Accent 3" w:uiPriority="67"/>
-    <w:lsdException w:name="Medium Grid 2 Accent 3" w:uiPriority="68"/>
-    <w:lsdException w:name="Medium Grid 3 Accent 3" w:uiPriority="69"/>
-    <w:lsdException w:name="Dark List Accent 3" w:uiPriority="70"/>
-    <w:lsdException w:name="Colorful Shading Accent 3" w:uiPriority="71"/>
-    <w:lsdException w:name="Colorful List Accent 3" w:uiPriority="72"/>
-    <w:lsdException w:name="Colorful Grid Accent 3" w:uiPriority="73"/>
-    <w:lsdException w:name="Light Shading Accent 4" w:uiPriority="60"/>
-    <w:lsdException w:name="Light List Accent 4" w:uiPriority="61"/>
-    <w:lsdException w:name="Light Grid Accent 4" w:uiPriority="62"/>
-    <w:lsdException w:name="Medium Shading 1 Accent 4" w:uiPriority="63"/>
-    <w:lsdException w:name="Medium Shading 2 Accent 4" w:uiPriority="64"/>
-    <w:lsdException w:name="Medium List 1 Accent 4" w:uiPriority="65"/>
-    <w:lsdException w:name="Medium List 2 Accent 4" w:uiPriority="66"/>
-    <w:lsdException w:name="Medium Grid 1 Accent 4" w:uiPriority="67"/>
-    <w:lsdException w:name="Medium Grid 2 Accent 4" w:uiPriority="68"/>
-    <w:lsdException w:name="Medium Grid 3 Accent 4" w:uiPriority="69"/>
-    <w:lsdException w:name="Dark List Accent 4" w:uiPriority="70"/>
-    <w:lsdException w:name="Colorful Shading Accent 4" w:uiPriority="71"/>
-    <w:lsdException w:name="Colorful List Accent 4" w:uiPriority="72"/>
-    <w:lsdException w:name="Colorful Grid Accent 4" w:uiPriority="73"/>
-    <w:lsdException w:name="Light Shading Accent 5" w:uiPriority="60"/>
-    <w:lsdException w:name="Light List Accent 5" w:uiPriority="61"/>
-    <w:lsdException w:name="Light Grid Accent 5" w:uiPriority="62"/>
-    <w:lsdException w:name="Medium Shading 1 Accent 5" w:uiPriority="63"/>
-    <w:lsdException w:name="Medium Shading 2 Accent 5" w:uiPriority="64"/>
-    <w:lsdException w:name="Medium List 1 Accent 5" w:uiPriority="65"/>
-    <w:lsdException w:name="Medium List 2 Accent 5" w:uiPriority="66"/>
-    <w:lsdException w:name="Medium Grid 1 Accent 5" w:uiPriority="67"/>
-    <w:lsdException w:name="Medium Grid 2 Accent 5" w:uiPriority="68"/>
-    <w:lsdException w:name="Medium Grid 3 Accent 5" w:uiPriority="69"/>
-    <w:lsdException w:name="Dark List Accent 5" w:uiPriority="70"/>
-    <w:lsdException w:name="Colorful Shading Accent 5" w:uiPriority="71"/>
-    <w:lsdException w:name="Colorful List Accent 5" w:uiPriority="72"/>
-    <w:lsdException w:name="Colorful Grid Accent 5" w:uiPriority="73"/>
-    <w:lsdException w:name="Light Shading Accent 6" w:uiPriority="60"/>
-    <w:lsdException w:name="Light List Accent 6" w:uiPriority="61"/>
-    <w:lsdException w:name="Light Grid Accent 6" w:uiPriority="62"/>
-    <w:lsdException w:name="Medium Shading 1 Accent 6" w:uiPriority="63"/>
-    <w:lsdException w:name="Medium Shading 2 Accent 6" w:uiPriority="64"/>
-    <w:lsdException w:name="Medium List 1 Accent 6" w:uiPriority="65"/>
-    <w:lsdException w:name="Medium List 2 Accent 6" w:uiPriority="66"/>
-    <w:lsdException w:name="Medium Grid 1 Accent 6" w:uiPriority="67"/>
-    <w:lsdException w:name="Medium Grid 2 Accent 6" w:uiPriority="68"/>
-    <w:lsdException w:name="Medium Grid 3 Accent 6" w:uiPriority="69"/>
-    <w:lsdException w:name="Dark List Accent 6" w:uiPriority="70"/>
-    <w:lsdException w:name="Colorful Shading Accent 6" w:uiPriority="71"/>
-    <w:lsdException w:name="Colorful List Accent 6" w:uiPriority="72"/>
-    <w:lsdException w:name="Colorful Grid Accent 6" w:uiPriority="73"/>
-    <w:lsdException w:name="Subtle Emphasis" w:uiPriority="19" w:qFormat="1"/>
-    <w:lsdException w:name="Intense Emphasis" w:uiPriority="21" w:qFormat="1"/>
-    <w:lsdException w:name="Subtle Reference" w:uiPriority="31" w:qFormat="1"/>
-    <w:lsdException w:name="Intense Reference" w:uiPriority="32" w:qFormat="1"/>
-    <w:lsdException w:name="Book Title" w:uiPriority="33" w:qFormat="1"/>
-    <w:lsdException w:name="Bibliography" w:semiHidden="1" w:uiPriority="37" w:unhideWhenUsed="1"/>
-    <w:lsdException w:name="TOC Heading" w:semiHidden="1" w:uiPriority="39" w:unhideWhenUsed="1" w:qFormat="1"/>
-    <w:lsdException w:name="Plain Table 1" w:uiPriority="41"/>
-    <w:lsdException w:name="Plain Table 2" w:uiPriority="42"/>
-    <w:lsdException w:name="Plain Table 3" w:uiPriority="43"/>
-    <w:lsdException w:name="Plain Table 4" w:uiPriority="44"/>
-    <w:lsdException w:name="Plain Table 5" w:uiPriority="45"/>
-    <w:lsdException w:name="Grid Table Light" w:uiPriority="40"/>
-    <w:lsdException w:name="Grid Table 1 Light" w:uiPriority="46"/>
-    <w:lsdException w:name="Grid Table 2" w:uiPriority="47"/>
-    <w:lsdException w:name="Grid Table 3" w:uiPriority="48"/>
-    <w:lsdException w:name="Grid Table 4" w:uiPriority="49"/>
-    <w:lsdException w:name="Grid Table 5 Dark" w:uiPriority="50"/>
-    <w:lsdException w:name="Grid Table 6 Colorful" w:uiPriority="51"/>
-    <w:lsdException w:name="Grid Table 7 Colorful" w:uiPriority="52"/>
-    <w:lsdException w:name="Grid Table 1 Light Accent 1" w:uiPriority="46"/>
-    <w:lsdException w:name="Grid Table 2 Accent 1" w:uiPriority="47"/>
-    <w:lsdException w:name="Grid Table 3 Accent 1" w:uiPriority="48"/>
-    <w:lsdException w:name="Grid Table 4 Accent 1" w:uiPriority="49"/>
-    <w:lsdException w:name="Grid Table 5 Dark Accent 1" w:uiPriority="50"/>
-    <w:lsdException w:name="Grid Table 6 Colorful Accent 1" w:uiPriority="51"/>
-    <w:lsdException w:name="Grid Table 7 Colorful Accent 1" w:uiPriority="52"/>
-    <w:lsdException w:name="Grid Table 1 Light Accent 2" w:uiPriority="46"/>
-    <w:lsdException w:name="Grid Table 2 Accent 2" w:uiPriority="47"/>
-    <w:lsdException w:name="Grid Table 3 Accent 2" w:uiPriority="48"/>
-    <w:lsdException w:name="Grid Table 4 Accent 2" w:uiPriority="49"/>
-    <w:lsdException w:name="Grid Table 5 Dark Accent 2" w:uiPriority="50"/>
-    <w:lsdException w:name="Grid Table 6 Colorful Accent 2" w:uiPriority="51"/>
-    <w:lsdException w:name="Grid Table 7 Colorful Accent 2" w:uiPriority="52"/>
-    <w:lsdException w:name="Grid Table 1 Light Accent 3" w:uiPriority="46"/>
-    <w:lsdException w:name="Grid Table 2 Accent 3" w:uiPriority="47"/>
-    <w:lsdException w:name="Grid Table 3 Accent 3" w:uiPriority="48"/>
-    <w:lsdException w:name="Grid Table 4 Accent 3" w:uiPriority="49"/>
-    <w:lsdException w:name="Grid Table 5 Dark Accent 3" w:uiPriority="50"/>
-    <w:lsdException w:name="Grid Table 6 Colorful Accent 3" w:uiPriority="51"/>
-    <w:lsdException w:name="Grid Table 7 Colorful Accent 3" w:uiPriority="52"/>
-    <w:lsdException w:name="Grid Table 1 Light Accent 4" w:uiPriority="46"/>
-    <w:lsdException w:name="Grid Table 2 Accent 4" w:uiPriority="47"/>
-    <w:lsdException w:name="Grid Table 3 Accent 4" w:uiPriority="48"/>
-    <w:lsdException w:name="Grid Table 4 Accent 4" w:uiPriority="49"/>
-    <w:lsdException w:name="Grid Table 5 Dark Accent 4" w:uiPriority="50"/>
-    <w:lsdException w:name="Grid Table 6 Colorful Accent 4" w:uiPriority="51"/>
-    <w:lsdException w:name="Grid Table 7 Colorful Accent 4" w:uiPriority="52"/>
-    <w:lsdException w:name="Grid Table 1 Light Accent 5" w:uiPriority="46"/>
-    <w:lsdException w:name="Grid Table 2 Accent 5" w:uiPriority="47"/>
-    <w:lsdException w:name="Grid Table 3 Accent 5" w:uiPriority="48"/>
-    <w:lsdException w:name="Grid Table 4 Accent 5" w:uiPriority="49"/>
-    <w:lsdException w:name="Grid Table 5 Dark Accent 5" w:uiPriority="50"/>
-    <w:lsdException w:name="Grid Table 6 Colorful Accent 5" w:uiPriority="51"/>
-    <w:lsdException w:name="Grid Table 7 Colorful Accent 5" w:uiPriority="52"/>
-    <w:lsdException w:name="Grid Table 1 Light Accent 6" w:uiPriority="46"/>
-    <w:lsdException w:name="Grid Table 2 Accent 6" w:uiPriority="47"/>
-    <w:lsdException w:name="Grid Table 3 Accent 6" w:uiPriority="48"/>
-    <w:lsdException w:name="Grid Table 4 Accent 6" w:uiPriority="49"/>
-    <w:lsdException w:name="Grid Table 5 Dark Accent 6" w:uiPriority="50"/>
-    <w:lsdException w:name="Grid Table 6 Colorful Accent 6" w:uiPriority="51"/>
-    <w:lsdException w:name="Grid Table 7 Colorful Accent 6" w:uiPriority="52"/>
-    <w:lsdException w:name="List Table 1 Light" w:uiPriority="46"/>
-    <w:lsdException w:name="List Table 2" w:uiPriority="47"/>
-    <w:lsdException w:name="List Table 3" w:uiPriority="48"/>
-    <w:lsdException w:name="List Table 4" w:uiPriority="49"/>
-    <w:lsdException w:name="List Table 5 Dark" w:uiPriority="50"/>
-    <w:lsdException w:name="List Table 6 Colorful" w:uiPriority="51"/>
-    <w:lsdException w:name="List Table 7 Colorful" w:uiPriority="52"/>
-    <w:lsdException w:name="List Table 1 Light Accent 1" w:uiPriority="46"/>
-    <w:lsdException w:name="List Table 2 Accent 1" w:uiPriority="47"/>
-    <w:lsdException w:name="List Table 3 Accent 1" w:uiPriority="48"/>
-    <w:lsdException w:name="List Table 4 Accent 1" w:uiPriority="49"/>
-    <w:lsdException w:name="List Table 5 Dark Accent 1" w:uiPriority="50"/>
-    <w:lsdException w:name="List Table 6 Colorful Accent 1" w:uiPriority="51"/>
-    <w:lsdException w:name="List Table 7 Colorful Accent 1" w:uiPriority="52"/>
-    <w:lsdException w:name="List Table 1 Light Accent 2" w:uiPriority="46"/>
-    <w:lsdException w:name="List Table 2 Accent 2" w:uiPriority="47"/>
-    <w:lsdException w:name="List Table 3 Accent 2" w:uiPriority="48"/>
-    <w:lsdException w:name="List Table 4 Accent 2" w:uiPriority="49"/>
-    <w:lsdException w:name="List Table 5 Dark Accent 2" w:uiPriority="50"/>
-    <w:lsdException w:name="List Table 6 Colorful Accent 2" w:uiPriority="51"/>
-    <w:lsdException w:name="List Table 7 Colorful Accent 2" w:uiPriority="52"/>
-    <w:lsdException w:name="List Table 1 Light Accent 3" w:uiPriority="46"/>
-    <w:lsdException w:name="List Table 2 Accent 3" w:uiPriority="47"/>
-    <w:lsdException w:name="List Table 3 Accent 3" w:uiPriority="48"/>
-    <w:lsdException w:name="List Table 4 Accent 3" w:uiPriority="49"/>
-    <w:lsdException w:name="List Table 5 Dark Accent 3" w:uiPriority="50"/>
-    <w:lsdException w:name="List Table 6 Colorful Accent 3" w:uiPriority="51"/>
-    <w:lsdException w:name="List Table 7 Colorful Accent 3" w:uiPriority="52"/>
-    <w:lsdException w:name="List Table 1 Light Accent 4" w:uiPriority="46"/>
-    <w:lsdException w:name="List Table 2 Accent 4" w:uiPriority="47"/>
-    <w:lsdException w:name="List Table 3 Accent 4" w:uiPriority="48"/>
-    <w:lsdException w:name="List Table 4 Accent 4" w:uiPriority="49"/>
-    <w:lsdException w:name="List Table 5 Dark Accent 4" w:uiPriority="50"/>
-    <w:lsdException w:name="List Table 6 Colorful Accent 4" w:uiPriority="51"/>
-    <w:lsdException w:name="List Table 7 Colorful Accent 4" w:uiPriority="52"/>
-    <w:lsdException w:name="List Table 1 Light Accent 5" w:uiPriority="46"/>
-    <w:lsdException w:name="List Table 2 Accent 5" w:uiPriority="47"/>
-    <w:lsdException w:name="List Table 3 Accent 5" w:uiPriority="48"/>
-    <w:lsdException w:name="List Table 4 Accent 5" w:uiPriority="49"/>
-    <w:lsdException w:name="List Table 5 Dark Accent 5" w:uiPriority="50"/>
-    <w:lsdException w:name="List Table 6 Colorful Accent 5" w:uiPriority="51"/>
-    <w:lsdException w:name="List Table 7 Colorful Accent 5" w:uiPriority="52"/>
-    <w:lsdException w:name="List Table 1 Light Accent 6" w:uiPriority="46"/>
-    <w:lsdException w:name="List Table 2 Accent 6" w:uiPriority="47"/>
-    <w:lsdException w:name="List Table 3 Accent 6" w:uiPriority="48"/>
-    <w:lsdException w:name="List Table 4 Accent 6" w:uiPriority="49"/>
-    <w:lsdException w:name="List Table 5 Dark Accent 6" w:uiPriority="50"/>
-    <w:lsdException w:name="List Table 6 Colorful Accent 6" w:uiPriority="51"/>
-    <w:lsdException w:name="List Table 7 Colorful Accent 6" w:uiPriority="52"/>
+  <w:latentStyles w:defLockedState="0" w:defUIPriority="99" w:defSemiHidden="1" w:defUnhideWhenUsed="1" w:defQFormat="0" w:count="267">
+    <w:lsdException w:name="Normal" w:semiHidden="0" w:uiPriority="0" w:unhideWhenUsed="0" w:qFormat="1"/>
+    <w:lsdException w:name="heading 1" w:semiHidden="0" w:uiPriority="9" w:unhideWhenUsed="0" w:qFormat="1"/>
+    <w:lsdException w:name="heading 2" w:uiPriority="9" w:qFormat="1"/>
+    <w:lsdException w:name="heading 3" w:uiPriority="9" w:qFormat="1"/>
+    <w:lsdException w:name="heading 4" w:uiPriority="9" w:qFormat="1"/>
+    <w:lsdException w:name="heading 5" w:uiPriority="9" w:qFormat="1"/>
+    <w:lsdException w:name="heading 6" w:uiPriority="9" w:qFormat="1"/>
+    <w:lsdException w:name="heading 7" w:uiPriority="9" w:qFormat="1"/>
+    <w:lsdException w:name="heading 8" w:uiPriority="9" w:qFormat="1"/>
+    <w:lsdException w:name="heading 9" w:uiPriority="9" w:qFormat="1"/>
+    <w:lsdException w:name="toc 1" w:uiPriority="39"/>
+    <w:lsdException w:name="toc 2" w:uiPriority="39"/>
+    <w:lsdException w:name="toc 3" w:uiPriority="39"/>
+    <w:lsdException w:name="toc 4" w:uiPriority="39"/>
+    <w:lsdException w:name="toc 5" w:uiPriority="39"/>
+    <w:lsdException w:name="toc 6" w:uiPriority="39"/>
+    <w:lsdException w:name="toc 7" w:uiPriority="39"/>
+    <w:lsdException w:name="toc 8" w:uiPriority="39"/>
+    <w:lsdException w:name="toc 9" w:uiPriority="39"/>
+    <w:lsdException w:name="caption" w:uiPriority="35" w:qFormat="1"/>
+    <w:lsdException w:name="Title" w:semiHidden="0" w:uiPriority="10" w:unhideWhenUsed="0" w:qFormat="1"/>
+    <w:lsdException w:name="Default Paragraph Font" w:uiPriority="1"/>
+    <w:lsdException w:name="Subtitle" w:semiHidden="0" w:uiPriority="11" w:unhideWhenUsed="0" w:qFormat="1"/>
+    <w:lsdException w:name="Strong" w:semiHidden="0" w:uiPriority="22" w:unhideWhenUsed="0" w:qFormat="1"/>
+    <w:lsdException w:name="Emphasis" w:semiHidden="0" w:uiPriority="20" w:unhideWhenUsed="0" w:qFormat="1"/>
+    <w:lsdException w:name="Table Grid" w:semiHidden="0" w:uiPriority="59" w:unhideWhenUsed="0"/>
+    <w:lsdException w:name="Placeholder Text" w:unhideWhenUsed="0"/>
+    <w:lsdException w:name="No Spacing" w:semiHidden="0" w:uiPriority="1" w:unhideWhenUsed="0" w:qFormat="1"/>
+    <w:lsdException w:name="Light Shading" w:semiHidden="0" w:uiPriority="60" w:unhideWhenUsed="0"/>
+    <w:lsdException w:name="Light List" w:semiHidden="0" w:uiPriority="61" w:unhideWhenUsed="0"/>
+    <w:lsdException w:name="Light Grid" w:semiHidden="0" w:uiPriority="62" w:unhideWhenUsed="0"/>
+    <w:lsdException w:name="Medium Shading 1" w:semiHidden="0" w:uiPriority="63" w:unhideWhenUsed="0"/>
+    <w:lsdException w:name="Medium Shading 2" w:semiHidden="0" w:uiPriority="64" w:unhideWhenUsed="0"/>
+    <w:lsdException w:name="Medium List 1" w:semiHidden="0" w:uiPriority="65" w:unhideWhenUsed="0"/>
+    <w:lsdException w:name="Medium List 2" w:semiHidden="0" w:uiPriority="66" w:unhideWhenUsed="0"/>
+    <w:lsdException w:name="Medium Grid 1" w:semiHidden="0" w:uiPriority="67" w:unhideWhenUsed="0"/>
+    <w:lsdException w:name="Medium Grid 2" w:semiHidden="0" w:uiPriority="68" w:unhideWhenUsed="0"/>
+    <w:lsdException w:name="Medium Grid 3" w:semiHidden="0" w:uiPriority="69" w:unhideWhenUsed="0"/>
+    <w:lsdException w:name="Dark List" w:semiHidden="0" w:uiPriority="70" w:unhideWhenUsed="0"/>
+    <w:lsdException w:name="Colorful Shading" w:semiHidden="0" w:uiPriority="71" w:unhideWhenUsed="0"/>
+    <w:lsdException w:name="Colorful List" w:semiHidden="0" w:uiPriority="72" w:unhideWhenUsed="0"/>
+    <w:lsdException w:name="Colorful Grid" w:semiHidden="0" w:uiPriority="73" w:unhideWhenUsed="0"/>
+    <w:lsdException w:name="Light Shading Accent 1" w:semiHidden="0" w:uiPriority="60" w:unhideWhenUsed="0"/>
+    <w:lsdException w:name="Light List Accent 1" w:semiHidden="0" w:uiPriority="61" w:unhideWhenUsed="0"/>
+    <w:lsdException w:name="Light Grid Accent 1" w:semiHidden="0" w:uiPriority="62" w:unhideWhenUsed="0"/>
+    <w:lsdException w:name="Medium Shading 1 Accent 1" w:semiHidden="0" w:uiPriority="63" w:unhideWhenUsed="0"/>
+    <w:lsdException w:name="Medium Shading 2 Accent 1" w:semiHidden="0" w:uiPriority="64" w:unhideWhenUsed="0"/>
+    <w:lsdException w:name="Medium List 1 Accent 1" w:semiHidden="0" w:uiPriority="65" w:unhideWhenUsed="0"/>
+    <w:lsdException w:name="Revision" w:unhideWhenUsed="0"/>
+    <w:lsdException w:name="List Paragraph" w:semiHidden="0" w:uiPriority="34" w:unhideWhenUsed="0" w:qFormat="1"/>
+    <w:lsdException w:name="Quote" w:semiHidden="0" w:uiPriority="29" w:unhideWhenUsed="0" w:qFormat="1"/>
+    <w:lsdException w:name="Intense Quote" w:semiHidden="0" w:uiPriority="30" w:unhideWhenUsed="0" w:qFormat="1"/>
+    <w:lsdException w:name="Medium List 2 Accent 1" w:semiHidden="0" w:uiPriority="66" w:unhideWhenUsed="0"/>
+    <w:lsdException w:name="Medium Grid 1 Accent 1" w:semiHidden="0" w:uiPriority="67" w:unhideWhenUsed="0"/>
+    <w:lsdException w:name="Medium Grid 2 Accent 1" w:semiHidden="0" w:uiPriority="68" w:unhideWhenUsed="0"/>
+    <w:lsdException w:name="Medium Grid 3 Accent 1" w:semiHidden="0" w:uiPriority="69" w:unhideWhenUsed="0"/>
+    <w:lsdException w:name="Dark List Accent 1" w:semiHidden="0" w:uiPriority="70" w:unhideWhenUsed="0"/>
+    <w:lsdException w:name="Colorful Shading Accent 1" w:semiHidden="0" w:uiPriority="71" w:unhideWhenUsed="0"/>
+    <w:lsdException w:name="Colorful List Accent 1" w:semiHidden="0" w:uiPriority="72" w:unhideWhenUsed="0"/>
+    <w:lsdException w:name="Colorful Grid Accent 1" w:semiHidden="0" w:uiPriority="73" w:unhideWhenUsed="0"/>
+    <w:lsdException w:name="Light Shading Accent 2" w:semiHidden="0" w:uiPriority="60" w:unhideWhenUsed="0"/>
+    <w:lsdException w:name="Light List Accent 2" w:semiHidden="0" w:uiPriority="61" w:unhideWhenUsed="0"/>
+    <w:lsdException w:name="Light Grid Accent 2" w:semiHidden="0" w:uiPriority="62" w:unhideWhenUsed="0"/>
+    <w:lsdException w:name="Medium Shading 1 Accent 2" w:semiHidden="0" w:uiPriority="63" w:unhideWhenUsed="0"/>
+    <w:lsdException w:name="Medium Shading 2 Accent 2" w:semiHidden="0" w:uiPriority="64" w:unhideWhenUsed="0"/>
+    <w:lsdException w:name="Medium List 1 Accent 2" w:semiHidden="0" w:uiPriority="65" w:unhideWhenUsed="0"/>
+    <w:lsdException w:name="Medium List 2 Accent 2" w:semiHidden="0" w:uiPriority="66" w:unhideWhenUsed="0"/>
+    <w:lsdException w:name="Medium Grid 1 Accent 2" w:semiHidden="0" w:uiPriority="67" w:unhideWhenUsed="0"/>
+    <w:lsdException w:name="Medium Grid 2 Accent 2" w:semiHidden="0" w:uiPriority="68" w:unhideWhenUsed="0"/>
+    <w:lsdException w:name="Medium Grid 3 Accent 2" w:semiHidden="0" w:uiPriority="69" w:unhideWhenUsed="0"/>
+    <w:lsdException w:name="Dark List Accent 2" w:semiHidden="0" w:uiPriority="70" w:unhideWhenUsed="0"/>
+    <w:lsdException w:name="Colorful Shading Accent 2" w:semiHidden="0" w:uiPriority="71" w:unhideWhenUsed="0"/>
+    <w:lsdException w:name="Colorful List Accent 2" w:semiHidden="0" w:uiPriority="72" w:unhideWhenUsed="0"/>
+    <w:lsdException w:name="Colorful Grid Accent 2" w:semiHidden="0" w:uiPriority="73" w:unhideWhenUsed="0"/>
+    <w:lsdException w:name="Light Shading Accent 3" w:semiHidden="0" w:uiPriority="60" w:unhideWhenUsed="0"/>
+    <w:lsdException w:name="Light List Accent 3" w:semiHidden="0" w:uiPriority="61" w:unhideWhenUsed="0"/>
+    <w:lsdException w:name="Light Grid Accent 3" w:semiHidden="0" w:uiPriority="62" w:unhideWhenUsed="0"/>
+    <w:lsdException w:name="Medium Shading 1 Accent 3" w:semiHidden="0" w:uiPriority="63" w:unhideWhenUsed="0"/>
+    <w:lsdException w:name="Medium Shading 2 Accent 3" w:semiHidden="0" w:uiPriority="64" w:unhideWhenUsed="0"/>
+    <w:lsdException w:name="Medium List 1 Accent 3" w:semiHidden="0" w:uiPriority="65" w:unhideWhenUsed="0"/>
+    <w:lsdException w:name="Medium List 2 Accent 3" w:semiHidden="0" w:uiPriority="66" w:unhideWhenUsed="0"/>
+    <w:lsdException w:name="Medium Grid 1 Accent 3" w:semiHidden="0" w:uiPriority="67" w:unhideWhenUsed="0"/>
+    <w:lsdException w:name="Medium Grid 2 Accent 3" w:semiHidden="0" w:uiPriority="68" w:unhideWhenUsed="0"/>
+    <w:lsdException w:name="Medium Grid 3 Accent 3" w:semiHidden="0" w:uiPriority="69" w:unhideWhenUsed="0"/>
+    <w:lsdException w:name="Dark List Accent 3" w:semiHidden="0" w:uiPriority="70" w:unhideWhenUsed="0"/>
+    <w:lsdException w:name="Colorful Shading Accent 3" w:semiHidden="0" w:uiPriority="71" w:unhideWhenUsed="0"/>
+    <w:lsdException w:name="Colorful List Accent 3" w:semiHidden="0" w:uiPriority="72" w:unhideWhenUsed="0"/>
+    <w:lsdException w:name="Colorful Grid Accent 3" w:semiHidden="0" w:uiPriority="73" w:unhideWhenUsed="0"/>
+    <w:lsdException w:name="Light Shading Accent 4" w:semiHidden="0" w:uiPriority="60" w:unhideWhenUsed="0"/>
+    <w:lsdException w:name="Light List Accent 4" w:semiHidden="0" w:uiPriority="61" w:unhideWhenUsed="0"/>
+    <w:lsdException w:name="Light Grid Accent 4" w:semiHidden="0" w:uiPriority="62" w:unhideWhenUsed="0"/>
+    <w:lsdException w:name="Medium Shading 1 Accent 4" w:semiHidden="0" w:uiPriority="63" w:unhideWhenUsed="0"/>
+    <w:lsdException w:name="Medium Shading 2 Accent 4" w:semiHidden="0" w:uiPriority="64" w:unhideWhenUsed="0"/>
+    <w:lsdException w:name="Medium List 1 Accent 4" w:semiHidden="0" w:uiPriority="65" w:unhideWhenUsed="0"/>
+    <w:lsdException w:name="Medium List 2 Accent 4" w:semiHidden="0" w:uiPriority="66" w:unhideWhenUsed="0"/>
+    <w:lsdException w:name="Medium Grid 1 Accent 4" w:semiHidden="0" w:uiPriority="67" w:unhideWhenUsed="0"/>
+    <w:lsdException w:name="Medium Grid 2 Accent 4" w:semiHidden="0" w:uiPriority="68" w:unhideWhenUsed="0"/>
+    <w:lsdException w:name="Medium Grid 3 Accent 4" w:semiHidden="0" w:uiPriority="69" w:unhideWhenUsed="0"/>
+    <w:lsdException w:name="Dark List Accent 4" w:semiHidden="0" w:uiPriority="70" w:unhideWhenUsed="0"/>
+    <w:lsdException w:name="Colorful Shading Accent 4" w:semiHidden="0" w:uiPriority="71" w:unhideWhenUsed="0"/>
+    <w:lsdException w:name="Colorful List Accent 4" w:semiHidden="0" w:uiPriority="72" w:unhideWhenUsed="0"/>
+    <w:lsdException w:name="Colorful Grid Accent 4" w:semiHidden="0" w:uiPriority="73" w:unhideWhenUsed="0"/>
+    <w:lsdException w:name="Light Shading Accent 5" w:semiHidden="0" w:uiPriority="60" w:unhideWhenUsed="0"/>
+    <w:lsdException w:name="Light List Accent 5" w:semiHidden="0" w:uiPriority="61" w:unhideWhenUsed="0"/>
+    <w:lsdException w:name="Light Grid Accent 5" w:semiHidden="0" w:uiPriority="62" w:unhideWhenUsed="0"/>
+    <w:lsdException w:name="Medium Shading 1 Accent 5" w:semiHidden="0" w:uiPriority="63" w:unhideWhenUsed="0"/>
+    <w:lsdException w:name="Medium Shading 2 Accent 5" w:semiHidden="0" w:uiPriority="64" w:unhideWhenUsed="0"/>
+    <w:lsdException w:name="Medium List 1 Accent 5" w:semiHidden="0" w:uiPriority="65" w:unhideWhenUsed="0"/>
+    <w:lsdException w:name="Medium List 2 Accent 5" w:semiHidden="0" w:uiPriority="66" w:unhideWhenUsed="0"/>
+    <w:lsdException w:name="Medium Grid 1 Accent 5" w:semiHidden="0" w:uiPriority="67" w:unhideWhenUsed="0"/>
+    <w:lsdException w:name="Medium Grid 2 Accent 5" w:semiHidden="0" w:uiPriority="68" w:unhideWhenUsed="0"/>
+    <w:lsdException w:name="Medium Grid 3 Accent 5" w:semiHidden="0" w:uiPriority="69" w:unhideWhenUsed="0"/>
+    <w:lsdException w:name="Dark List Accent 5" w:semiHidden="0" w:uiPriority="70" w:unhideWhenUsed="0"/>
+    <w:lsdException w:name="Colorful Shading Accent 5" w:semiHidden="0" w:uiPriority="71" w:unhideWhenUsed="0"/>
+    <w:lsdException w:name="Colorful List Accent 5" w:semiHidden="0" w:uiPriority="72" w:unhideWhenUsed="0"/>
+    <w:lsdException w:name="Colorful Grid Accent 5" w:semiHidden="0" w:uiPriority="73" w:unhideWhenUsed="0"/>
+    <w:lsdException w:name="Light Shading Accent 6" w:semiHidden="0" w:uiPriority="60" w:unhideWhenUsed="0"/>
+    <w:lsdException w:name="Light List Accent 6" w:semiHidden="0" w:uiPriority="61" w:unhideWhenUsed="0"/>
+    <w:lsdException w:name="Light Grid Accent 6" w:semiHidden="0" w:uiPriority="62" w:unhideWhenUsed="0"/>
+    <w:lsdException w:name="Medium Shading 1 Accent 6" w:semiHidden="0" w:uiPriority="63" w:unhideWhenUsed="0"/>
+    <w:lsdException w:name="Medium Shading 2 Accent 6" w:semiHidden="0" w:uiPriority="64" w:unhideWhenUsed="0"/>
+    <w:lsdException w:name="Medium List 1 Accent 6" w:semiHidden="0" w:uiPriority="65" w:unhideWhenUsed="0"/>
+    <w:lsdException w:name="Medium List 2 Accent 6" w:semiHidden="0" w:uiPriority="66" w:unhideWhenUsed="0"/>
+    <w:lsdException w:name="Medium Grid 1 Accent 6" w:semiHidden="0" w:uiPriority="67" w:unhideWhenUsed="0"/>
+    <w:lsdException w:name="Medium Grid 2 Accent 6" w:semiHidden="0" w:uiPriority="68" w:unhideWhenUsed="0"/>
+    <w:lsdException w:name="Medium Grid 3 Accent 6" w:semiHidden="0" w:uiPriority="69" w:unhideWhenUsed="0"/>
+    <w:lsdException w:name="Dark List Accent 6" w:semiHidden="0" w:uiPriority="70" w:unhideWhenUsed="0"/>
+    <w:lsdException w:name="Colorful Shading Accent 6" w:semiHidden="0" w:uiPriority="71" w:unhideWhenUsed="0"/>
+    <w:lsdException w:name="Colorful List Accent 6" w:semiHidden="0" w:uiPriority="72" w:unhideWhenUsed="0"/>
+    <w:lsdException w:name="Colorful Grid Accent 6" w:semiHidden="0" w:uiPriority="73" w:unhideWhenUsed="0"/>
+    <w:lsdException w:name="Subtle Emphasis" w:semiHidden="0" w:uiPriority="19" w:unhideWhenUsed="0" w:qFormat="1"/>
+    <w:lsdException w:name="Intense Emphasis" w:semiHidden="0" w:uiPriority="21" w:unhideWhenUsed="0" w:qFormat="1"/>
+    <w:lsdException w:name="Subtle Reference" w:semiHidden="0" w:uiPriority="31" w:unhideWhenUsed="0" w:qFormat="1"/>
+    <w:lsdException w:name="Intense Reference" w:semiHidden="0" w:uiPriority="32" w:unhideWhenUsed="0" w:qFormat="1"/>
+    <w:lsdException w:name="Book Title" w:semiHidden="0" w:uiPriority="33" w:unhideWhenUsed="0" w:qFormat="1"/>
+    <w:lsdException w:name="Bibliography" w:uiPriority="37"/>
+    <w:lsdException w:name="TOC Heading" w:uiPriority="39" w:qFormat="1"/>
   </w:latentStyles>
   <w:style w:type="paragraph" w:default="1" w:styleId="Normal">
     <w:name w:val="Normal"/>
@@ -3851,8 +3898,232 @@
 </w:styles>
 </file>
 
+<file path=word/glossary/stylesWithEffects.xml><?xml version="1.0" encoding="utf-8"?>
+<w:styles xmlns:wpc="http://schemas.microsoft.com/office/word/2010/wordprocessingCanvas" xmlns:mc="http://schemas.openxmlformats.org/markup-compatibility/2006" xmlns:o="urn:schemas-microsoft-com:office:office" xmlns:r="http://schemas.openxmlformats.org/officeDocument/2006/relationships" xmlns:m="http://schemas.openxmlformats.org/officeDocument/2006/math" xmlns:v="urn:schemas-microsoft-com:vml" xmlns:wp14="http://schemas.microsoft.com/office/word/2010/wordprocessingDrawing" xmlns:wp="http://schemas.openxmlformats.org/drawingml/2006/wordprocessingDrawing" xmlns:w10="urn:schemas-microsoft-com:office:word" xmlns:w="http://schemas.openxmlformats.org/wordprocessingml/2006/main" xmlns:w14="http://schemas.microsoft.com/office/word/2010/wordml" xmlns:wpg="http://schemas.microsoft.com/office/word/2010/wordprocessingGroup" xmlns:wpi="http://schemas.microsoft.com/office/word/2010/wordprocessingInk" xmlns:wne="http://schemas.microsoft.com/office/word/2006/wordml" xmlns:wps="http://schemas.microsoft.com/office/word/2010/wordprocessingShape" mc:Ignorable="w14 wp14">
+  <w:docDefaults>
+    <w:rPrDefault>
+      <w:rPr>
+        <w:rFonts w:asciiTheme="minorHAnsi" w:eastAsiaTheme="minorEastAsia" w:hAnsiTheme="minorHAnsi" w:cstheme="minorBidi"/>
+        <w:sz w:val="22"/>
+        <w:szCs w:val="22"/>
+        <w:lang w:val="en-US" w:eastAsia="en-US" w:bidi="ar-SA"/>
+      </w:rPr>
+    </w:rPrDefault>
+    <w:pPrDefault>
+      <w:pPr>
+        <w:spacing w:after="200" w:line="276" w:lineRule="auto"/>
+      </w:pPr>
+    </w:pPrDefault>
+  </w:docDefaults>
+  <w:latentStyles w:defLockedState="0" w:defUIPriority="99" w:defSemiHidden="1" w:defUnhideWhenUsed="1" w:defQFormat="0" w:count="267">
+    <w:lsdException w:name="Normal" w:semiHidden="0" w:uiPriority="0" w:unhideWhenUsed="0" w:qFormat="1"/>
+    <w:lsdException w:name="heading 1" w:semiHidden="0" w:uiPriority="9" w:unhideWhenUsed="0" w:qFormat="1"/>
+    <w:lsdException w:name="heading 2" w:uiPriority="9" w:qFormat="1"/>
+    <w:lsdException w:name="heading 3" w:uiPriority="9" w:qFormat="1"/>
+    <w:lsdException w:name="heading 4" w:uiPriority="9" w:qFormat="1"/>
+    <w:lsdException w:name="heading 5" w:uiPriority="9" w:qFormat="1"/>
+    <w:lsdException w:name="heading 6" w:uiPriority="9" w:qFormat="1"/>
+    <w:lsdException w:name="heading 7" w:uiPriority="9" w:qFormat="1"/>
+    <w:lsdException w:name="heading 8" w:uiPriority="9" w:qFormat="1"/>
+    <w:lsdException w:name="heading 9" w:uiPriority="9" w:qFormat="1"/>
+    <w:lsdException w:name="toc 1" w:uiPriority="39"/>
+    <w:lsdException w:name="toc 2" w:uiPriority="39"/>
+    <w:lsdException w:name="toc 3" w:uiPriority="39"/>
+    <w:lsdException w:name="toc 4" w:uiPriority="39"/>
+    <w:lsdException w:name="toc 5" w:uiPriority="39"/>
+    <w:lsdException w:name="toc 6" w:uiPriority="39"/>
+    <w:lsdException w:name="toc 7" w:uiPriority="39"/>
+    <w:lsdException w:name="toc 8" w:uiPriority="39"/>
+    <w:lsdException w:name="toc 9" w:uiPriority="39"/>
+    <w:lsdException w:name="caption" w:uiPriority="35" w:qFormat="1"/>
+    <w:lsdException w:name="Title" w:semiHidden="0" w:uiPriority="10" w:unhideWhenUsed="0" w:qFormat="1"/>
+    <w:lsdException w:name="Default Paragraph Font" w:uiPriority="1"/>
+    <w:lsdException w:name="Subtitle" w:semiHidden="0" w:uiPriority="11" w:unhideWhenUsed="0" w:qFormat="1"/>
+    <w:lsdException w:name="Strong" w:semiHidden="0" w:uiPriority="22" w:unhideWhenUsed="0" w:qFormat="1"/>
+    <w:lsdException w:name="Emphasis" w:semiHidden="0" w:uiPriority="20" w:unhideWhenUsed="0" w:qFormat="1"/>
+    <w:lsdException w:name="Table Grid" w:semiHidden="0" w:uiPriority="59" w:unhideWhenUsed="0"/>
+    <w:lsdException w:name="Placeholder Text" w:unhideWhenUsed="0"/>
+    <w:lsdException w:name="No Spacing" w:semiHidden="0" w:uiPriority="1" w:unhideWhenUsed="0" w:qFormat="1"/>
+    <w:lsdException w:name="Light Shading" w:semiHidden="0" w:uiPriority="60" w:unhideWhenUsed="0"/>
+    <w:lsdException w:name="Light List" w:semiHidden="0" w:uiPriority="61" w:unhideWhenUsed="0"/>
+    <w:lsdException w:name="Light Grid" w:semiHidden="0" w:uiPriority="62" w:unhideWhenUsed="0"/>
+    <w:lsdException w:name="Medium Shading 1" w:semiHidden="0" w:uiPriority="63" w:unhideWhenUsed="0"/>
+    <w:lsdException w:name="Medium Shading 2" w:semiHidden="0" w:uiPriority="64" w:unhideWhenUsed="0"/>
+    <w:lsdException w:name="Medium List 1" w:semiHidden="0" w:uiPriority="65" w:unhideWhenUsed="0"/>
+    <w:lsdException w:name="Medium List 2" w:semiHidden="0" w:uiPriority="66" w:unhideWhenUsed="0"/>
+    <w:lsdException w:name="Medium Grid 1" w:semiHidden="0" w:uiPriority="67" w:unhideWhenUsed="0"/>
+    <w:lsdException w:name="Medium Grid 2" w:semiHidden="0" w:uiPriority="68" w:unhideWhenUsed="0"/>
+    <w:lsdException w:name="Medium Grid 3" w:semiHidden="0" w:uiPriority="69" w:unhideWhenUsed="0"/>
+    <w:lsdException w:name="Dark List" w:semiHidden="0" w:uiPriority="70" w:unhideWhenUsed="0"/>
+    <w:lsdException w:name="Colorful Shading" w:semiHidden="0" w:uiPriority="71" w:unhideWhenUsed="0"/>
+    <w:lsdException w:name="Colorful List" w:semiHidden="0" w:uiPriority="72" w:unhideWhenUsed="0"/>
+    <w:lsdException w:name="Colorful Grid" w:semiHidden="0" w:uiPriority="73" w:unhideWhenUsed="0"/>
+    <w:lsdException w:name="Light Shading Accent 1" w:semiHidden="0" w:uiPriority="60" w:unhideWhenUsed="0"/>
+    <w:lsdException w:name="Light List Accent 1" w:semiHidden="0" w:uiPriority="61" w:unhideWhenUsed="0"/>
+    <w:lsdException w:name="Light Grid Accent 1" w:semiHidden="0" w:uiPriority="62" w:unhideWhenUsed="0"/>
+    <w:lsdException w:name="Medium Shading 1 Accent 1" w:semiHidden="0" w:uiPriority="63" w:unhideWhenUsed="0"/>
+    <w:lsdException w:name="Medium Shading 2 Accent 1" w:semiHidden="0" w:uiPriority="64" w:unhideWhenUsed="0"/>
+    <w:lsdException w:name="Medium List 1 Accent 1" w:semiHidden="0" w:uiPriority="65" w:unhideWhenUsed="0"/>
+    <w:lsdException w:name="Revision" w:unhideWhenUsed="0"/>
+    <w:lsdException w:name="List Paragraph" w:semiHidden="0" w:uiPriority="34" w:unhideWhenUsed="0" w:qFormat="1"/>
+    <w:lsdException w:name="Quote" w:semiHidden="0" w:uiPriority="29" w:unhideWhenUsed="0" w:qFormat="1"/>
+    <w:lsdException w:name="Intense Quote" w:semiHidden="0" w:uiPriority="30" w:unhideWhenUsed="0" w:qFormat="1"/>
+    <w:lsdException w:name="Medium List 2 Accent 1" w:semiHidden="0" w:uiPriority="66" w:unhideWhenUsed="0"/>
+    <w:lsdException w:name="Medium Grid 1 Accent 1" w:semiHidden="0" w:uiPriority="67" w:unhideWhenUsed="0"/>
+    <w:lsdException w:name="Medium Grid 2 Accent 1" w:semiHidden="0" w:uiPriority="68" w:unhideWhenUsed="0"/>
+    <w:lsdException w:name="Medium Grid 3 Accent 1" w:semiHidden="0" w:uiPriority="69" w:unhideWhenUsed="0"/>
+    <w:lsdException w:name="Dark List Accent 1" w:semiHidden="0" w:uiPriority="70" w:unhideWhenUsed="0"/>
+    <w:lsdException w:name="Colorful Shading Accent 1" w:semiHidden="0" w:uiPriority="71" w:unhideWhenUsed="0"/>
+    <w:lsdException w:name="Colorful List Accent 1" w:semiHidden="0" w:uiPriority="72" w:unhideWhenUsed="0"/>
+    <w:lsdException w:name="Colorful Grid Accent 1" w:semiHidden="0" w:uiPriority="73" w:unhideWhenUsed="0"/>
+    <w:lsdException w:name="Light Shading Accent 2" w:semiHidden="0" w:uiPriority="60" w:unhideWhenUsed="0"/>
+    <w:lsdException w:name="Light List Accent 2" w:semiHidden="0" w:uiPriority="61" w:unhideWhenUsed="0"/>
+    <w:lsdException w:name="Light Grid Accent 2" w:semiHidden="0" w:uiPriority="62" w:unhideWhenUsed="0"/>
+    <w:lsdException w:name="Medium Shading 1 Accent 2" w:semiHidden="0" w:uiPriority="63" w:unhideWhenUsed="0"/>
+    <w:lsdException w:name="Medium Shading 2 Accent 2" w:semiHidden="0" w:uiPriority="64" w:unhideWhenUsed="0"/>
+    <w:lsdException w:name="Medium List 1 Accent 2" w:semiHidden="0" w:uiPriority="65" w:unhideWhenUsed="0"/>
+    <w:lsdException w:name="Medium List 2 Accent 2" w:semiHidden="0" w:uiPriority="66" w:unhideWhenUsed="0"/>
+    <w:lsdException w:name="Medium Grid 1 Accent 2" w:semiHidden="0" w:uiPriority="67" w:unhideWhenUsed="0"/>
+    <w:lsdException w:name="Medium Grid 2 Accent 2" w:semiHidden="0" w:uiPriority="68" w:unhideWhenUsed="0"/>
+    <w:lsdException w:name="Medium Grid 3 Accent 2" w:semiHidden="0" w:uiPriority="69" w:unhideWhenUsed="0"/>
+    <w:lsdException w:name="Dark List Accent 2" w:semiHidden="0" w:uiPriority="70" w:unhideWhenUsed="0"/>
+    <w:lsdException w:name="Colorful Shading Accent 2" w:semiHidden="0" w:uiPriority="71" w:unhideWhenUsed="0"/>
+    <w:lsdException w:name="Colorful List Accent 2" w:semiHidden="0" w:uiPriority="72" w:unhideWhenUsed="0"/>
+    <w:lsdException w:name="Colorful Grid Accent 2" w:semiHidden="0" w:uiPriority="73" w:unhideWhenUsed="0"/>
+    <w:lsdException w:name="Light Shading Accent 3" w:semiHidden="0" w:uiPriority="60" w:unhideWhenUsed="0"/>
+    <w:lsdException w:name="Light List Accent 3" w:semiHidden="0" w:uiPriority="61" w:unhideWhenUsed="0"/>
+    <w:lsdException w:name="Light Grid Accent 3" w:semiHidden="0" w:uiPriority="62" w:unhideWhenUsed="0"/>
+    <w:lsdException w:name="Medium Shading 1 Accent 3" w:semiHidden="0" w:uiPriority="63" w:unhideWhenUsed="0"/>
+    <w:lsdException w:name="Medium Shading 2 Accent 3" w:semiHidden="0" w:uiPriority="64" w:unhideWhenUsed="0"/>
+    <w:lsdException w:name="Medium List 1 Accent 3" w:semiHidden="0" w:uiPriority="65" w:unhideWhenUsed="0"/>
+    <w:lsdException w:name="Medium List 2 Accent 3" w:semiHidden="0" w:uiPriority="66" w:unhideWhenUsed="0"/>
+    <w:lsdException w:name="Medium Grid 1 Accent 3" w:semiHidden="0" w:uiPriority="67" w:unhideWhenUsed="0"/>
+    <w:lsdException w:name="Medium Grid 2 Accent 3" w:semiHidden="0" w:uiPriority="68" w:unhideWhenUsed="0"/>
+    <w:lsdException w:name="Medium Grid 3 Accent 3" w:semiHidden="0" w:uiPriority="69" w:unhideWhenUsed="0"/>
+    <w:lsdException w:name="Dark List Accent 3" w:semiHidden="0" w:uiPriority="70" w:unhideWhenUsed="0"/>
+    <w:lsdException w:name="Colorful Shading Accent 3" w:semiHidden="0" w:uiPriority="71" w:unhideWhenUsed="0"/>
+    <w:lsdException w:name="Colorful List Accent 3" w:semiHidden="0" w:uiPriority="72" w:unhideWhenUsed="0"/>
+    <w:lsdException w:name="Colorful Grid Accent 3" w:semiHidden="0" w:uiPriority="73" w:unhideWhenUsed="0"/>
+    <w:lsdException w:name="Light Shading Accent 4" w:semiHidden="0" w:uiPriority="60" w:unhideWhenUsed="0"/>
+    <w:lsdException w:name="Light List Accent 4" w:semiHidden="0" w:uiPriority="61" w:unhideWhenUsed="0"/>
+    <w:lsdException w:name="Light Grid Accent 4" w:semiHidden="0" w:uiPriority="62" w:unhideWhenUsed="0"/>
+    <w:lsdException w:name="Medium Shading 1 Accent 4" w:semiHidden="0" w:uiPriority="63" w:unhideWhenUsed="0"/>
+    <w:lsdException w:name="Medium Shading 2 Accent 4" w:semiHidden="0" w:uiPriority="64" w:unhideWhenUsed="0"/>
+    <w:lsdException w:name="Medium List 1 Accent 4" w:semiHidden="0" w:uiPriority="65" w:unhideWhenUsed="0"/>
+    <w:lsdException w:name="Medium List 2 Accent 4" w:semiHidden="0" w:uiPriority="66" w:unhideWhenUsed="0"/>
+    <w:lsdException w:name="Medium Grid 1 Accent 4" w:semiHidden="0" w:uiPriority="67" w:unhideWhenUsed="0"/>
+    <w:lsdException w:name="Medium Grid 2 Accent 4" w:semiHidden="0" w:uiPriority="68" w:unhideWhenUsed="0"/>
+    <w:lsdException w:name="Medium Grid 3 Accent 4" w:semiHidden="0" w:uiPriority="69" w:unhideWhenUsed="0"/>
+    <w:lsdException w:name="Dark List Accent 4" w:semiHidden="0" w:uiPriority="70" w:unhideWhenUsed="0"/>
+    <w:lsdException w:name="Colorful Shading Accent 4" w:semiHidden="0" w:uiPriority="71" w:unhideWhenUsed="0"/>
+    <w:lsdException w:name="Colorful List Accent 4" w:semiHidden="0" w:uiPriority="72" w:unhideWhenUsed="0"/>
+    <w:lsdException w:name="Colorful Grid Accent 4" w:semiHidden="0" w:uiPriority="73" w:unhideWhenUsed="0"/>
+    <w:lsdException w:name="Light Shading Accent 5" w:semiHidden="0" w:uiPriority="60" w:unhideWhenUsed="0"/>
+    <w:lsdException w:name="Light List Accent 5" w:semiHidden="0" w:uiPriority="61" w:unhideWhenUsed="0"/>
+    <w:lsdException w:name="Light Grid Accent 5" w:semiHidden="0" w:uiPriority="62" w:unhideWhenUsed="0"/>
+    <w:lsdException w:name="Medium Shading 1 Accent 5" w:semiHidden="0" w:uiPriority="63" w:unhideWhenUsed="0"/>
+    <w:lsdException w:name="Medium Shading 2 Accent 5" w:semiHidden="0" w:uiPriority="64" w:unhideWhenUsed="0"/>
+    <w:lsdException w:name="Medium List 1 Accent 5" w:semiHidden="0" w:uiPriority="65" w:unhideWhenUsed="0"/>
+    <w:lsdException w:name="Medium List 2 Accent 5" w:semiHidden="0" w:uiPriority="66" w:unhideWhenUsed="0"/>
+    <w:lsdException w:name="Medium Grid 1 Accent 5" w:semiHidden="0" w:uiPriority="67" w:unhideWhenUsed="0"/>
+    <w:lsdException w:name="Medium Grid 2 Accent 5" w:semiHidden="0" w:uiPriority="68" w:unhideWhenUsed="0"/>
+    <w:lsdException w:name="Medium Grid 3 Accent 5" w:semiHidden="0" w:uiPriority="69" w:unhideWhenUsed="0"/>
+    <w:lsdException w:name="Dark List Accent 5" w:semiHidden="0" w:uiPriority="70" w:unhideWhenUsed="0"/>
+    <w:lsdException w:name="Colorful Shading Accent 5" w:semiHidden="0" w:uiPriority="71" w:unhideWhenUsed="0"/>
+    <w:lsdException w:name="Colorful List Accent 5" w:semiHidden="0" w:uiPriority="72" w:unhideWhenUsed="0"/>
+    <w:lsdException w:name="Colorful Grid Accent 5" w:semiHidden="0" w:uiPriority="73" w:unhideWhenUsed="0"/>
+    <w:lsdException w:name="Light Shading Accent 6" w:semiHidden="0" w:uiPriority="60" w:unhideWhenUsed="0"/>
+    <w:lsdException w:name="Light List Accent 6" w:semiHidden="0" w:uiPriority="61" w:unhideWhenUsed="0"/>
+    <w:lsdException w:name="Light Grid Accent 6" w:semiHidden="0" w:uiPriority="62" w:unhideWhenUsed="0"/>
+    <w:lsdException w:name="Medium Shading 1 Accent 6" w:semiHidden="0" w:uiPriority="63" w:unhideWhenUsed="0"/>
+    <w:lsdException w:name="Medium Shading 2 Accent 6" w:semiHidden="0" w:uiPriority="64" w:unhideWhenUsed="0"/>
+    <w:lsdException w:name="Medium List 1 Accent 6" w:semiHidden="0" w:uiPriority="65" w:unhideWhenUsed="0"/>
+    <w:lsdException w:name="Medium List 2 Accent 6" w:semiHidden="0" w:uiPriority="66" w:unhideWhenUsed="0"/>
+    <w:lsdException w:name="Medium Grid 1 Accent 6" w:semiHidden="0" w:uiPriority="67" w:unhideWhenUsed="0"/>
+    <w:lsdException w:name="Medium Grid 2 Accent 6" w:semiHidden="0" w:uiPriority="68" w:unhideWhenUsed="0"/>
+    <w:lsdException w:name="Medium Grid 3 Accent 6" w:semiHidden="0" w:uiPriority="69" w:unhideWhenUsed="0"/>
+    <w:lsdException w:name="Dark List Accent 6" w:semiHidden="0" w:uiPriority="70" w:unhideWhenUsed="0"/>
+    <w:lsdException w:name="Colorful Shading Accent 6" w:semiHidden="0" w:uiPriority="71" w:unhideWhenUsed="0"/>
+    <w:lsdException w:name="Colorful List Accent 6" w:semiHidden="0" w:uiPriority="72" w:unhideWhenUsed="0"/>
+    <w:lsdException w:name="Colorful Grid Accent 6" w:semiHidden="0" w:uiPriority="73" w:unhideWhenUsed="0"/>
+    <w:lsdException w:name="Subtle Emphasis" w:semiHidden="0" w:uiPriority="19" w:unhideWhenUsed="0" w:qFormat="1"/>
+    <w:lsdException w:name="Intense Emphasis" w:semiHidden="0" w:uiPriority="21" w:unhideWhenUsed="0" w:qFormat="1"/>
+    <w:lsdException w:name="Subtle Reference" w:semiHidden="0" w:uiPriority="31" w:unhideWhenUsed="0" w:qFormat="1"/>
+    <w:lsdException w:name="Intense Reference" w:semiHidden="0" w:uiPriority="32" w:unhideWhenUsed="0" w:qFormat="1"/>
+    <w:lsdException w:name="Book Title" w:semiHidden="0" w:uiPriority="33" w:unhideWhenUsed="0" w:qFormat="1"/>
+    <w:lsdException w:name="Bibliography" w:uiPriority="37"/>
+    <w:lsdException w:name="TOC Heading" w:uiPriority="39" w:qFormat="1"/>
+  </w:latentStyles>
+  <w:style w:type="paragraph" w:default="1" w:styleId="Normal">
+    <w:name w:val="Normal"/>
+    <w:qFormat/>
+  </w:style>
+  <w:style w:type="character" w:default="1" w:styleId="DefaultParagraphFont">
+    <w:name w:val="Default Paragraph Font"/>
+    <w:uiPriority w:val="1"/>
+    <w:semiHidden/>
+    <w:unhideWhenUsed/>
+  </w:style>
+  <w:style w:type="table" w:default="1" w:styleId="TableNormal">
+    <w:name w:val="Normal Table"/>
+    <w:uiPriority w:val="99"/>
+    <w:semiHidden/>
+    <w:unhideWhenUsed/>
+    <w:tblPr>
+      <w:tblInd w:w="0" w:type="dxa"/>
+      <w:tblCellMar>
+        <w:top w:w="0" w:type="dxa"/>
+        <w:left w:w="108" w:type="dxa"/>
+        <w:bottom w:w="0" w:type="dxa"/>
+        <w:right w:w="108" w:type="dxa"/>
+      </w:tblCellMar>
+    </w:tblPr>
+  </w:style>
+  <w:style w:type="numbering" w:default="1" w:styleId="NoList">
+    <w:name w:val="No List"/>
+    <w:uiPriority w:val="99"/>
+    <w:semiHidden/>
+    <w:unhideWhenUsed/>
+  </w:style>
+  <w:style w:type="paragraph" w:customStyle="1" w:styleId="D0551E67150641D68B3EA7633CF73A8E">
+    <w:name w:val="D0551E67150641D68B3EA7633CF73A8E"/>
+    <w:rsid w:val="00802CD6"/>
+  </w:style>
+  <w:style w:type="paragraph" w:customStyle="1" w:styleId="2A649EA50F0541049A920158EBC8A449">
+    <w:name w:val="2A649EA50F0541049A920158EBC8A449"/>
+    <w:rsid w:val="00802CD6"/>
+  </w:style>
+  <w:style w:type="paragraph" w:customStyle="1" w:styleId="459B145EF92B46B8846FF6BCEC89D0A3">
+    <w:name w:val="459B145EF92B46B8846FF6BCEC89D0A3"/>
+    <w:rsid w:val="00802CD6"/>
+  </w:style>
+  <w:style w:type="paragraph" w:customStyle="1" w:styleId="086AA2DDD27A4076ACFA7E4CA105C56A">
+    <w:name w:val="086AA2DDD27A4076ACFA7E4CA105C56A"/>
+    <w:rsid w:val="00802CD6"/>
+  </w:style>
+  <w:style w:type="paragraph" w:customStyle="1" w:styleId="3E358E821C4C4C5794F9BB3935AE4631">
+    <w:name w:val="3E358E821C4C4C5794F9BB3935AE4631"/>
+    <w:rsid w:val="00802CD6"/>
+  </w:style>
+  <w:style w:type="paragraph" w:customStyle="1" w:styleId="1630E5B2D3B94BFFA6893D0D07E72B93">
+    <w:name w:val="1630E5B2D3B94BFFA6893D0D07E72B93"/>
+    <w:rsid w:val="00802CD6"/>
+  </w:style>
+  <w:style w:type="character" w:styleId="PlaceholderText">
+    <w:name w:val="Placeholder Text"/>
+    <w:basedOn w:val="DefaultParagraphFont"/>
+    <w:uiPriority w:val="99"/>
+    <w:semiHidden/>
+    <w:rsid w:val="00281384"/>
+    <w:rPr>
+      <w:color w:val="808080"/>
+    </w:rPr>
+  </w:style>
+</w:styles>
+</file>
+
 <file path=word/glossary/webSettings.xml><?xml version="1.0" encoding="utf-8"?>
-<w:webSettings xmlns:mc="http://schemas.openxmlformats.org/markup-compatibility/2006" xmlns:r="http://schemas.openxmlformats.org/officeDocument/2006/relationships" xmlns:w="http://schemas.openxmlformats.org/wordprocessingml/2006/main" xmlns:w14="http://schemas.microsoft.com/office/word/2010/wordml" xmlns:w15="http://schemas.microsoft.com/office/word/2012/wordml" mc:Ignorable="w14 w15">
+<w:webSettings xmlns:mc="http://schemas.openxmlformats.org/markup-compatibility/2006" xmlns:r="http://schemas.openxmlformats.org/officeDocument/2006/relationships" xmlns:w="http://schemas.openxmlformats.org/wordprocessingml/2006/main" xmlns:w14="http://schemas.microsoft.com/office/word/2010/wordml" mc:Ignorable="w14">
   <w:optimizeForBrowser/>
   <w:allowPNG/>
 </w:webSettings>
@@ -4164,7 +4435,7 @@
 </file>
 
 <file path=customXml/itemProps1.xml><?xml version="1.0" encoding="utf-8"?>
-<ds:datastoreItem xmlns:ds="http://schemas.openxmlformats.org/officeDocument/2006/customXml" ds:itemID="{B0D0BBF7-5885-4D0C-A817-257C699F88B5}">
+<ds:datastoreItem xmlns:ds="http://schemas.openxmlformats.org/officeDocument/2006/customXml" ds:itemID="{ACFB27D4-DBEC-4349-B2DD-508C47835B3D}">
   <ds:schemaRefs>
     <ds:schemaRef ds:uri="http://schemas.openxmlformats.org/officeDocument/2006/bibliography"/>
   </ds:schemaRefs>

</xml_diff>